<commit_message>
Ik ben aan het verslag begonnen
</commit_message>
<xml_diff>
--- a/Verslag.docx
+++ b/Verslag.docx
@@ -2,25 +2,812 @@
 <file path=word/document.xml><?xml version="1.0" encoding="utf-8"?>
 <w:document xmlns:wpc="http://schemas.microsoft.com/office/word/2010/wordprocessingCanvas" xmlns:cx="http://schemas.microsoft.com/office/drawing/2014/chartex" xmlns:cx1="http://schemas.microsoft.com/office/drawing/2015/9/8/chartex" xmlns:cx2="http://schemas.microsoft.com/office/drawing/2015/10/21/chartex" xmlns:cx3="http://schemas.microsoft.com/office/drawing/2016/5/9/chartex" xmlns:cx4="http://schemas.microsoft.com/office/drawing/2016/5/10/chartex" xmlns:cx5="http://schemas.microsoft.com/office/drawing/2016/5/11/chartex" xmlns:cx6="http://schemas.microsoft.com/office/drawing/2016/5/12/chartex" xmlns:cx7="http://schemas.microsoft.com/office/drawing/2016/5/13/chartex" xmlns:cx8="http://schemas.microsoft.com/office/drawing/2016/5/14/chartex" xmlns:mc="http://schemas.openxmlformats.org/markup-compatibility/2006" xmlns:o="urn:schemas-microsoft-com:office:office" xmlns:r="http://schemas.openxmlformats.org/officeDocument/2006/relationships" xmlns:m="http://schemas.openxmlformats.org/officeDocument/2006/math" xmlns:v="urn:schemas-microsoft-com:vml" xmlns:wp14="http://schemas.microsoft.com/office/word/2010/wordprocessingDrawing" xmlns:wp="http://schemas.openxmlformats.org/drawingml/2006/wordprocessingDrawing" xmlns:w10="urn:schemas-microsoft-com:office:word" xmlns:w="http://schemas.openxmlformats.org/wordprocessingml/2006/main" xmlns:w14="http://schemas.microsoft.com/office/word/2010/wordml" xmlns:w15="http://schemas.microsoft.com/office/word/2012/wordml" xmlns:w16se="http://schemas.microsoft.com/office/word/2015/wordml/symex" xmlns:wpg="http://schemas.microsoft.com/office/word/2010/wordprocessingGroup" xmlns:wpi="http://schemas.microsoft.com/office/word/2010/wordprocessingInk" xmlns:wne="http://schemas.microsoft.com/office/word/2006/wordml" xmlns:wps="http://schemas.microsoft.com/office/word/2010/wordprocessingShape" mc:Ignorable="w14 w15 w16se wp14">
   <w:body>
+    <w:sdt>
+      <w:sdtPr>
+        <w:rPr>
+          <w:rFonts w:ascii="Times New Roman" w:hAnsi="Times New Roman" w:cs="Times New Roman"/>
+          <w:color w:val="000000" w:themeColor="text1"/>
+        </w:rPr>
+        <w:id w:val="873423635"/>
+        <w:docPartObj>
+          <w:docPartGallery w:val="Cover Pages"/>
+          <w:docPartUnique/>
+        </w:docPartObj>
+      </w:sdtPr>
+      <w:sdtEndPr>
+        <w:rPr>
+          <w:sz w:val="32"/>
+        </w:rPr>
+      </w:sdtEndPr>
+      <w:sdtContent>
+        <w:p>
+          <w:pPr>
+            <w:pStyle w:val="NoSpacing"/>
+            <w:spacing w:before="1540" w:after="240"/>
+            <w:jc w:val="center"/>
+            <w:rPr>
+              <w:rFonts w:ascii="Times New Roman" w:hAnsi="Times New Roman" w:cs="Times New Roman"/>
+              <w:color w:val="000000" w:themeColor="text1"/>
+              <w:sz w:val="24"/>
+            </w:rPr>
+          </w:pPr>
+          <w:r>
+            <w:rPr>
+              <w:rFonts w:ascii="Times New Roman" w:hAnsi="Times New Roman" w:cs="Times New Roman"/>
+              <w:noProof/>
+              <w:color w:val="000000" w:themeColor="text1"/>
+            </w:rPr>
+            <w:drawing>
+              <wp:inline distT="0" distB="0" distL="0" distR="0">
+                <wp:extent cx="1417320" cy="750898"/>
+                <wp:effectExtent l="0" t="0" r="0" b="0"/>
+                <wp:docPr id="143" name="Picture 143"/>
+                <wp:cNvGraphicFramePr>
+                  <a:graphicFrameLocks xmlns:a="http://schemas.openxmlformats.org/drawingml/2006/main" noChangeAspect="1"/>
+                </wp:cNvGraphicFramePr>
+                <a:graphic xmlns:a="http://schemas.openxmlformats.org/drawingml/2006/main">
+                  <a:graphicData uri="http://schemas.openxmlformats.org/drawingml/2006/picture">
+                    <pic:pic xmlns:pic="http://schemas.openxmlformats.org/drawingml/2006/picture">
+                      <pic:nvPicPr>
+                        <pic:cNvPr id="3" name="t55.png"/>
+                        <pic:cNvPicPr/>
+                      </pic:nvPicPr>
+                      <pic:blipFill>
+                        <a:blip r:embed="rId9" cstate="print">
+                          <a:biLevel thresh="75000"/>
+                          <a:extLst>
+                            <a:ext uri="{28A0092B-C50C-407E-A947-70E740481C1C}">
+                              <a14:useLocalDpi xmlns:a14="http://schemas.microsoft.com/office/drawing/2010/main" val="0"/>
+                            </a:ext>
+                          </a:extLst>
+                        </a:blip>
+                        <a:stretch>
+                          <a:fillRect/>
+                        </a:stretch>
+                      </pic:blipFill>
+                      <pic:spPr>
+                        <a:xfrm>
+                          <a:off x="0" y="0"/>
+                          <a:ext cx="1417320" cy="750898"/>
+                        </a:xfrm>
+                        <a:prstGeom prst="rect">
+                          <a:avLst/>
+                        </a:prstGeom>
+                        <a:noFill/>
+                        <a:ln>
+                          <a:noFill/>
+                        </a:ln>
+                      </pic:spPr>
+                    </pic:pic>
+                  </a:graphicData>
+                </a:graphic>
+              </wp:inline>
+            </w:drawing>
+          </w:r>
+        </w:p>
+        <w:sdt>
+          <w:sdtPr>
+            <w:rPr>
+              <w:rFonts w:ascii="Times New Roman" w:eastAsiaTheme="majorEastAsia" w:hAnsi="Times New Roman" w:cs="Times New Roman"/>
+              <w:caps/>
+              <w:color w:val="000000" w:themeColor="text1"/>
+              <w:sz w:val="64"/>
+              <w:szCs w:val="64"/>
+            </w:rPr>
+            <w:alias w:val="Title"/>
+            <w:tag w:val=""/>
+            <w:id w:val="1735040861"/>
+            <w:placeholder>
+              <w:docPart w:val="5100FCE619C743C6AA258A5253849D4D"/>
+            </w:placeholder>
+            <w:dataBinding w:prefixMappings="xmlns:ns0='http://purl.org/dc/elements/1.1/' xmlns:ns1='http://schemas.openxmlformats.org/package/2006/metadata/core-properties' " w:xpath="/ns1:coreProperties[1]/ns0:title[1]" w:storeItemID="{6C3C8BC8-F283-45AE-878A-BAB7291924A1}"/>
+            <w:text/>
+          </w:sdtPr>
+          <w:sdtContent>
+            <w:p>
+              <w:pPr>
+                <w:pStyle w:val="NoSpacing"/>
+                <w:pBdr>
+                  <w:top w:val="single" w:sz="6" w:space="6" w:color="000000" w:themeColor="accent1"/>
+                  <w:bottom w:val="single" w:sz="6" w:space="6" w:color="000000" w:themeColor="accent1"/>
+                </w:pBdr>
+                <w:spacing w:after="240"/>
+                <w:jc w:val="center"/>
+                <w:rPr>
+                  <w:rFonts w:ascii="Times New Roman" w:eastAsiaTheme="majorEastAsia" w:hAnsi="Times New Roman" w:cs="Times New Roman"/>
+                  <w:caps/>
+                  <w:color w:val="000000" w:themeColor="text1"/>
+                  <w:sz w:val="64"/>
+                  <w:szCs w:val="64"/>
+                </w:rPr>
+              </w:pPr>
+              <w:r>
+                <w:rPr>
+                  <w:rFonts w:ascii="Times New Roman" w:eastAsiaTheme="majorEastAsia" w:hAnsi="Times New Roman" w:cs="Times New Roman"/>
+                  <w:caps/>
+                  <w:color w:val="000000" w:themeColor="text1"/>
+                  <w:sz w:val="64"/>
+                  <w:szCs w:val="64"/>
+                </w:rPr>
+                <w:t>sLIME vOLLEY</w:t>
+              </w:r>
+            </w:p>
+          </w:sdtContent>
+        </w:sdt>
+        <w:sdt>
+          <w:sdtPr>
+            <w:rPr>
+              <w:rFonts w:ascii="Times New Roman" w:hAnsi="Times New Roman" w:cs="Times New Roman"/>
+              <w:color w:val="000000" w:themeColor="text1"/>
+              <w:sz w:val="32"/>
+              <w:szCs w:val="28"/>
+            </w:rPr>
+            <w:alias w:val="Subtitle"/>
+            <w:tag w:val=""/>
+            <w:id w:val="328029620"/>
+            <w:placeholder>
+              <w:docPart w:val="D51ADFF00C644F95B0D319DFAAD2C2E0"/>
+            </w:placeholder>
+            <w:dataBinding w:prefixMappings="xmlns:ns0='http://purl.org/dc/elements/1.1/' xmlns:ns1='http://schemas.openxmlformats.org/package/2006/metadata/core-properties' " w:xpath="/ns1:coreProperties[1]/ns0:subject[1]" w:storeItemID="{6C3C8BC8-F283-45AE-878A-BAB7291924A1}"/>
+            <w:text/>
+          </w:sdtPr>
+          <w:sdtContent>
+            <w:p>
+              <w:pPr>
+                <w:pStyle w:val="NoSpacing"/>
+                <w:jc w:val="center"/>
+                <w:rPr>
+                  <w:rFonts w:ascii="Times New Roman" w:hAnsi="Times New Roman" w:cs="Times New Roman"/>
+                  <w:color w:val="000000" w:themeColor="text1"/>
+                  <w:sz w:val="32"/>
+                  <w:szCs w:val="28"/>
+                </w:rPr>
+              </w:pPr>
+              <w:r>
+                <w:rPr>
+                  <w:rFonts w:ascii="Times New Roman" w:hAnsi="Times New Roman" w:cs="Times New Roman"/>
+                  <w:color w:val="000000" w:themeColor="text1"/>
+                  <w:sz w:val="32"/>
+                  <w:szCs w:val="28"/>
+                </w:rPr>
+                <w:t>Programmeren</w:t>
+              </w:r>
+            </w:p>
+          </w:sdtContent>
+        </w:sdt>
+        <w:p>
+          <w:pPr>
+            <w:pStyle w:val="NoSpacing"/>
+            <w:spacing w:before="480"/>
+            <w:jc w:val="center"/>
+            <w:rPr>
+              <w:rFonts w:ascii="Times New Roman" w:hAnsi="Times New Roman" w:cs="Times New Roman"/>
+              <w:color w:val="000000" w:themeColor="text1"/>
+              <w:sz w:val="24"/>
+            </w:rPr>
+          </w:pPr>
+          <w:r>
+            <w:rPr>
+              <w:rFonts w:ascii="Times New Roman" w:hAnsi="Times New Roman" w:cs="Times New Roman"/>
+              <w:noProof/>
+              <w:color w:val="000000" w:themeColor="text1"/>
+            </w:rPr>
+            <mc:AlternateContent>
+              <mc:Choice Requires="wps">
+                <w:drawing>
+                  <wp:anchor distT="0" distB="0" distL="114300" distR="114300" simplePos="0" relativeHeight="251659264" behindDoc="0" locked="0" layoutInCell="1" allowOverlap="1">
+                    <wp:simplePos x="0" y="0"/>
+                    <wp:positionH relativeFrom="margin">
+                      <wp:align>center</wp:align>
+                    </wp:positionH>
+                    <mc:AlternateContent>
+                      <mc:Choice Requires="wp14">
+                        <wp:positionV relativeFrom="page">
+                          <wp14:pctPosVOffset>85000</wp14:pctPosVOffset>
+                        </wp:positionV>
+                      </mc:Choice>
+                      <mc:Fallback>
+                        <wp:positionV relativeFrom="page">
+                          <wp:posOffset>9088120</wp:posOffset>
+                        </wp:positionV>
+                      </mc:Fallback>
+                    </mc:AlternateContent>
+                    <wp:extent cx="6553200" cy="557784"/>
+                    <wp:effectExtent l="0" t="0" r="0" b="12700"/>
+                    <wp:wrapNone/>
+                    <wp:docPr id="142" name="Text Box 142"/>
+                    <wp:cNvGraphicFramePr/>
+                    <a:graphic xmlns:a="http://schemas.openxmlformats.org/drawingml/2006/main">
+                      <a:graphicData uri="http://schemas.microsoft.com/office/word/2010/wordprocessingShape">
+                        <wps:wsp>
+                          <wps:cNvSpPr txBox="1"/>
+                          <wps:spPr>
+                            <a:xfrm>
+                              <a:off x="0" y="0"/>
+                              <a:ext cx="6553200" cy="557784"/>
+                            </a:xfrm>
+                            <a:prstGeom prst="rect">
+                              <a:avLst/>
+                            </a:prstGeom>
+                            <a:noFill/>
+                            <a:ln w="6350">
+                              <a:noFill/>
+                            </a:ln>
+                            <a:effectLst/>
+                          </wps:spPr>
+                          <wps:style>
+                            <a:lnRef idx="0">
+                              <a:schemeClr val="accent1"/>
+                            </a:lnRef>
+                            <a:fillRef idx="0">
+                              <a:schemeClr val="accent1"/>
+                            </a:fillRef>
+                            <a:effectRef idx="0">
+                              <a:schemeClr val="accent1"/>
+                            </a:effectRef>
+                            <a:fontRef idx="minor">
+                              <a:schemeClr val="dk1"/>
+                            </a:fontRef>
+                          </wps:style>
+                          <wps:txbx>
+                            <w:txbxContent>
+                              <w:p>
+                                <w:pPr>
+                                  <w:pStyle w:val="NoSpacing"/>
+                                  <w:spacing w:after="40"/>
+                                  <w:jc w:val="center"/>
+                                  <w:rPr>
+                                    <w:b/>
+                                    <w:caps/>
+                                    <w:color w:val="000000" w:themeColor="text1"/>
+                                    <w:sz w:val="28"/>
+                                    <w:szCs w:val="28"/>
+                                  </w:rPr>
+                                </w:pPr>
+                                <w:r>
+                                  <w:rPr>
+                                    <w:b/>
+                                    <w:caps/>
+                                    <w:color w:val="000000" w:themeColor="text1"/>
+                                    <w:sz w:val="28"/>
+                                    <w:szCs w:val="28"/>
+                                    <w:lang w:val="en-US"/>
+                                  </w:rPr>
+                                  <w:t xml:space="preserve">GILLES </w:t>
+                                </w:r>
+                                <w:r>
+                                  <w:rPr>
+                                    <w:b/>
+                                    <w:caps/>
+                                    <w:color w:val="000000" w:themeColor="text1"/>
+                                    <w:sz w:val="32"/>
+                                    <w:szCs w:val="28"/>
+                                    <w:lang w:val="en-US"/>
+                                  </w:rPr>
+                                  <w:t>BALLEGEER</w:t>
+                                </w:r>
+                                <w:r>
+                                  <w:rPr>
+                                    <w:b/>
+                                    <w:caps/>
+                                    <w:color w:val="000000" w:themeColor="text1"/>
+                                    <w:sz w:val="28"/>
+                                    <w:szCs w:val="28"/>
+                                    <w:lang w:val="en-US"/>
+                                  </w:rPr>
+                                  <w:t xml:space="preserve"> &amp; GARBEN TANGH</w:t>
+                                </w:r>
+                                <w:r>
+                                  <w:rPr>
+                                    <w:b/>
+                                    <w:caps/>
+                                    <w:color w:val="000000" w:themeColor="text1"/>
+                                    <w:sz w:val="28"/>
+                                    <w:szCs w:val="28"/>
+                                    <w:lang w:val="en-US"/>
+                                  </w:rPr>
+                                  <w:t>e</w:t>
+                                </w:r>
+                              </w:p>
+                              <w:p>
+                                <w:pPr>
+                                  <w:pStyle w:val="NoSpacing"/>
+                                  <w:spacing w:after="40"/>
+                                  <w:jc w:val="center"/>
+                                  <w:rPr>
+                                    <w:caps/>
+                                    <w:color w:val="000000" w:themeColor="text1"/>
+                                    <w:sz w:val="28"/>
+                                    <w:szCs w:val="28"/>
+                                    <w:lang w:val="en-US"/>
+                                  </w:rPr>
+                                </w:pPr>
+                                <w:r>
+                                  <w:rPr>
+                                    <w:caps/>
+                                    <w:color w:val="000000" w:themeColor="text1"/>
+                                    <w:sz w:val="28"/>
+                                    <w:szCs w:val="28"/>
+                                    <w:lang w:val="en-US"/>
+                                  </w:rPr>
+                                  <w:t>21/05/2017</w:t>
+                                </w:r>
+                              </w:p>
+                              <w:p>
+                                <w:pPr>
+                                  <w:pStyle w:val="NoSpacing"/>
+                                  <w:jc w:val="center"/>
+                                  <w:rPr>
+                                    <w:color w:val="000000" w:themeColor="text1"/>
+                                  </w:rPr>
+                                </w:pPr>
+                                <w:sdt>
+                                  <w:sdtPr>
+                                    <w:rPr>
+                                      <w:caps/>
+                                      <w:color w:val="000000" w:themeColor="text1"/>
+                                      <w:sz w:val="24"/>
+                                    </w:rPr>
+                                    <w:alias w:val="Company"/>
+                                    <w:tag w:val=""/>
+                                    <w:id w:val="1390145197"/>
+                                    <w:dataBinding w:prefixMappings="xmlns:ns0='http://schemas.openxmlformats.org/officeDocument/2006/extended-properties' " w:xpath="/ns0:Properties[1]/ns0:Company[1]" w:storeItemID="{6668398D-A668-4E3E-A5EB-62B293D839F1}"/>
+                                    <w:text/>
+                                  </w:sdtPr>
+                                  <w:sdtContent>
+                                    <w:r>
+                                      <w:rPr>
+                                        <w:caps/>
+                                        <w:color w:val="000000" w:themeColor="text1"/>
+                                        <w:sz w:val="24"/>
+                                      </w:rPr>
+                                      <w:t>UGENT</w:t>
+                                    </w:r>
+                                  </w:sdtContent>
+                                </w:sdt>
+                              </w:p>
+                            </w:txbxContent>
+                          </wps:txbx>
+                          <wps:bodyPr rot="0" spcFirstLastPara="0" vertOverflow="overflow" horzOverflow="overflow" vert="horz" wrap="square" lIns="0" tIns="0" rIns="0" bIns="0" numCol="1" spcCol="0" rtlCol="0" fromWordArt="0" anchor="b" anchorCtr="0" forceAA="0" compatLnSpc="1">
+                            <a:prstTxWarp prst="textNoShape">
+                              <a:avLst/>
+                            </a:prstTxWarp>
+                            <a:spAutoFit/>
+                          </wps:bodyPr>
+                        </wps:wsp>
+                      </a:graphicData>
+                    </a:graphic>
+                    <wp14:sizeRelH relativeFrom="margin">
+                      <wp14:pctWidth>100000</wp14:pctWidth>
+                    </wp14:sizeRelH>
+                    <wp14:sizeRelV relativeFrom="margin">
+                      <wp14:pctHeight>0</wp14:pctHeight>
+                    </wp14:sizeRelV>
+                  </wp:anchor>
+                </w:drawing>
+              </mc:Choice>
+              <mc:Fallback>
+                <w:pict>
+                  <v:shapetype id="_x0000_t202" coordsize="21600,21600" o:spt="202" path="m,l,21600r21600,l21600,xe">
+                    <v:stroke joinstyle="miter"/>
+                    <v:path gradientshapeok="t" o:connecttype="rect"/>
+                  </v:shapetype>
+                  <v:shape id="Text Box 142" o:spid="_x0000_s1026" type="#_x0000_t202" style="position:absolute;left:0;text-align:left;margin-left:0;margin-top:0;width:516pt;height:43.9pt;z-index:251659264;visibility:visible;mso-wrap-style:square;mso-width-percent:1000;mso-height-percent:0;mso-top-percent:850;mso-wrap-distance-left:9pt;mso-wrap-distance-top:0;mso-wrap-distance-right:9pt;mso-wrap-distance-bottom:0;mso-position-horizontal:center;mso-position-horizontal-relative:margin;mso-position-vertical-relative:page;mso-width-percent:1000;mso-height-percent:0;mso-top-percent:850;mso-width-relative:margin;mso-height-relative:margin;v-text-anchor:bottom" o:gfxdata="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" filled="f" stroked="f" strokeweight=".5pt">
+                    <v:textbox style="mso-fit-shape-to-text:t" inset="0,0,0,0">
+                      <w:txbxContent>
+                        <w:p>
+                          <w:pPr>
+                            <w:pStyle w:val="NoSpacing"/>
+                            <w:spacing w:after="40"/>
+                            <w:jc w:val="center"/>
+                            <w:rPr>
+                              <w:b/>
+                              <w:caps/>
+                              <w:color w:val="000000" w:themeColor="text1"/>
+                              <w:sz w:val="28"/>
+                              <w:szCs w:val="28"/>
+                            </w:rPr>
+                          </w:pPr>
+                          <w:r>
+                            <w:rPr>
+                              <w:b/>
+                              <w:caps/>
+                              <w:color w:val="000000" w:themeColor="text1"/>
+                              <w:sz w:val="28"/>
+                              <w:szCs w:val="28"/>
+                              <w:lang w:val="en-US"/>
+                            </w:rPr>
+                            <w:t xml:space="preserve">GILLES </w:t>
+                          </w:r>
+                          <w:r>
+                            <w:rPr>
+                              <w:b/>
+                              <w:caps/>
+                              <w:color w:val="000000" w:themeColor="text1"/>
+                              <w:sz w:val="32"/>
+                              <w:szCs w:val="28"/>
+                              <w:lang w:val="en-US"/>
+                            </w:rPr>
+                            <w:t>BALLEGEER</w:t>
+                          </w:r>
+                          <w:r>
+                            <w:rPr>
+                              <w:b/>
+                              <w:caps/>
+                              <w:color w:val="000000" w:themeColor="text1"/>
+                              <w:sz w:val="28"/>
+                              <w:szCs w:val="28"/>
+                              <w:lang w:val="en-US"/>
+                            </w:rPr>
+                            <w:t xml:space="preserve"> &amp; GARBEN TANGH</w:t>
+                          </w:r>
+                          <w:r>
+                            <w:rPr>
+                              <w:b/>
+                              <w:caps/>
+                              <w:color w:val="000000" w:themeColor="text1"/>
+                              <w:sz w:val="28"/>
+                              <w:szCs w:val="28"/>
+                              <w:lang w:val="en-US"/>
+                            </w:rPr>
+                            <w:t>e</w:t>
+                          </w:r>
+                        </w:p>
+                        <w:p>
+                          <w:pPr>
+                            <w:pStyle w:val="NoSpacing"/>
+                            <w:spacing w:after="40"/>
+                            <w:jc w:val="center"/>
+                            <w:rPr>
+                              <w:caps/>
+                              <w:color w:val="000000" w:themeColor="text1"/>
+                              <w:sz w:val="28"/>
+                              <w:szCs w:val="28"/>
+                              <w:lang w:val="en-US"/>
+                            </w:rPr>
+                          </w:pPr>
+                          <w:r>
+                            <w:rPr>
+                              <w:caps/>
+                              <w:color w:val="000000" w:themeColor="text1"/>
+                              <w:sz w:val="28"/>
+                              <w:szCs w:val="28"/>
+                              <w:lang w:val="en-US"/>
+                            </w:rPr>
+                            <w:t>21/05/2017</w:t>
+                          </w:r>
+                        </w:p>
+                        <w:p>
+                          <w:pPr>
+                            <w:pStyle w:val="NoSpacing"/>
+                            <w:jc w:val="center"/>
+                            <w:rPr>
+                              <w:color w:val="000000" w:themeColor="text1"/>
+                            </w:rPr>
+                          </w:pPr>
+                          <w:sdt>
+                            <w:sdtPr>
+                              <w:rPr>
+                                <w:caps/>
+                                <w:color w:val="000000" w:themeColor="text1"/>
+                                <w:sz w:val="24"/>
+                              </w:rPr>
+                              <w:alias w:val="Company"/>
+                              <w:tag w:val=""/>
+                              <w:id w:val="1390145197"/>
+                              <w:dataBinding w:prefixMappings="xmlns:ns0='http://schemas.openxmlformats.org/officeDocument/2006/extended-properties' " w:xpath="/ns0:Properties[1]/ns0:Company[1]" w:storeItemID="{6668398D-A668-4E3E-A5EB-62B293D839F1}"/>
+                              <w:text/>
+                            </w:sdtPr>
+                            <w:sdtContent>
+                              <w:r>
+                                <w:rPr>
+                                  <w:caps/>
+                                  <w:color w:val="000000" w:themeColor="text1"/>
+                                  <w:sz w:val="24"/>
+                                </w:rPr>
+                                <w:t>UGENT</w:t>
+                              </w:r>
+                            </w:sdtContent>
+                          </w:sdt>
+                        </w:p>
+                      </w:txbxContent>
+                    </v:textbox>
+                    <w10:wrap anchorx="margin" anchory="page"/>
+                  </v:shape>
+                </w:pict>
+              </mc:Fallback>
+            </mc:AlternateContent>
+          </w:r>
+          <w:r>
+            <w:rPr>
+              <w:rFonts w:ascii="Times New Roman" w:hAnsi="Times New Roman" w:cs="Times New Roman"/>
+              <w:noProof/>
+              <w:color w:val="000000" w:themeColor="text1"/>
+            </w:rPr>
+            <w:drawing>
+              <wp:inline distT="0" distB="0" distL="0" distR="0">
+                <wp:extent cx="758952" cy="478932"/>
+                <wp:effectExtent l="0" t="0" r="3175" b="0"/>
+                <wp:docPr id="144" name="Picture 144"/>
+                <wp:cNvGraphicFramePr>
+                  <a:graphicFrameLocks xmlns:a="http://schemas.openxmlformats.org/drawingml/2006/main" noChangeAspect="1"/>
+                </wp:cNvGraphicFramePr>
+                <a:graphic xmlns:a="http://schemas.openxmlformats.org/drawingml/2006/main">
+                  <a:graphicData uri="http://schemas.openxmlformats.org/drawingml/2006/picture">
+                    <pic:pic xmlns:pic="http://schemas.openxmlformats.org/drawingml/2006/picture">
+                      <pic:nvPicPr>
+                        <pic:cNvPr id="9" name="roco bottom.png"/>
+                        <pic:cNvPicPr/>
+                      </pic:nvPicPr>
+                      <pic:blipFill>
+                        <a:blip r:embed="rId10" cstate="print">
+                          <a:biLevel thresh="75000"/>
+                          <a:extLst>
+                            <a:ext uri="{28A0092B-C50C-407E-A947-70E740481C1C}">
+                              <a14:useLocalDpi xmlns:a14="http://schemas.microsoft.com/office/drawing/2010/main" val="0"/>
+                            </a:ext>
+                          </a:extLst>
+                        </a:blip>
+                        <a:stretch>
+                          <a:fillRect/>
+                        </a:stretch>
+                      </pic:blipFill>
+                      <pic:spPr>
+                        <a:xfrm>
+                          <a:off x="0" y="0"/>
+                          <a:ext cx="758952" cy="478932"/>
+                        </a:xfrm>
+                        <a:prstGeom prst="rect">
+                          <a:avLst/>
+                        </a:prstGeom>
+                      </pic:spPr>
+                    </pic:pic>
+                  </a:graphicData>
+                </a:graphic>
+              </wp:inline>
+            </w:drawing>
+          </w:r>
+        </w:p>
+        <w:p>
+          <w:pPr>
+            <w:jc w:val="both"/>
+            <w:rPr>
+              <w:rFonts w:ascii="Times New Roman" w:hAnsi="Times New Roman" w:cs="Times New Roman"/>
+              <w:color w:val="000000" w:themeColor="text1"/>
+              <w:sz w:val="32"/>
+            </w:rPr>
+            <w:sectPr>
+              <w:headerReference w:type="default" r:id="rId11"/>
+              <w:pgSz w:w="11906" w:h="16838"/>
+              <w:pgMar w:top="1417" w:right="1417" w:bottom="1417" w:left="1417" w:header="708" w:footer="708" w:gutter="0"/>
+              <w:pgNumType w:fmt="numberInDash" w:start="0"/>
+              <w:cols w:space="708"/>
+              <w:docGrid w:linePitch="360"/>
+            </w:sectPr>
+          </w:pPr>
+        </w:p>
+      </w:sdtContent>
+    </w:sdt>
     <w:p>
       <w:pPr>
-        <w:rPr>
-          <w:rFonts w:ascii="Times New Roman" w:hAnsi="Times New Roman" w:cs="Times New Roman"/>
+        <w:jc w:val="both"/>
+        <w:rPr>
+          <w:rFonts w:ascii="Times New Roman" w:hAnsi="Times New Roman" w:cs="Times New Roman"/>
+          <w:color w:val="000000" w:themeColor="text1"/>
           <w:sz w:val="32"/>
         </w:rPr>
       </w:pPr>
       <w:r>
         <w:rPr>
           <w:rFonts w:ascii="Times New Roman" w:hAnsi="Times New Roman" w:cs="Times New Roman"/>
-          <w:sz w:val="32"/>
-        </w:rPr>
-        <w:t>Project Programmeren</w:t>
+          <w:color w:val="000000" w:themeColor="text1"/>
+          <w:sz w:val="28"/>
+          <w:u w:val="single"/>
+        </w:rPr>
+        <w:lastRenderedPageBreak/>
+        <w:t>B</w:t>
+      </w:r>
+      <w:r>
+        <w:rPr>
+          <w:rFonts w:ascii="Times New Roman" w:hAnsi="Times New Roman" w:cs="Times New Roman"/>
+          <w:color w:val="000000" w:themeColor="text1"/>
+          <w:sz w:val="28"/>
+          <w:u w:val="single"/>
+        </w:rPr>
+        <w:t>elangrijkste ontwerpsbeslissingen</w:t>
       </w:r>
     </w:p>
     <w:p>
       <w:pPr>
-        <w:rPr>
-          <w:rFonts w:ascii="Times New Roman" w:hAnsi="Times New Roman" w:cs="Times New Roman"/>
+        <w:jc w:val="both"/>
+        <w:rPr>
+          <w:rFonts w:ascii="Times New Roman" w:hAnsi="Times New Roman" w:cs="Times New Roman"/>
+          <w:color w:val="000000" w:themeColor="text1"/>
+          <w:sz w:val="24"/>
+        </w:rPr>
+      </w:pPr>
+      <w:r>
+        <w:rPr>
+          <w:rFonts w:ascii="Times New Roman" w:hAnsi="Times New Roman" w:cs="Times New Roman"/>
+          <w:color w:val="000000" w:themeColor="text1"/>
+          <w:sz w:val="24"/>
+        </w:rPr>
+        <w:t>Om het co</w:t>
+      </w:r>
+      <w:r>
+        <w:rPr>
+          <w:rFonts w:ascii="Times New Roman" w:hAnsi="Times New Roman" w:cs="Times New Roman"/>
+          <w:color w:val="000000" w:themeColor="text1"/>
+          <w:sz w:val="24"/>
+        </w:rPr>
+        <w:t>ö</w:t>
+      </w:r>
+      <w:r>
+        <w:rPr>
+          <w:rFonts w:ascii="Times New Roman" w:hAnsi="Times New Roman" w:cs="Times New Roman"/>
+          <w:color w:val="000000" w:themeColor="text1"/>
+          <w:sz w:val="24"/>
+        </w:rPr>
+        <w:t>rdinaten</w:t>
+      </w:r>
+      <w:r>
+        <w:rPr>
+          <w:rFonts w:ascii="Times New Roman" w:hAnsi="Times New Roman" w:cs="Times New Roman"/>
+          <w:color w:val="000000" w:themeColor="text1"/>
+          <w:sz w:val="24"/>
+        </w:rPr>
+        <w:t xml:space="preserve">systeem te vereenvoudigen hebben we een COY(y) functie aangemaakt. </w:t>
+      </w:r>
+    </w:p>
+    <w:p>
+      <w:pPr>
+        <w:jc w:val="both"/>
+        <w:rPr>
+          <w:rFonts w:ascii="Times New Roman" w:hAnsi="Times New Roman" w:cs="Times New Roman"/>
+          <w:color w:val="000000" w:themeColor="text1"/>
+          <w:sz w:val="24"/>
+        </w:rPr>
+      </w:pPr>
+      <w:r>
+        <w:rPr>
+          <w:rFonts w:ascii="Times New Roman" w:hAnsi="Times New Roman" w:cs="Times New Roman"/>
+          <w:color w:val="000000" w:themeColor="text1"/>
+          <w:sz w:val="24"/>
+        </w:rPr>
+        <w:t xml:space="preserve">Deze zet </w:t>
+      </w:r>
+      <w:r>
+        <w:rPr>
+          <w:rFonts w:ascii="Times New Roman" w:hAnsi="Times New Roman" w:cs="Times New Roman"/>
+          <w:color w:val="000000" w:themeColor="text1"/>
+          <w:sz w:val="24"/>
+        </w:rPr>
+        <w:t>een coördinaat y (uit het originele coördinatensysteem) om in een nieuwe y-waarde met z’n coördinatensysteem als volgt:</w:t>
+      </w:r>
+    </w:p>
+    <w:p>
+      <w:pPr>
+        <w:pStyle w:val="ListParagraph"/>
+        <w:numPr>
+          <w:ilvl w:val="0"/>
+          <w:numId w:val="1"/>
+        </w:numPr>
+        <w:jc w:val="both"/>
+        <w:rPr>
+          <w:rFonts w:ascii="Times New Roman" w:hAnsi="Times New Roman" w:cs="Times New Roman"/>
+          <w:color w:val="000000" w:themeColor="text1"/>
+          <w:sz w:val="24"/>
+        </w:rPr>
+      </w:pPr>
+      <w:r>
+        <w:rPr>
+          <w:rFonts w:ascii="Times New Roman" w:hAnsi="Times New Roman" w:cs="Times New Roman"/>
+          <w:color w:val="000000" w:themeColor="text1"/>
+          <w:sz w:val="24"/>
+        </w:rPr>
+        <w:t>De x-waarden blijven onaangepast.</w:t>
+      </w:r>
+    </w:p>
+    <w:p>
+      <w:pPr>
+        <w:pStyle w:val="ListParagraph"/>
+        <w:numPr>
+          <w:ilvl w:val="0"/>
+          <w:numId w:val="1"/>
+        </w:numPr>
+        <w:jc w:val="both"/>
+        <w:rPr>
+          <w:rFonts w:ascii="Times New Roman" w:hAnsi="Times New Roman" w:cs="Times New Roman"/>
+          <w:color w:val="000000" w:themeColor="text1"/>
+          <w:sz w:val="24"/>
+        </w:rPr>
+      </w:pPr>
+      <w:r>
+        <w:rPr>
+          <w:rFonts w:ascii="Times New Roman" w:hAnsi="Times New Roman" w:cs="Times New Roman"/>
+          <w:color w:val="000000" w:themeColor="text1"/>
+          <w:sz w:val="24"/>
+        </w:rPr>
+        <w:t>De y-waarden starten op 300 px en lopen naa</w:t>
+      </w:r>
+      <w:r>
+        <w:rPr>
+          <w:rFonts w:ascii="Times New Roman" w:hAnsi="Times New Roman" w:cs="Times New Roman"/>
+          <w:color w:val="000000" w:themeColor="text1"/>
+          <w:sz w:val="24"/>
+        </w:rPr>
+        <w:t>r boven toe i.p.v naar beneden.</w:t>
+      </w:r>
+    </w:p>
+    <w:p>
+      <w:pPr>
+        <w:jc w:val="both"/>
+        <w:rPr>
+          <w:rFonts w:ascii="Times New Roman" w:hAnsi="Times New Roman" w:cs="Times New Roman"/>
+          <w:color w:val="000000" w:themeColor="text1"/>
+          <w:sz w:val="24"/>
+        </w:rPr>
+      </w:pPr>
+      <w:r>
+        <w:rPr>
+          <w:rFonts w:ascii="Times New Roman" w:hAnsi="Times New Roman" w:cs="Times New Roman"/>
+          <w:color w:val="000000" w:themeColor="text1"/>
+          <w:sz w:val="24"/>
+        </w:rPr>
+        <w:t>Dit maakt het voor ons eenvoudiger om te rekenen met coördinaten.</w:t>
+      </w:r>
+    </w:p>
+    <w:p>
+      <w:pPr>
+        <w:jc w:val="both"/>
+        <w:rPr>
+          <w:rFonts w:ascii="Times New Roman" w:hAnsi="Times New Roman" w:cs="Times New Roman"/>
+          <w:color w:val="FF0000"/>
+          <w:sz w:val="24"/>
+        </w:rPr>
+      </w:pPr>
+      <w:r>
+        <w:rPr>
+          <w:rFonts w:ascii="Times New Roman" w:hAnsi="Times New Roman" w:cs="Times New Roman"/>
+          <w:color w:val="FF0000"/>
+          <w:sz w:val="24"/>
+        </w:rPr>
+        <w:t>Iets over AI level 3?</w:t>
+      </w:r>
+    </w:p>
+    <w:p>
+      <w:pPr>
+        <w:jc w:val="both"/>
+        <w:rPr>
+          <w:rFonts w:ascii="Times New Roman" w:hAnsi="Times New Roman" w:cs="Times New Roman"/>
+          <w:sz w:val="24"/>
+        </w:rPr>
+      </w:pPr>
+      <w:r>
+        <w:rPr>
+          <w:rFonts w:ascii="Times New Roman" w:hAnsi="Times New Roman" w:cs="Times New Roman"/>
+          <w:sz w:val="24"/>
+        </w:rPr>
+        <w:t>Om de samenwerking te vergemakkelijken hebben we ervoor geopteerd om GitHub te gebruiken. Zo hadden we geen problemen met overlappende versies van bestanden.</w:t>
+      </w:r>
+      <w:bookmarkStart w:id="0" w:name="_GoBack"/>
+      <w:bookmarkEnd w:id="0"/>
+    </w:p>
+    <w:p>
+      <w:pPr>
+        <w:jc w:val="both"/>
+        <w:rPr>
+          <w:rFonts w:ascii="Times New Roman" w:hAnsi="Times New Roman" w:cs="Times New Roman"/>
+          <w:sz w:val="24"/>
+        </w:rPr>
+      </w:pPr>
+    </w:p>
+    <w:p>
+      <w:pPr>
+        <w:jc w:val="both"/>
+        <w:rPr>
+          <w:rFonts w:ascii="Times New Roman" w:hAnsi="Times New Roman" w:cs="Times New Roman"/>
+          <w:color w:val="000000" w:themeColor="text1"/>
           <w:sz w:val="28"/>
           <w:u w:val="single"/>
         </w:rPr>
@@ -28,24 +815,39 @@
       <w:r>
         <w:rPr>
           <w:rFonts w:ascii="Times New Roman" w:hAnsi="Times New Roman" w:cs="Times New Roman"/>
+          <w:color w:val="000000" w:themeColor="text1"/>
           <w:sz w:val="28"/>
           <w:u w:val="single"/>
         </w:rPr>
-        <w:t>Belangrijkste ontwerpsbeslissingen</w:t>
+        <w:t>Taakverdeling</w:t>
       </w:r>
     </w:p>
     <w:p>
       <w:pPr>
-        <w:rPr>
-          <w:rFonts w:ascii="Times New Roman" w:hAnsi="Times New Roman" w:cs="Times New Roman"/>
-          <w:sz w:val="28"/>
+        <w:jc w:val="both"/>
+        <w:rPr>
+          <w:rFonts w:ascii="Times New Roman" w:hAnsi="Times New Roman" w:cs="Times New Roman"/>
+          <w:color w:val="000000" w:themeColor="text1"/>
+          <w:sz w:val="24"/>
         </w:rPr>
       </w:pPr>
     </w:p>
     <w:p>
       <w:pPr>
-        <w:rPr>
-          <w:rFonts w:ascii="Times New Roman" w:hAnsi="Times New Roman" w:cs="Times New Roman"/>
+        <w:jc w:val="both"/>
+        <w:rPr>
+          <w:rFonts w:ascii="Times New Roman" w:hAnsi="Times New Roman" w:cs="Times New Roman"/>
+          <w:color w:val="000000" w:themeColor="text1"/>
+          <w:sz w:val="24"/>
+        </w:rPr>
+      </w:pPr>
+    </w:p>
+    <w:p>
+      <w:pPr>
+        <w:jc w:val="both"/>
+        <w:rPr>
+          <w:rFonts w:ascii="Times New Roman" w:hAnsi="Times New Roman" w:cs="Times New Roman"/>
+          <w:color w:val="000000" w:themeColor="text1"/>
           <w:sz w:val="28"/>
           <w:u w:val="single"/>
         </w:rPr>
@@ -53,59 +855,136 @@
       <w:r>
         <w:rPr>
           <w:rFonts w:ascii="Times New Roman" w:hAnsi="Times New Roman" w:cs="Times New Roman"/>
+          <w:color w:val="000000" w:themeColor="text1"/>
           <w:sz w:val="28"/>
           <w:u w:val="single"/>
         </w:rPr>
-        <w:t>Taakverdeling</w:t>
+        <w:t>Problemen bij uitvoering</w:t>
       </w:r>
     </w:p>
     <w:p>
       <w:pPr>
-        <w:rPr>
-          <w:rFonts w:ascii="Times New Roman" w:hAnsi="Times New Roman" w:cs="Times New Roman"/>
-          <w:sz w:val="28"/>
-        </w:rPr>
-      </w:pPr>
+        <w:jc w:val="both"/>
+        <w:rPr>
+          <w:rFonts w:ascii="Times New Roman" w:hAnsi="Times New Roman" w:cs="Times New Roman"/>
+          <w:color w:val="000000" w:themeColor="text1"/>
+          <w:sz w:val="24"/>
+        </w:rPr>
+      </w:pPr>
+      <w:r>
+        <w:rPr>
+          <w:rFonts w:ascii="Times New Roman" w:hAnsi="Times New Roman" w:cs="Times New Roman"/>
+          <w:color w:val="000000" w:themeColor="text1"/>
+          <w:sz w:val="24"/>
+        </w:rPr>
+        <w:t xml:space="preserve">We hebben vaak gesukkeld met de offsets op de sprites. Het heeft </w:t>
+      </w:r>
+      <w:r>
+        <w:rPr>
+          <w:rFonts w:ascii="Times New Roman" w:hAnsi="Times New Roman" w:cs="Times New Roman"/>
+          <w:color w:val="000000" w:themeColor="text1"/>
+          <w:sz w:val="24"/>
+        </w:rPr>
+        <w:t>soms toch wel even geduurd vooraleer we de tekeningen op de juiste plaats verkregen.</w:t>
+      </w:r>
     </w:p>
     <w:p>
       <w:pPr>
-        <w:rPr>
-          <w:rFonts w:ascii="Times New Roman" w:hAnsi="Times New Roman" w:cs="Times New Roman"/>
-          <w:sz w:val="52"/>
-          <w:u w:val="single"/>
-        </w:rPr>
-      </w:pPr>
-      <w:r>
-        <w:rPr>
-          <w:rFonts w:ascii="Times New Roman" w:hAnsi="Times New Roman" w:cs="Times New Roman"/>
-          <w:sz w:val="28"/>
-          <w:u w:val="single"/>
-        </w:rPr>
-        <w:t>Problemen bij uitvoering</w:t>
-      </w:r>
-      <w:r>
-        <w:rPr>
-          <w:rFonts w:ascii="Times New Roman" w:hAnsi="Times New Roman" w:cs="Times New Roman"/>
-          <w:sz w:val="28"/>
-          <w:u w:val="single"/>
-        </w:rPr>
-        <w:t xml:space="preserve"> (opti</w:t>
-      </w:r>
-      <w:bookmarkStart w:id="0" w:name="_GoBack"/>
-      <w:bookmarkEnd w:id="0"/>
-      <w:r>
-        <w:rPr>
-          <w:rFonts w:ascii="Times New Roman" w:hAnsi="Times New Roman" w:cs="Times New Roman"/>
-          <w:sz w:val="28"/>
-          <w:u w:val="single"/>
-        </w:rPr>
-        <w:t>oneel)</w:t>
-      </w:r>
+        <w:jc w:val="both"/>
+        <w:rPr>
+          <w:rFonts w:ascii="Times New Roman" w:hAnsi="Times New Roman" w:cs="Times New Roman"/>
+          <w:color w:val="000000" w:themeColor="text1"/>
+          <w:sz w:val="24"/>
+        </w:rPr>
+      </w:pPr>
+      <w:r>
+        <w:rPr>
+          <w:rFonts w:ascii="Times New Roman" w:hAnsi="Times New Roman" w:cs="Times New Roman"/>
+          <w:color w:val="000000" w:themeColor="text1"/>
+          <w:sz w:val="24"/>
+        </w:rPr>
+        <w:t xml:space="preserve">We hadden in het begin niet onmiddellijk door </w:t>
+      </w:r>
+      <w:r>
+        <w:rPr>
+          <w:rFonts w:ascii="Times New Roman" w:hAnsi="Times New Roman" w:cs="Times New Roman"/>
+          <w:color w:val="000000" w:themeColor="text1"/>
+          <w:sz w:val="24"/>
+        </w:rPr>
+        <w:t>waarvoor</w:t>
+      </w:r>
+      <w:r>
+        <w:rPr>
+          <w:rFonts w:ascii="Times New Roman" w:hAnsi="Times New Roman" w:cs="Times New Roman"/>
+          <w:color w:val="000000" w:themeColor="text1"/>
+          <w:sz w:val="24"/>
+        </w:rPr>
+        <w:t xml:space="preserve"> elk van de systemen gebruikt moest worden. We gebruikten system_input_single, system_input_multi, system_state_single </w:t>
+      </w:r>
+      <w:r>
+        <w:rPr>
+          <w:rFonts w:ascii="Times New Roman" w:hAnsi="Times New Roman" w:cs="Times New Roman"/>
+          <w:color w:val="000000" w:themeColor="text1"/>
+          <w:sz w:val="24"/>
+        </w:rPr>
+        <w:t>&amp;</w:t>
+      </w:r>
+      <w:r>
+        <w:rPr>
+          <w:rFonts w:ascii="Times New Roman" w:hAnsi="Times New Roman" w:cs="Times New Roman"/>
+          <w:color w:val="000000" w:themeColor="text1"/>
+          <w:sz w:val="24"/>
+        </w:rPr>
+        <w:t xml:space="preserve"> system state_multi </w:t>
+      </w:r>
+      <w:r>
+        <w:rPr>
+          <w:rFonts w:ascii="Times New Roman" w:hAnsi="Times New Roman" w:cs="Times New Roman"/>
+          <w:color w:val="000000" w:themeColor="text1"/>
+          <w:sz w:val="24"/>
+        </w:rPr>
+        <w:t>eerst niet en toch werkte het spel</w:t>
+      </w:r>
+      <w:r>
+        <w:rPr>
+          <w:rFonts w:ascii="Times New Roman" w:hAnsi="Times New Roman" w:cs="Times New Roman"/>
+          <w:color w:val="000000" w:themeColor="text1"/>
+          <w:sz w:val="24"/>
+        </w:rPr>
+        <w:t xml:space="preserve">. We hadden namelijk de werking van de systemen die input zouden moeten behandelen geimplementeerd in system_motion zelf. </w:t>
+      </w:r>
+      <w:r>
+        <w:rPr>
+          <w:rFonts w:ascii="Times New Roman" w:hAnsi="Times New Roman" w:cs="Times New Roman"/>
+          <w:color w:val="000000" w:themeColor="text1"/>
+          <w:sz w:val="24"/>
+        </w:rPr>
+        <w:t>Dit zorgde er dan weer voor dat we wat meer code nodig hadden om te controleren of we in single- of in multiplayer aan het spelen waren.</w:t>
+      </w:r>
+      <w:r>
+        <w:rPr>
+          <w:rFonts w:ascii="Times New Roman" w:hAnsi="Times New Roman" w:cs="Times New Roman"/>
+          <w:color w:val="000000" w:themeColor="text1"/>
+          <w:sz w:val="24"/>
+        </w:rPr>
+        <w:t xml:space="preserve"> Na heel wat copy-pasten van de code op de correcte plaats, verkregen we uiteindelijk toch de gebruikelijke werking van het spel.</w:t>
+      </w:r>
+    </w:p>
+    <w:p>
+      <w:pPr>
+        <w:jc w:val="both"/>
+        <w:rPr>
+          <w:rFonts w:ascii="Times New Roman" w:hAnsi="Times New Roman" w:cs="Times New Roman"/>
+          <w:color w:val="000000" w:themeColor="text1"/>
+          <w:sz w:val="24"/>
+        </w:rPr>
+      </w:pPr>
     </w:p>
     <w:sectPr>
-      <w:footerReference w:type="default" r:id="rId6"/>
+      <w:footerReference w:type="default" r:id="rId12"/>
       <w:pgSz w:w="11906" w:h="16838"/>
       <w:pgMar w:top="1417" w:right="1417" w:bottom="1417" w:left="1417" w:header="708" w:footer="708" w:gutter="0"/>
+      <w:pgNumType w:fmt="numberInDash" w:start="1"/>
       <w:cols w:space="708"/>
       <w:docGrid w:linePitch="360"/>
     </w:sectPr>
@@ -140,31 +1019,60 @@
 
 <file path=word/footer1.xml><?xml version="1.0" encoding="utf-8"?>
 <w:ftr xmlns:wpc="http://schemas.microsoft.com/office/word/2010/wordprocessingCanvas" xmlns:cx="http://schemas.microsoft.com/office/drawing/2014/chartex" xmlns:cx1="http://schemas.microsoft.com/office/drawing/2015/9/8/chartex" xmlns:cx2="http://schemas.microsoft.com/office/drawing/2015/10/21/chartex" xmlns:cx3="http://schemas.microsoft.com/office/drawing/2016/5/9/chartex" xmlns:cx4="http://schemas.microsoft.com/office/drawing/2016/5/10/chartex" xmlns:cx5="http://schemas.microsoft.com/office/drawing/2016/5/11/chartex" xmlns:cx6="http://schemas.microsoft.com/office/drawing/2016/5/12/chartex" xmlns:cx7="http://schemas.microsoft.com/office/drawing/2016/5/13/chartex" xmlns:cx8="http://schemas.microsoft.com/office/drawing/2016/5/14/chartex" xmlns:mc="http://schemas.openxmlformats.org/markup-compatibility/2006" xmlns:o="urn:schemas-microsoft-com:office:office" xmlns:r="http://schemas.openxmlformats.org/officeDocument/2006/relationships" xmlns:m="http://schemas.openxmlformats.org/officeDocument/2006/math" xmlns:v="urn:schemas-microsoft-com:vml" xmlns:wp14="http://schemas.microsoft.com/office/word/2010/wordprocessingDrawing" xmlns:wp="http://schemas.openxmlformats.org/drawingml/2006/wordprocessingDrawing" xmlns:w10="urn:schemas-microsoft-com:office:word" xmlns:w="http://schemas.openxmlformats.org/wordprocessingml/2006/main" xmlns:w14="http://schemas.microsoft.com/office/word/2010/wordml" xmlns:w15="http://schemas.microsoft.com/office/word/2012/wordml" xmlns:w16se="http://schemas.microsoft.com/office/word/2015/wordml/symex" xmlns:wpg="http://schemas.microsoft.com/office/word/2010/wordprocessingGroup" xmlns:wpi="http://schemas.microsoft.com/office/word/2010/wordprocessingInk" xmlns:wne="http://schemas.microsoft.com/office/word/2006/wordml" xmlns:wps="http://schemas.microsoft.com/office/word/2010/wordprocessingShape" mc:Ignorable="w14 w15 w16se wp14">
-  <w:sdt>
-    <w:sdtPr>
-      <w:id w:val="85577598"/>
-      <w:docPartObj>
-        <w:docPartGallery w:val="Page Numbers (Bottom of Page)"/>
-        <w:docPartUnique/>
-      </w:docPartObj>
-    </w:sdtPr>
-    <w:sdtEndPr>
+  <w:p>
+    <w:pPr>
+      <w:pStyle w:val="Footer"/>
+      <w:jc w:val="center"/>
       <w:rPr>
         <w:rFonts w:ascii="Times New Roman" w:hAnsi="Times New Roman" w:cs="Times New Roman"/>
-        <w:noProof/>
         <w:sz w:val="24"/>
       </w:rPr>
-    </w:sdtEndPr>
-    <w:sdtContent>
-      <w:p>
-        <w:pPr>
-          <w:pStyle w:val="Footer"/>
-          <w:jc w:val="center"/>
-          <w:rPr>
-            <w:rFonts w:ascii="Times New Roman" w:hAnsi="Times New Roman" w:cs="Times New Roman"/>
-            <w:sz w:val="24"/>
-          </w:rPr>
-        </w:pPr>
+    </w:pPr>
+    <w:r>
+      <w:rPr>
+        <w:rFonts w:ascii="Times New Roman" w:hAnsi="Times New Roman" w:cs="Times New Roman"/>
+        <w:sz w:val="24"/>
+      </w:rPr>
+      <w:t>Gilles Ballegeer &amp; Garben Tanghe</w:t>
+    </w:r>
+  </w:p>
+  <w:p>
+    <w:pPr>
+      <w:pStyle w:val="Footer"/>
+      <w:jc w:val="center"/>
+      <w:rPr>
+        <w:rFonts w:ascii="Times New Roman" w:hAnsi="Times New Roman" w:cs="Times New Roman"/>
+        <w:sz w:val="24"/>
+      </w:rPr>
+    </w:pPr>
+  </w:p>
+  <w:p>
+    <w:pPr>
+      <w:pStyle w:val="Footer"/>
+      <w:jc w:val="center"/>
+      <w:rPr>
+        <w:rFonts w:ascii="Times New Roman" w:hAnsi="Times New Roman" w:cs="Times New Roman"/>
+        <w:sz w:val="24"/>
+      </w:rPr>
+    </w:pPr>
+    <w:sdt>
+      <w:sdtPr>
+        <w:rPr>
+          <w:rFonts w:ascii="Times New Roman" w:hAnsi="Times New Roman" w:cs="Times New Roman"/>
+          <w:sz w:val="24"/>
+        </w:rPr>
+        <w:id w:val="292492758"/>
+        <w:docPartObj>
+          <w:docPartGallery w:val="Page Numbers (Bottom of Page)"/>
+          <w:docPartUnique/>
+        </w:docPartObj>
+      </w:sdtPr>
+      <w:sdtEndPr>
+        <w:rPr>
+          <w:noProof/>
+        </w:rPr>
+      </w:sdtEndPr>
+      <w:sdtContent>
         <w:r>
           <w:rPr>
             <w:rFonts w:ascii="Times New Roman" w:hAnsi="Times New Roman" w:cs="Times New Roman"/>
@@ -192,7 +1100,7 @@
             <w:noProof/>
             <w:sz w:val="24"/>
           </w:rPr>
-          <w:t>1</w:t>
+          <w:t>- 1 -</w:t>
         </w:r>
         <w:r>
           <w:rPr>
@@ -202,24 +1110,8 @@
           </w:rPr>
           <w:fldChar w:fldCharType="end"/>
         </w:r>
-      </w:p>
-    </w:sdtContent>
-  </w:sdt>
-  <w:p>
-    <w:pPr>
-      <w:pStyle w:val="Footer"/>
-      <w:rPr>
-        <w:rFonts w:ascii="Times New Roman" w:hAnsi="Times New Roman" w:cs="Times New Roman"/>
-        <w:sz w:val="24"/>
-      </w:rPr>
-    </w:pPr>
-    <w:r>
-      <w:rPr>
-        <w:rFonts w:ascii="Times New Roman" w:hAnsi="Times New Roman" w:cs="Times New Roman"/>
-        <w:sz w:val="24"/>
-      </w:rPr>
-      <w:t>Gilles Ballegeer &amp; Garben Tanghe</w:t>
-    </w:r>
+      </w:sdtContent>
+    </w:sdt>
   </w:p>
 </w:ftr>
 </file>
@@ -247,6 +1139,272 @@
     </w:p>
   </w:footnote>
 </w:footnotes>
+</file>
+
+<file path=word/header1.xml><?xml version="1.0" encoding="utf-8"?>
+<w:hdr xmlns:wpc="http://schemas.microsoft.com/office/word/2010/wordprocessingCanvas" xmlns:cx="http://schemas.microsoft.com/office/drawing/2014/chartex" xmlns:cx1="http://schemas.microsoft.com/office/drawing/2015/9/8/chartex" xmlns:cx2="http://schemas.microsoft.com/office/drawing/2015/10/21/chartex" xmlns:cx3="http://schemas.microsoft.com/office/drawing/2016/5/9/chartex" xmlns:cx4="http://schemas.microsoft.com/office/drawing/2016/5/10/chartex" xmlns:cx5="http://schemas.microsoft.com/office/drawing/2016/5/11/chartex" xmlns:cx6="http://schemas.microsoft.com/office/drawing/2016/5/12/chartex" xmlns:cx7="http://schemas.microsoft.com/office/drawing/2016/5/13/chartex" xmlns:cx8="http://schemas.microsoft.com/office/drawing/2016/5/14/chartex" xmlns:mc="http://schemas.openxmlformats.org/markup-compatibility/2006" xmlns:o="urn:schemas-microsoft-com:office:office" xmlns:r="http://schemas.openxmlformats.org/officeDocument/2006/relationships" xmlns:m="http://schemas.openxmlformats.org/officeDocument/2006/math" xmlns:v="urn:schemas-microsoft-com:vml" xmlns:wp14="http://schemas.microsoft.com/office/word/2010/wordprocessingDrawing" xmlns:wp="http://schemas.openxmlformats.org/drawingml/2006/wordprocessingDrawing" xmlns:w10="urn:schemas-microsoft-com:office:word" xmlns:w="http://schemas.openxmlformats.org/wordprocessingml/2006/main" xmlns:w14="http://schemas.microsoft.com/office/word/2010/wordml" xmlns:w15="http://schemas.microsoft.com/office/word/2012/wordml" xmlns:w16se="http://schemas.microsoft.com/office/word/2015/wordml/symex" xmlns:wpg="http://schemas.microsoft.com/office/word/2010/wordprocessingGroup" xmlns:wpi="http://schemas.microsoft.com/office/word/2010/wordprocessingInk" xmlns:wne="http://schemas.microsoft.com/office/word/2006/wordml" xmlns:wps="http://schemas.microsoft.com/office/word/2010/wordprocessingShape" mc:Ignorable="w14 w15 w16se wp14">
+  <w:p>
+    <w:pPr>
+      <w:pStyle w:val="Header"/>
+    </w:pPr>
+    <w:r>
+      <w:rPr>
+        <w:rFonts w:ascii="Times New Roman" w:eastAsia="Calibri" w:hAnsi="Times New Roman" w:cs="Times New Roman"/>
+        <w:noProof/>
+        <w:sz w:val="24"/>
+        <w:lang w:val="en-US"/>
+      </w:rPr>
+      <w:drawing>
+        <wp:anchor distT="0" distB="0" distL="114300" distR="114300" simplePos="0" relativeHeight="251661312" behindDoc="0" locked="0" layoutInCell="1" allowOverlap="1" wp14:anchorId="299AA126" wp14:editId="2C2506FF">
+          <wp:simplePos x="0" y="0"/>
+          <wp:positionH relativeFrom="margin">
+            <wp:posOffset>2519045</wp:posOffset>
+          </wp:positionH>
+          <wp:positionV relativeFrom="paragraph">
+            <wp:posOffset>109220</wp:posOffset>
+          </wp:positionV>
+          <wp:extent cx="3241675" cy="808990"/>
+          <wp:effectExtent l="0" t="0" r="0" b="0"/>
+          <wp:wrapTopAndBottom/>
+          <wp:docPr id="7" name="Afbeelding 7" descr="C:\Users\Marie\Downloads\UGent Huisstijl\icoon_UGent_EA_NL_RGB_2400_kleur.png"/>
+          <wp:cNvGraphicFramePr>
+            <a:graphicFrameLocks xmlns:a="http://schemas.openxmlformats.org/drawingml/2006/main" noChangeAspect="1"/>
+          </wp:cNvGraphicFramePr>
+          <a:graphic xmlns:a="http://schemas.openxmlformats.org/drawingml/2006/main">
+            <a:graphicData uri="http://schemas.openxmlformats.org/drawingml/2006/picture">
+              <pic:pic xmlns:pic="http://schemas.openxmlformats.org/drawingml/2006/picture">
+                <pic:nvPicPr>
+                  <pic:cNvPr id="0" name="Picture 1" descr="C:\Users\Marie\Downloads\UGent Huisstijl\icoon_UGent_EA_NL_RGB_2400_kleur.png"/>
+                  <pic:cNvPicPr>
+                    <a:picLocks noChangeAspect="1" noChangeArrowheads="1"/>
+                  </pic:cNvPicPr>
+                </pic:nvPicPr>
+                <pic:blipFill>
+                  <a:blip r:embed="rId1" cstate="print">
+                    <a:biLevel thresh="75000"/>
+                    <a:extLst>
+                      <a:ext uri="{28A0092B-C50C-407E-A947-70E740481C1C}">
+                        <a14:useLocalDpi xmlns:a14="http://schemas.microsoft.com/office/drawing/2010/main" val="0"/>
+                      </a:ext>
+                    </a:extLst>
+                  </a:blip>
+                  <a:srcRect/>
+                  <a:stretch>
+                    <a:fillRect/>
+                  </a:stretch>
+                </pic:blipFill>
+                <pic:spPr bwMode="auto">
+                  <a:xfrm>
+                    <a:off x="0" y="0"/>
+                    <a:ext cx="3241675" cy="808990"/>
+                  </a:xfrm>
+                  <a:prstGeom prst="rect">
+                    <a:avLst/>
+                  </a:prstGeom>
+                  <a:noFill/>
+                  <a:ln>
+                    <a:noFill/>
+                  </a:ln>
+                </pic:spPr>
+              </pic:pic>
+            </a:graphicData>
+          </a:graphic>
+        </wp:anchor>
+      </w:drawing>
+    </w:r>
+    <w:r>
+      <w:rPr>
+        <w:rFonts w:ascii="Times New Roman" w:eastAsia="Calibri" w:hAnsi="Times New Roman" w:cs="Times New Roman"/>
+        <w:noProof/>
+        <w:sz w:val="24"/>
+        <w:lang w:val="en-US"/>
+      </w:rPr>
+      <w:drawing>
+        <wp:anchor distT="0" distB="0" distL="114300" distR="114300" simplePos="0" relativeHeight="251659264" behindDoc="0" locked="0" layoutInCell="1" allowOverlap="1" wp14:anchorId="436DDF69" wp14:editId="69209C81">
+          <wp:simplePos x="0" y="0"/>
+          <wp:positionH relativeFrom="column">
+            <wp:posOffset>1905</wp:posOffset>
+          </wp:positionH>
+          <wp:positionV relativeFrom="paragraph">
+            <wp:posOffset>1270</wp:posOffset>
+          </wp:positionV>
+          <wp:extent cx="1348105" cy="1078230"/>
+          <wp:effectExtent l="0" t="0" r="0" b="0"/>
+          <wp:wrapTopAndBottom/>
+          <wp:docPr id="9" name="Afbeelding 9" descr="C:\Users\Marie\Downloads\UGent Huisstijl\logo_UGent_NL_RGB_2400_kleur.png"/>
+          <wp:cNvGraphicFramePr>
+            <a:graphicFrameLocks xmlns:a="http://schemas.openxmlformats.org/drawingml/2006/main" noChangeAspect="1"/>
+          </wp:cNvGraphicFramePr>
+          <a:graphic xmlns:a="http://schemas.openxmlformats.org/drawingml/2006/main">
+            <a:graphicData uri="http://schemas.openxmlformats.org/drawingml/2006/picture">
+              <pic:pic xmlns:pic="http://schemas.openxmlformats.org/drawingml/2006/picture">
+                <pic:nvPicPr>
+                  <pic:cNvPr id="0" name="Picture 2" descr="C:\Users\Marie\Downloads\UGent Huisstijl\logo_UGent_NL_RGB_2400_kleur.png"/>
+                  <pic:cNvPicPr>
+                    <a:picLocks noChangeAspect="1" noChangeArrowheads="1"/>
+                  </pic:cNvPicPr>
+                </pic:nvPicPr>
+                <pic:blipFill>
+                  <a:blip r:embed="rId2" cstate="print">
+                    <a:biLevel thresh="75000"/>
+                    <a:extLst>
+                      <a:ext uri="{28A0092B-C50C-407E-A947-70E740481C1C}">
+                        <a14:useLocalDpi xmlns:a14="http://schemas.microsoft.com/office/drawing/2010/main" val="0"/>
+                      </a:ext>
+                    </a:extLst>
+                  </a:blip>
+                  <a:srcRect/>
+                  <a:stretch>
+                    <a:fillRect/>
+                  </a:stretch>
+                </pic:blipFill>
+                <pic:spPr bwMode="auto">
+                  <a:xfrm>
+                    <a:off x="0" y="0"/>
+                    <a:ext cx="1348105" cy="1078230"/>
+                  </a:xfrm>
+                  <a:prstGeom prst="rect">
+                    <a:avLst/>
+                  </a:prstGeom>
+                  <a:noFill/>
+                  <a:ln>
+                    <a:noFill/>
+                  </a:ln>
+                </pic:spPr>
+              </pic:pic>
+            </a:graphicData>
+          </a:graphic>
+          <wp14:sizeRelH relativeFrom="page">
+            <wp14:pctWidth>0</wp14:pctWidth>
+          </wp14:sizeRelH>
+          <wp14:sizeRelV relativeFrom="page">
+            <wp14:pctHeight>0</wp14:pctHeight>
+          </wp14:sizeRelV>
+        </wp:anchor>
+      </w:drawing>
+    </w:r>
+  </w:p>
+</w:hdr>
+</file>
+
+<file path=word/numbering.xml><?xml version="1.0" encoding="utf-8"?>
+<w:numbering xmlns:wpc="http://schemas.microsoft.com/office/word/2010/wordprocessingCanvas" xmlns:cx="http://schemas.microsoft.com/office/drawing/2014/chartex" xmlns:cx1="http://schemas.microsoft.com/office/drawing/2015/9/8/chartex" xmlns:cx2="http://schemas.microsoft.com/office/drawing/2015/10/21/chartex" xmlns:cx3="http://schemas.microsoft.com/office/drawing/2016/5/9/chartex" xmlns:cx4="http://schemas.microsoft.com/office/drawing/2016/5/10/chartex" xmlns:cx5="http://schemas.microsoft.com/office/drawing/2016/5/11/chartex" xmlns:cx6="http://schemas.microsoft.com/office/drawing/2016/5/12/chartex" xmlns:cx7="http://schemas.microsoft.com/office/drawing/2016/5/13/chartex" xmlns:cx8="http://schemas.microsoft.com/office/drawing/2016/5/14/chartex" xmlns:mc="http://schemas.openxmlformats.org/markup-compatibility/2006" xmlns:o="urn:schemas-microsoft-com:office:office" xmlns:r="http://schemas.openxmlformats.org/officeDocument/2006/relationships" xmlns:m="http://schemas.openxmlformats.org/officeDocument/2006/math" xmlns:v="urn:schemas-microsoft-com:vml" xmlns:wp14="http://schemas.microsoft.com/office/word/2010/wordprocessingDrawing" xmlns:wp="http://schemas.openxmlformats.org/drawingml/2006/wordprocessingDrawing" xmlns:w10="urn:schemas-microsoft-com:office:word" xmlns:w="http://schemas.openxmlformats.org/wordprocessingml/2006/main" xmlns:w14="http://schemas.microsoft.com/office/word/2010/wordml" xmlns:w15="http://schemas.microsoft.com/office/word/2012/wordml" xmlns:w16se="http://schemas.microsoft.com/office/word/2015/wordml/symex" xmlns:wpg="http://schemas.microsoft.com/office/word/2010/wordprocessingGroup" xmlns:wpi="http://schemas.microsoft.com/office/word/2010/wordprocessingInk" xmlns:wne="http://schemas.microsoft.com/office/word/2006/wordml" xmlns:wps="http://schemas.microsoft.com/office/word/2010/wordprocessingShape" mc:Ignorable="w14 w15 w16se wp14">
+  <w:abstractNum w:abstractNumId="0" w15:restartNumberingAfterBreak="0">
+    <w:nsid w:val="64E60586"/>
+    <w:multiLevelType w:val="hybridMultilevel"/>
+    <w:tmpl w:val="28882EF2"/>
+    <w:lvl w:ilvl="0" w:tplc="F27AE07A">
+      <w:numFmt w:val="bullet"/>
+      <w:lvlText w:val=""/>
+      <w:lvlJc w:val="left"/>
+      <w:pPr>
+        <w:ind w:left="720" w:hanging="360"/>
+      </w:pPr>
+      <w:rPr>
+        <w:rFonts w:ascii="Symbol" w:eastAsiaTheme="minorHAnsi" w:hAnsi="Symbol" w:cs="Times New Roman" w:hint="default"/>
+      </w:rPr>
+    </w:lvl>
+    <w:lvl w:ilvl="1" w:tplc="04090003" w:tentative="1">
+      <w:start w:val="1"/>
+      <w:numFmt w:val="bullet"/>
+      <w:lvlText w:val="o"/>
+      <w:lvlJc w:val="left"/>
+      <w:pPr>
+        <w:ind w:left="1440" w:hanging="360"/>
+      </w:pPr>
+      <w:rPr>
+        <w:rFonts w:ascii="Courier New" w:hAnsi="Courier New" w:cs="Courier New" w:hint="default"/>
+      </w:rPr>
+    </w:lvl>
+    <w:lvl w:ilvl="2" w:tplc="04090005" w:tentative="1">
+      <w:start w:val="1"/>
+      <w:numFmt w:val="bullet"/>
+      <w:lvlText w:val=""/>
+      <w:lvlJc w:val="left"/>
+      <w:pPr>
+        <w:ind w:left="2160" w:hanging="360"/>
+      </w:pPr>
+      <w:rPr>
+        <w:rFonts w:ascii="Wingdings" w:hAnsi="Wingdings" w:hint="default"/>
+      </w:rPr>
+    </w:lvl>
+    <w:lvl w:ilvl="3" w:tplc="04090001" w:tentative="1">
+      <w:start w:val="1"/>
+      <w:numFmt w:val="bullet"/>
+      <w:lvlText w:val=""/>
+      <w:lvlJc w:val="left"/>
+      <w:pPr>
+        <w:ind w:left="2880" w:hanging="360"/>
+      </w:pPr>
+      <w:rPr>
+        <w:rFonts w:ascii="Symbol" w:hAnsi="Symbol" w:hint="default"/>
+      </w:rPr>
+    </w:lvl>
+    <w:lvl w:ilvl="4" w:tplc="04090003" w:tentative="1">
+      <w:start w:val="1"/>
+      <w:numFmt w:val="bullet"/>
+      <w:lvlText w:val="o"/>
+      <w:lvlJc w:val="left"/>
+      <w:pPr>
+        <w:ind w:left="3600" w:hanging="360"/>
+      </w:pPr>
+      <w:rPr>
+        <w:rFonts w:ascii="Courier New" w:hAnsi="Courier New" w:cs="Courier New" w:hint="default"/>
+      </w:rPr>
+    </w:lvl>
+    <w:lvl w:ilvl="5" w:tplc="04090005" w:tentative="1">
+      <w:start w:val="1"/>
+      <w:numFmt w:val="bullet"/>
+      <w:lvlText w:val=""/>
+      <w:lvlJc w:val="left"/>
+      <w:pPr>
+        <w:ind w:left="4320" w:hanging="360"/>
+      </w:pPr>
+      <w:rPr>
+        <w:rFonts w:ascii="Wingdings" w:hAnsi="Wingdings" w:hint="default"/>
+      </w:rPr>
+    </w:lvl>
+    <w:lvl w:ilvl="6" w:tplc="04090001" w:tentative="1">
+      <w:start w:val="1"/>
+      <w:numFmt w:val="bullet"/>
+      <w:lvlText w:val=""/>
+      <w:lvlJc w:val="left"/>
+      <w:pPr>
+        <w:ind w:left="5040" w:hanging="360"/>
+      </w:pPr>
+      <w:rPr>
+        <w:rFonts w:ascii="Symbol" w:hAnsi="Symbol" w:hint="default"/>
+      </w:rPr>
+    </w:lvl>
+    <w:lvl w:ilvl="7" w:tplc="04090003" w:tentative="1">
+      <w:start w:val="1"/>
+      <w:numFmt w:val="bullet"/>
+      <w:lvlText w:val="o"/>
+      <w:lvlJc w:val="left"/>
+      <w:pPr>
+        <w:ind w:left="5760" w:hanging="360"/>
+      </w:pPr>
+      <w:rPr>
+        <w:rFonts w:ascii="Courier New" w:hAnsi="Courier New" w:cs="Courier New" w:hint="default"/>
+      </w:rPr>
+    </w:lvl>
+    <w:lvl w:ilvl="8" w:tplc="04090005" w:tentative="1">
+      <w:start w:val="1"/>
+      <w:numFmt w:val="bullet"/>
+      <w:lvlText w:val=""/>
+      <w:lvlJc w:val="left"/>
+      <w:pPr>
+        <w:ind w:left="6480" w:hanging="360"/>
+      </w:pPr>
+      <w:rPr>
+        <w:rFonts w:ascii="Wingdings" w:hAnsi="Wingdings" w:hint="default"/>
+      </w:rPr>
+    </w:lvl>
+  </w:abstractNum>
+  <w:num w:numId="1">
+    <w:abstractNumId w:val="0"/>
+  </w:num>
+</w:numbering>
 </file>
 
 <file path=word/styles.xml><?xml version="1.0" encoding="utf-8"?>
@@ -717,13 +1875,648 @@
     <w:uiPriority w:val="99"/>
     <w:rsid w:val="00915675"/>
   </w:style>
+  <w:style w:type="paragraph" w:styleId="NoSpacing">
+    <w:name w:val="No Spacing"/>
+    <w:link w:val="NoSpacingChar"/>
+    <w:uiPriority w:val="1"/>
+    <w:qFormat/>
+    <w:rsid w:val="00054961"/>
+    <w:pPr>
+      <w:spacing w:after="0" w:line="240" w:lineRule="auto"/>
+    </w:pPr>
+  </w:style>
+  <w:style w:type="character" w:customStyle="1" w:styleId="NoSpacingChar">
+    <w:name w:val="No Spacing Char"/>
+    <w:basedOn w:val="DefaultParagraphFont"/>
+    <w:link w:val="NoSpacing"/>
+    <w:uiPriority w:val="1"/>
+    <w:rsid w:val="00450F54"/>
+  </w:style>
+  <w:style w:type="paragraph" w:styleId="ListParagraph">
+    <w:name w:val="List Paragraph"/>
+    <w:basedOn w:val="Normal"/>
+    <w:uiPriority w:val="34"/>
+    <w:qFormat/>
+    <w:rsid w:val="00BE58E7"/>
+    <w:pPr>
+      <w:ind w:left="720"/>
+      <w:contextualSpacing/>
+    </w:pPr>
+  </w:style>
 </w:styles>
+</file>
+
+<file path=word/glossary/document.xml><?xml version="1.0" encoding="utf-8"?>
+<w:glossaryDocument xmlns:wpc="http://schemas.microsoft.com/office/word/2010/wordprocessingCanvas" xmlns:cx="http://schemas.microsoft.com/office/drawing/2014/chartex" xmlns:cx1="http://schemas.microsoft.com/office/drawing/2015/9/8/chartex" xmlns:cx2="http://schemas.microsoft.com/office/drawing/2015/10/21/chartex" xmlns:cx3="http://schemas.microsoft.com/office/drawing/2016/5/9/chartex" xmlns:cx4="http://schemas.microsoft.com/office/drawing/2016/5/10/chartex" xmlns:cx5="http://schemas.microsoft.com/office/drawing/2016/5/11/chartex" xmlns:cx6="http://schemas.microsoft.com/office/drawing/2016/5/12/chartex" xmlns:cx7="http://schemas.microsoft.com/office/drawing/2016/5/13/chartex" xmlns:cx8="http://schemas.microsoft.com/office/drawing/2016/5/14/chartex" xmlns:mc="http://schemas.openxmlformats.org/markup-compatibility/2006" xmlns:o="urn:schemas-microsoft-com:office:office" xmlns:r="http://schemas.openxmlformats.org/officeDocument/2006/relationships" xmlns:m="http://schemas.openxmlformats.org/officeDocument/2006/math" xmlns:v="urn:schemas-microsoft-com:vml" xmlns:wp14="http://schemas.microsoft.com/office/word/2010/wordprocessingDrawing" xmlns:wp="http://schemas.openxmlformats.org/drawingml/2006/wordprocessingDrawing" xmlns:w10="urn:schemas-microsoft-com:office:word" xmlns:w="http://schemas.openxmlformats.org/wordprocessingml/2006/main" xmlns:w14="http://schemas.microsoft.com/office/word/2010/wordml" xmlns:w15="http://schemas.microsoft.com/office/word/2012/wordml" xmlns:w16se="http://schemas.microsoft.com/office/word/2015/wordml/symex" xmlns:wpg="http://schemas.microsoft.com/office/word/2010/wordprocessingGroup" xmlns:wpi="http://schemas.microsoft.com/office/word/2010/wordprocessingInk" xmlns:wne="http://schemas.microsoft.com/office/word/2006/wordml" xmlns:wps="http://schemas.microsoft.com/office/word/2010/wordprocessingShape" mc:Ignorable="w14 w15 w16se wp14">
+  <w:docParts>
+    <w:docPart>
+      <w:docPartPr>
+        <w:name w:val="5100FCE619C743C6AA258A5253849D4D"/>
+        <w:category>
+          <w:name w:val="General"/>
+          <w:gallery w:val="placeholder"/>
+        </w:category>
+        <w:types>
+          <w:type w:val="bbPlcHdr"/>
+        </w:types>
+        <w:behaviors>
+          <w:behavior w:val="content"/>
+        </w:behaviors>
+        <w:guid w:val="{B7048151-D81E-4539-9736-EF88E0F11C8A}"/>
+      </w:docPartPr>
+      <w:docPartBody>
+        <w:p>
+          <w:pPr>
+            <w:pStyle w:val="5100FCE619C743C6AA258A5253849D4D"/>
+          </w:pPr>
+          <w:r>
+            <w:rPr>
+              <w:rFonts w:asciiTheme="majorHAnsi" w:eastAsiaTheme="majorEastAsia" w:hAnsiTheme="majorHAnsi" w:cstheme="majorBidi"/>
+              <w:caps/>
+              <w:color w:val="4472C4" w:themeColor="accent1"/>
+              <w:sz w:val="80"/>
+              <w:szCs w:val="80"/>
+            </w:rPr>
+            <w:t>[Document title]</w:t>
+          </w:r>
+        </w:p>
+      </w:docPartBody>
+    </w:docPart>
+    <w:docPart>
+      <w:docPartPr>
+        <w:name w:val="D51ADFF00C644F95B0D319DFAAD2C2E0"/>
+        <w:category>
+          <w:name w:val="General"/>
+          <w:gallery w:val="placeholder"/>
+        </w:category>
+        <w:types>
+          <w:type w:val="bbPlcHdr"/>
+        </w:types>
+        <w:behaviors>
+          <w:behavior w:val="content"/>
+        </w:behaviors>
+        <w:guid w:val="{D0A21ECE-829E-4FFA-B670-AA0BF998DCEB}"/>
+      </w:docPartPr>
+      <w:docPartBody>
+        <w:p>
+          <w:pPr>
+            <w:pStyle w:val="D51ADFF00C644F95B0D319DFAAD2C2E0"/>
+          </w:pPr>
+          <w:r>
+            <w:rPr>
+              <w:color w:val="4472C4" w:themeColor="accent1"/>
+              <w:sz w:val="28"/>
+              <w:szCs w:val="28"/>
+            </w:rPr>
+            <w:t>[Document subtitle]</w:t>
+          </w:r>
+        </w:p>
+      </w:docPartBody>
+    </w:docPart>
+  </w:docParts>
+</w:glossaryDocument>
+</file>
+
+<file path=word/glossary/fontTable.xml><?xml version="1.0" encoding="utf-8"?>
+<w:fonts xmlns:mc="http://schemas.openxmlformats.org/markup-compatibility/2006" xmlns:r="http://schemas.openxmlformats.org/officeDocument/2006/relationships" xmlns:w="http://schemas.openxmlformats.org/wordprocessingml/2006/main" xmlns:w14="http://schemas.microsoft.com/office/word/2010/wordml" xmlns:w15="http://schemas.microsoft.com/office/word/2012/wordml" xmlns:w16se="http://schemas.microsoft.com/office/word/2015/wordml/symex" mc:Ignorable="w14 w15 w16se">
+  <w:font w:name="Symbol">
+    <w:panose1 w:val="05050102010706020507"/>
+    <w:charset w:val="02"/>
+    <w:family w:val="roman"/>
+    <w:pitch w:val="variable"/>
+    <w:sig w:usb0="00000000" w:usb1="10000000" w:usb2="00000000" w:usb3="00000000" w:csb0="80000000" w:csb1="00000000"/>
+  </w:font>
+  <w:font w:name="Calibri">
+    <w:panose1 w:val="020F0502020204030204"/>
+    <w:charset w:val="00"/>
+    <w:family w:val="swiss"/>
+    <w:pitch w:val="variable"/>
+    <w:sig w:usb0="E0002AFF" w:usb1="4000ACFF" w:usb2="00000001" w:usb3="00000000" w:csb0="000001FF" w:csb1="00000000"/>
+  </w:font>
+  <w:font w:name="Times New Roman">
+    <w:panose1 w:val="02020603050405020304"/>
+    <w:charset w:val="00"/>
+    <w:family w:val="roman"/>
+    <w:pitch w:val="variable"/>
+    <w:sig w:usb0="E0002AFF" w:usb1="C0007843" w:usb2="00000009" w:usb3="00000000" w:csb0="000001FF" w:csb1="00000000"/>
+  </w:font>
+  <w:font w:name="Courier New">
+    <w:panose1 w:val="02070309020205020404"/>
+    <w:charset w:val="00"/>
+    <w:family w:val="modern"/>
+    <w:pitch w:val="fixed"/>
+    <w:sig w:usb0="E0002EFF" w:usb1="C0007843" w:usb2="00000009" w:usb3="00000000" w:csb0="000001FF" w:csb1="00000000"/>
+  </w:font>
+  <w:font w:name="Wingdings">
+    <w:panose1 w:val="05000000000000000000"/>
+    <w:charset w:val="02"/>
+    <w:family w:val="auto"/>
+    <w:pitch w:val="variable"/>
+    <w:sig w:usb0="00000000" w:usb1="10000000" w:usb2="00000000" w:usb3="00000000" w:csb0="80000000" w:csb1="00000000"/>
+  </w:font>
+  <w:font w:name="Calibri Light">
+    <w:panose1 w:val="020F0302020204030204"/>
+    <w:charset w:val="00"/>
+    <w:family w:val="swiss"/>
+    <w:pitch w:val="variable"/>
+    <w:sig w:usb0="A0002AEF" w:usb1="4000207B" w:usb2="00000000" w:usb3="00000000" w:csb0="000001FF" w:csb1="00000000"/>
+  </w:font>
+</w:fonts>
+</file>
+
+<file path=word/glossary/settings.xml><?xml version="1.0" encoding="utf-8"?>
+<w:settings xmlns:mc="http://schemas.openxmlformats.org/markup-compatibility/2006" xmlns:o="urn:schemas-microsoft-com:office:office" xmlns:r="http://schemas.openxmlformats.org/officeDocument/2006/relationships" xmlns:m="http://schemas.openxmlformats.org/officeDocument/2006/math" xmlns:v="urn:schemas-microsoft-com:vml" xmlns:w10="urn:schemas-microsoft-com:office:word" xmlns:w="http://schemas.openxmlformats.org/wordprocessingml/2006/main" xmlns:w14="http://schemas.microsoft.com/office/word/2010/wordml" xmlns:w15="http://schemas.microsoft.com/office/word/2012/wordml" xmlns:w16se="http://schemas.microsoft.com/office/word/2015/wordml/symex" xmlns:sl="http://schemas.openxmlformats.org/schemaLibrary/2006/main" mc:Ignorable="w14 w15 w16se">
+  <w:view w:val="normal"/>
+  <w:defaultTabStop w:val="720"/>
+  <w:characterSpacingControl w:val="doNotCompress"/>
+  <w:compat>
+    <w:useFELayout/>
+    <w:compatSetting w:name="compatibilityMode" w:uri="http://schemas.microsoft.com/office/word" w:val="15"/>
+    <w:compatSetting w:name="overrideTableStyleFontSizeAndJustification" w:uri="http://schemas.microsoft.com/office/word" w:val="1"/>
+    <w:compatSetting w:name="enableOpenTypeFeatures" w:uri="http://schemas.microsoft.com/office/word" w:val="1"/>
+    <w:compatSetting w:name="doNotFlipMirrorIndents" w:uri="http://schemas.microsoft.com/office/word" w:val="1"/>
+    <w:compatSetting w:name="differentiateMultirowTableHeaders" w:uri="http://schemas.microsoft.com/office/word" w:val="1"/>
+  </w:compat>
+  <w:rsids>
+    <w:rsidRoot w:val="00E67D7F"/>
+    <w:rsid w:val="008F2F34"/>
+    <w:rsid w:val="00E67D7F"/>
+  </w:rsids>
+  <m:mathPr>
+    <m:mathFont m:val="Cambria Math"/>
+    <m:brkBin m:val="before"/>
+    <m:brkBinSub m:val="--"/>
+    <m:smallFrac m:val="0"/>
+    <m:dispDef/>
+    <m:lMargin m:val="0"/>
+    <m:rMargin m:val="0"/>
+    <m:defJc m:val="centerGroup"/>
+    <m:wrapIndent m:val="1440"/>
+    <m:intLim m:val="subSup"/>
+    <m:naryLim m:val="undOvr"/>
+  </m:mathPr>
+  <w:themeFontLang w:val="en-US"/>
+  <w:clrSchemeMapping w:bg1="light1" w:t1="dark1" w:bg2="light2" w:t2="dark2" w:accent1="accent1" w:accent2="accent2" w:accent3="accent3" w:accent4="accent4" w:accent5="accent5" w:accent6="accent6" w:hyperlink="hyperlink" w:followedHyperlink="followedHyperlink"/>
+  <w:decimalSymbol w:val="."/>
+  <w:listSeparator w:val=","/>
+  <w15:chartTrackingRefBased/>
+</w:settings>
+</file>
+
+<file path=word/glossary/styles.xml><?xml version="1.0" encoding="utf-8"?>
+<w:styles xmlns:mc="http://schemas.openxmlformats.org/markup-compatibility/2006" xmlns:r="http://schemas.openxmlformats.org/officeDocument/2006/relationships" xmlns:w="http://schemas.openxmlformats.org/wordprocessingml/2006/main" xmlns:w14="http://schemas.microsoft.com/office/word/2010/wordml" xmlns:w15="http://schemas.microsoft.com/office/word/2012/wordml" xmlns:w16se="http://schemas.microsoft.com/office/word/2015/wordml/symex" mc:Ignorable="w14 w15 w16se">
+  <w:docDefaults>
+    <w:rPrDefault>
+      <w:rPr>
+        <w:rFonts w:asciiTheme="minorHAnsi" w:eastAsiaTheme="minorEastAsia" w:hAnsiTheme="minorHAnsi" w:cstheme="minorBidi"/>
+        <w:sz w:val="22"/>
+        <w:szCs w:val="22"/>
+        <w:lang w:val="en-US" w:eastAsia="en-US" w:bidi="ar-SA"/>
+      </w:rPr>
+    </w:rPrDefault>
+    <w:pPrDefault>
+      <w:pPr>
+        <w:spacing w:after="160" w:line="259" w:lineRule="auto"/>
+      </w:pPr>
+    </w:pPrDefault>
+  </w:docDefaults>
+  <w:latentStyles w:defLockedState="0" w:defUIPriority="99" w:defSemiHidden="0" w:defUnhideWhenUsed="0" w:defQFormat="0" w:count="374">
+    <w:lsdException w:name="Normal" w:uiPriority="0" w:qFormat="1"/>
+    <w:lsdException w:name="heading 1" w:uiPriority="9" w:qFormat="1"/>
+    <w:lsdException w:name="heading 2" w:semiHidden="1" w:uiPriority="9" w:unhideWhenUsed="1" w:qFormat="1"/>
+    <w:lsdException w:name="heading 3" w:semiHidden="1" w:uiPriority="9" w:unhideWhenUsed="1" w:qFormat="1"/>
+    <w:lsdException w:name="heading 4" w:semiHidden="1" w:uiPriority="9" w:unhideWhenUsed="1" w:qFormat="1"/>
+    <w:lsdException w:name="heading 5" w:semiHidden="1" w:uiPriority="9" w:unhideWhenUsed="1" w:qFormat="1"/>
+    <w:lsdException w:name="heading 6" w:semiHidden="1" w:uiPriority="9" w:unhideWhenUsed="1" w:qFormat="1"/>
+    <w:lsdException w:name="heading 7" w:semiHidden="1" w:uiPriority="9" w:unhideWhenUsed="1" w:qFormat="1"/>
+    <w:lsdException w:name="heading 8" w:semiHidden="1" w:uiPriority="9" w:unhideWhenUsed="1" w:qFormat="1"/>
+    <w:lsdException w:name="heading 9" w:semiHidden="1" w:uiPriority="9" w:unhideWhenUsed="1" w:qFormat="1"/>
+    <w:lsdException w:name="index 1" w:semiHidden="1" w:unhideWhenUsed="1"/>
+    <w:lsdException w:name="index 2" w:semiHidden="1" w:unhideWhenUsed="1"/>
+    <w:lsdException w:name="index 3" w:semiHidden="1" w:unhideWhenUsed="1"/>
+    <w:lsdException w:name="index 4" w:semiHidden="1" w:unhideWhenUsed="1"/>
+    <w:lsdException w:name="index 5" w:semiHidden="1" w:unhideWhenUsed="1"/>
+    <w:lsdException w:name="index 6" w:semiHidden="1" w:unhideWhenUsed="1"/>
+    <w:lsdException w:name="index 7" w:semiHidden="1" w:unhideWhenUsed="1"/>
+    <w:lsdException w:name="index 8" w:semiHidden="1" w:unhideWhenUsed="1"/>
+    <w:lsdException w:name="index 9" w:semiHidden="1" w:unhideWhenUsed="1"/>
+    <w:lsdException w:name="toc 1" w:semiHidden="1" w:uiPriority="39" w:unhideWhenUsed="1"/>
+    <w:lsdException w:name="toc 2" w:semiHidden="1" w:uiPriority="39" w:unhideWhenUsed="1"/>
+    <w:lsdException w:name="toc 3" w:semiHidden="1" w:uiPriority="39" w:unhideWhenUsed="1"/>
+    <w:lsdException w:name="toc 4" w:semiHidden="1" w:uiPriority="39" w:unhideWhenUsed="1"/>
+    <w:lsdException w:name="toc 5" w:semiHidden="1" w:uiPriority="39" w:unhideWhenUsed="1"/>
+    <w:lsdException w:name="toc 6" w:semiHidden="1" w:uiPriority="39" w:unhideWhenUsed="1"/>
+    <w:lsdException w:name="toc 7" w:semiHidden="1" w:uiPriority="39" w:unhideWhenUsed="1"/>
+    <w:lsdException w:name="toc 8" w:semiHidden="1" w:uiPriority="39" w:unhideWhenUsed="1"/>
+    <w:lsdException w:name="toc 9" w:semiHidden="1" w:uiPriority="39" w:unhideWhenUsed="1"/>
+    <w:lsdException w:name="Normal Indent" w:semiHidden="1" w:unhideWhenUsed="1"/>
+    <w:lsdException w:name="footnote text" w:semiHidden="1" w:unhideWhenUsed="1"/>
+    <w:lsdException w:name="annotation text" w:semiHidden="1" w:unhideWhenUsed="1"/>
+    <w:lsdException w:name="header" w:semiHidden="1" w:unhideWhenUsed="1"/>
+    <w:lsdException w:name="footer" w:semiHidden="1" w:unhideWhenUsed="1"/>
+    <w:lsdException w:name="index heading" w:semiHidden="1" w:unhideWhenUsed="1"/>
+    <w:lsdException w:name="caption" w:semiHidden="1" w:uiPriority="35" w:unhideWhenUsed="1" w:qFormat="1"/>
+    <w:lsdException w:name="table of figures" w:semiHidden="1" w:unhideWhenUsed="1"/>
+    <w:lsdException w:name="envelope address" w:semiHidden="1" w:unhideWhenUsed="1"/>
+    <w:lsdException w:name="envelope return" w:semiHidden="1" w:unhideWhenUsed="1"/>
+    <w:lsdException w:name="footnote reference" w:semiHidden="1" w:unhideWhenUsed="1"/>
+    <w:lsdException w:name="annotation reference" w:semiHidden="1" w:unhideWhenUsed="1"/>
+    <w:lsdException w:name="line number" w:semiHidden="1" w:unhideWhenUsed="1"/>
+    <w:lsdException w:name="page number" w:semiHidden="1" w:unhideWhenUsed="1"/>
+    <w:lsdException w:name="endnote reference" w:semiHidden="1" w:unhideWhenUsed="1"/>
+    <w:lsdException w:name="endnote text" w:semiHidden="1" w:unhideWhenUsed="1"/>
+    <w:lsdException w:name="table of authorities" w:semiHidden="1" w:unhideWhenUsed="1"/>
+    <w:lsdException w:name="macro" w:semiHidden="1" w:unhideWhenUsed="1"/>
+    <w:lsdException w:name="toa heading" w:semiHidden="1" w:unhideWhenUsed="1"/>
+    <w:lsdException w:name="List" w:semiHidden="1" w:unhideWhenUsed="1"/>
+    <w:lsdException w:name="List Bullet" w:semiHidden="1" w:unhideWhenUsed="1"/>
+    <w:lsdException w:name="List Number" w:semiHidden="1" w:unhideWhenUsed="1"/>
+    <w:lsdException w:name="List 2" w:semiHidden="1" w:unhideWhenUsed="1"/>
+    <w:lsdException w:name="List 3" w:semiHidden="1" w:unhideWhenUsed="1"/>
+    <w:lsdException w:name="List 4" w:semiHidden="1" w:unhideWhenUsed="1"/>
+    <w:lsdException w:name="List 5" w:semiHidden="1" w:unhideWhenUsed="1"/>
+    <w:lsdException w:name="List Bullet 2" w:semiHidden="1" w:unhideWhenUsed="1"/>
+    <w:lsdException w:name="List Bullet 3" w:semiHidden="1" w:unhideWhenUsed="1"/>
+    <w:lsdException w:name="List Bullet 4" w:semiHidden="1" w:unhideWhenUsed="1"/>
+    <w:lsdException w:name="List Bullet 5" w:semiHidden="1" w:unhideWhenUsed="1"/>
+    <w:lsdException w:name="List Number 2" w:semiHidden="1" w:unhideWhenUsed="1"/>
+    <w:lsdException w:name="List Number 3" w:semiHidden="1" w:unhideWhenUsed="1"/>
+    <w:lsdException w:name="List Number 4" w:semiHidden="1" w:unhideWhenUsed="1"/>
+    <w:lsdException w:name="List Number 5" w:semiHidden="1" w:unhideWhenUsed="1"/>
+    <w:lsdException w:name="Title" w:uiPriority="10" w:qFormat="1"/>
+    <w:lsdException w:name="Closing" w:semiHidden="1" w:unhideWhenUsed="1"/>
+    <w:lsdException w:name="Signature" w:semiHidden="1" w:unhideWhenUsed="1"/>
+    <w:lsdException w:name="Default Paragraph Font" w:semiHidden="1" w:uiPriority="1" w:unhideWhenUsed="1"/>
+    <w:lsdException w:name="Body Text" w:semiHidden="1" w:unhideWhenUsed="1"/>
+    <w:lsdException w:name="Body Text Indent" w:semiHidden="1" w:unhideWhenUsed="1"/>
+    <w:lsdException w:name="List Continue" w:semiHidden="1" w:unhideWhenUsed="1"/>
+    <w:lsdException w:name="List Continue 2" w:semiHidden="1" w:unhideWhenUsed="1"/>
+    <w:lsdException w:name="List Continue 3" w:semiHidden="1" w:unhideWhenUsed="1"/>
+    <w:lsdException w:name="List Continue 4" w:semiHidden="1" w:unhideWhenUsed="1"/>
+    <w:lsdException w:name="List Continue 5" w:semiHidden="1" w:unhideWhenUsed="1"/>
+    <w:lsdException w:name="Message Header" w:semiHidden="1" w:unhideWhenUsed="1"/>
+    <w:lsdException w:name="Subtitle" w:uiPriority="11" w:qFormat="1"/>
+    <w:lsdException w:name="Salutation" w:semiHidden="1" w:unhideWhenUsed="1"/>
+    <w:lsdException w:name="Date" w:semiHidden="1" w:unhideWhenUsed="1"/>
+    <w:lsdException w:name="Body Text First Indent" w:semiHidden="1" w:unhideWhenUsed="1"/>
+    <w:lsdException w:name="Body Text First Indent 2" w:semiHidden="1" w:unhideWhenUsed="1"/>
+    <w:lsdException w:name="Note Heading" w:semiHidden="1" w:unhideWhenUsed="1"/>
+    <w:lsdException w:name="Body Text 2" w:semiHidden="1" w:unhideWhenUsed="1"/>
+    <w:lsdException w:name="Body Text 3" w:semiHidden="1" w:unhideWhenUsed="1"/>
+    <w:lsdException w:name="Body Text Indent 2" w:semiHidden="1" w:unhideWhenUsed="1"/>
+    <w:lsdException w:name="Body Text Indent 3" w:semiHidden="1" w:unhideWhenUsed="1"/>
+    <w:lsdException w:name="Block Text" w:semiHidden="1" w:unhideWhenUsed="1"/>
+    <w:lsdException w:name="Hyperlink" w:semiHidden="1" w:unhideWhenUsed="1"/>
+    <w:lsdException w:name="FollowedHyperlink" w:semiHidden="1" w:unhideWhenUsed="1"/>
+    <w:lsdException w:name="Strong" w:uiPriority="22" w:qFormat="1"/>
+    <w:lsdException w:name="Emphasis" w:uiPriority="20" w:qFormat="1"/>
+    <w:lsdException w:name="Document Map" w:semiHidden="1" w:unhideWhenUsed="1"/>
+    <w:lsdException w:name="Plain Text" w:semiHidden="1" w:unhideWhenUsed="1"/>
+    <w:lsdException w:name="E-mail Signature" w:semiHidden="1" w:unhideWhenUsed="1"/>
+    <w:lsdException w:name="HTML Top of Form" w:semiHidden="1" w:unhideWhenUsed="1"/>
+    <w:lsdException w:name="HTML Bottom of Form" w:semiHidden="1" w:unhideWhenUsed="1"/>
+    <w:lsdException w:name="Normal (Web)" w:semiHidden="1" w:unhideWhenUsed="1"/>
+    <w:lsdException w:name="HTML Acronym" w:semiHidden="1" w:unhideWhenUsed="1"/>
+    <w:lsdException w:name="HTML Address" w:semiHidden="1" w:unhideWhenUsed="1"/>
+    <w:lsdException w:name="HTML Cite" w:semiHidden="1" w:unhideWhenUsed="1"/>
+    <w:lsdException w:name="HTML Code" w:semiHidden="1" w:unhideWhenUsed="1"/>
+    <w:lsdException w:name="HTML Definition" w:semiHidden="1" w:unhideWhenUsed="1"/>
+    <w:lsdException w:name="HTML Keyboard" w:semiHidden="1" w:unhideWhenUsed="1"/>
+    <w:lsdException w:name="HTML Preformatted" w:semiHidden="1" w:unhideWhenUsed="1"/>
+    <w:lsdException w:name="HTML Sample" w:semiHidden="1" w:unhideWhenUsed="1"/>
+    <w:lsdException w:name="HTML Typewriter" w:semiHidden="1" w:unhideWhenUsed="1"/>
+    <w:lsdException w:name="HTML Variable" w:semiHidden="1" w:unhideWhenUsed="1"/>
+    <w:lsdException w:name="Normal Table" w:semiHidden="1" w:unhideWhenUsed="1"/>
+    <w:lsdException w:name="annotation subject" w:semiHidden="1" w:unhideWhenUsed="1"/>
+    <w:lsdException w:name="No List" w:semiHidden="1" w:unhideWhenUsed="1"/>
+    <w:lsdException w:name="Outline List 1" w:semiHidden="1" w:unhideWhenUsed="1"/>
+    <w:lsdException w:name="Outline List 2" w:semiHidden="1" w:unhideWhenUsed="1"/>
+    <w:lsdException w:name="Outline List 3" w:semiHidden="1" w:unhideWhenUsed="1"/>
+    <w:lsdException w:name="Table Simple 1" w:semiHidden="1" w:unhideWhenUsed="1"/>
+    <w:lsdException w:name="Table Simple 2" w:semiHidden="1" w:unhideWhenUsed="1"/>
+    <w:lsdException w:name="Table Simple 3" w:semiHidden="1" w:unhideWhenUsed="1"/>
+    <w:lsdException w:name="Table Classic 1" w:semiHidden="1" w:unhideWhenUsed="1"/>
+    <w:lsdException w:name="Table Classic 2" w:semiHidden="1" w:unhideWhenUsed="1"/>
+    <w:lsdException w:name="Table Classic 3" w:semiHidden="1" w:unhideWhenUsed="1"/>
+    <w:lsdException w:name="Table Classic 4" w:semiHidden="1" w:unhideWhenUsed="1"/>
+    <w:lsdException w:name="Table Colorful 1" w:semiHidden="1" w:unhideWhenUsed="1"/>
+    <w:lsdException w:name="Table Colorful 2" w:semiHidden="1" w:unhideWhenUsed="1"/>
+    <w:lsdException w:name="Table Colorful 3" w:semiHidden="1" w:unhideWhenUsed="1"/>
+    <w:lsdException w:name="Table Columns 1" w:semiHidden="1" w:unhideWhenUsed="1"/>
+    <w:lsdException w:name="Table Columns 2" w:semiHidden="1" w:unhideWhenUsed="1"/>
+    <w:lsdException w:name="Table Columns 3" w:semiHidden="1" w:unhideWhenUsed="1"/>
+    <w:lsdException w:name="Table Columns 4" w:semiHidden="1" w:unhideWhenUsed="1"/>
+    <w:lsdException w:name="Table Columns 5" w:semiHidden="1" w:unhideWhenUsed="1"/>
+    <w:lsdException w:name="Table Grid 1" w:semiHidden="1" w:unhideWhenUsed="1"/>
+    <w:lsdException w:name="Table Grid 2" w:semiHidden="1" w:unhideWhenUsed="1"/>
+    <w:lsdException w:name="Table Grid 3" w:semiHidden="1" w:unhideWhenUsed="1"/>
+    <w:lsdException w:name="Table Grid 4" w:semiHidden="1" w:unhideWhenUsed="1"/>
+    <w:lsdException w:name="Table Grid 5" w:semiHidden="1" w:unhideWhenUsed="1"/>
+    <w:lsdException w:name="Table Grid 6" w:semiHidden="1" w:unhideWhenUsed="1"/>
+    <w:lsdException w:name="Table Grid 7" w:semiHidden="1" w:unhideWhenUsed="1"/>
+    <w:lsdException w:name="Table Grid 8" w:semiHidden="1" w:unhideWhenUsed="1"/>
+    <w:lsdException w:name="Table List 1" w:semiHidden="1" w:unhideWhenUsed="1"/>
+    <w:lsdException w:name="Table List 2" w:semiHidden="1" w:unhideWhenUsed="1"/>
+    <w:lsdException w:name="Table List 3" w:semiHidden="1" w:unhideWhenUsed="1"/>
+    <w:lsdException w:name="Table List 4" w:semiHidden="1" w:unhideWhenUsed="1"/>
+    <w:lsdException w:name="Table List 5" w:semiHidden="1" w:unhideWhenUsed="1"/>
+    <w:lsdException w:name="Table List 6" w:semiHidden="1" w:unhideWhenUsed="1"/>
+    <w:lsdException w:name="Table List 7" w:semiHidden="1" w:unhideWhenUsed="1"/>
+    <w:lsdException w:name="Table List 8" w:semiHidden="1" w:unhideWhenUsed="1"/>
+    <w:lsdException w:name="Table 3D effects 1" w:semiHidden="1" w:unhideWhenUsed="1"/>
+    <w:lsdException w:name="Table 3D effects 2" w:semiHidden="1" w:unhideWhenUsed="1"/>
+    <w:lsdException w:name="Table 3D effects 3" w:semiHidden="1" w:unhideWhenUsed="1"/>
+    <w:lsdException w:name="Table Contemporary" w:semiHidden="1" w:unhideWhenUsed="1"/>
+    <w:lsdException w:name="Table Elegant" w:semiHidden="1" w:unhideWhenUsed="1"/>
+    <w:lsdException w:name="Table Professional" w:semiHidden="1" w:unhideWhenUsed="1"/>
+    <w:lsdException w:name="Table Subtle 1" w:semiHidden="1" w:unhideWhenUsed="1"/>
+    <w:lsdException w:name="Table Subtle 2" w:semiHidden="1" w:unhideWhenUsed="1"/>
+    <w:lsdException w:name="Table Web 1" w:semiHidden="1" w:unhideWhenUsed="1"/>
+    <w:lsdException w:name="Table Web 2" w:semiHidden="1" w:unhideWhenUsed="1"/>
+    <w:lsdException w:name="Table Web 3" w:semiHidden="1" w:unhideWhenUsed="1"/>
+    <w:lsdException w:name="Balloon Text" w:semiHidden="1" w:unhideWhenUsed="1"/>
+    <w:lsdException w:name="Table Grid" w:uiPriority="39"/>
+    <w:lsdException w:name="Table Theme" w:semiHidden="1" w:unhideWhenUsed="1"/>
+    <w:lsdException w:name="Placeholder Text" w:semiHidden="1"/>
+    <w:lsdException w:name="No Spacing" w:uiPriority="1" w:qFormat="1"/>
+    <w:lsdException w:name="Light Shading" w:uiPriority="60"/>
+    <w:lsdException w:name="Light List" w:uiPriority="61"/>
+    <w:lsdException w:name="Light Grid" w:uiPriority="62"/>
+    <w:lsdException w:name="Medium Shading 1" w:uiPriority="63"/>
+    <w:lsdException w:name="Medium Shading 2" w:uiPriority="64"/>
+    <w:lsdException w:name="Medium List 1" w:uiPriority="65"/>
+    <w:lsdException w:name="Medium List 2" w:uiPriority="66"/>
+    <w:lsdException w:name="Medium Grid 1" w:uiPriority="67"/>
+    <w:lsdException w:name="Medium Grid 2" w:uiPriority="68"/>
+    <w:lsdException w:name="Medium Grid 3" w:uiPriority="69"/>
+    <w:lsdException w:name="Dark List" w:uiPriority="70"/>
+    <w:lsdException w:name="Colorful Shading" w:uiPriority="71"/>
+    <w:lsdException w:name="Colorful List" w:uiPriority="72"/>
+    <w:lsdException w:name="Colorful Grid" w:uiPriority="73"/>
+    <w:lsdException w:name="Light Shading Accent 1" w:uiPriority="60"/>
+    <w:lsdException w:name="Light List Accent 1" w:uiPriority="61"/>
+    <w:lsdException w:name="Light Grid Accent 1" w:uiPriority="62"/>
+    <w:lsdException w:name="Medium Shading 1 Accent 1" w:uiPriority="63"/>
+    <w:lsdException w:name="Medium Shading 2 Accent 1" w:uiPriority="64"/>
+    <w:lsdException w:name="Medium List 1 Accent 1" w:uiPriority="65"/>
+    <w:lsdException w:name="Revision" w:semiHidden="1"/>
+    <w:lsdException w:name="List Paragraph" w:uiPriority="34" w:qFormat="1"/>
+    <w:lsdException w:name="Quote" w:uiPriority="29" w:qFormat="1"/>
+    <w:lsdException w:name="Intense Quote" w:uiPriority="30" w:qFormat="1"/>
+    <w:lsdException w:name="Medium List 2 Accent 1" w:uiPriority="66"/>
+    <w:lsdException w:name="Medium Grid 1 Accent 1" w:uiPriority="67"/>
+    <w:lsdException w:name="Medium Grid 2 Accent 1" w:uiPriority="68"/>
+    <w:lsdException w:name="Medium Grid 3 Accent 1" w:uiPriority="69"/>
+    <w:lsdException w:name="Dark List Accent 1" w:uiPriority="70"/>
+    <w:lsdException w:name="Colorful Shading Accent 1" w:uiPriority="71"/>
+    <w:lsdException w:name="Colorful List Accent 1" w:uiPriority="72"/>
+    <w:lsdException w:name="Colorful Grid Accent 1" w:uiPriority="73"/>
+    <w:lsdException w:name="Light Shading Accent 2" w:uiPriority="60"/>
+    <w:lsdException w:name="Light List Accent 2" w:uiPriority="61"/>
+    <w:lsdException w:name="Light Grid Accent 2" w:uiPriority="62"/>
+    <w:lsdException w:name="Medium Shading 1 Accent 2" w:uiPriority="63"/>
+    <w:lsdException w:name="Medium Shading 2 Accent 2" w:uiPriority="64"/>
+    <w:lsdException w:name="Medium List 1 Accent 2" w:uiPriority="65"/>
+    <w:lsdException w:name="Medium List 2 Accent 2" w:uiPriority="66"/>
+    <w:lsdException w:name="Medium Grid 1 Accent 2" w:uiPriority="67"/>
+    <w:lsdException w:name="Medium Grid 2 Accent 2" w:uiPriority="68"/>
+    <w:lsdException w:name="Medium Grid 3 Accent 2" w:uiPriority="69"/>
+    <w:lsdException w:name="Dark List Accent 2" w:uiPriority="70"/>
+    <w:lsdException w:name="Colorful Shading Accent 2" w:uiPriority="71"/>
+    <w:lsdException w:name="Colorful List Accent 2" w:uiPriority="72"/>
+    <w:lsdException w:name="Colorful Grid Accent 2" w:uiPriority="73"/>
+    <w:lsdException w:name="Light Shading Accent 3" w:uiPriority="60"/>
+    <w:lsdException w:name="Light List Accent 3" w:uiPriority="61"/>
+    <w:lsdException w:name="Light Grid Accent 3" w:uiPriority="62"/>
+    <w:lsdException w:name="Medium Shading 1 Accent 3" w:uiPriority="63"/>
+    <w:lsdException w:name="Medium Shading 2 Accent 3" w:uiPriority="64"/>
+    <w:lsdException w:name="Medium List 1 Accent 3" w:uiPriority="65"/>
+    <w:lsdException w:name="Medium List 2 Accent 3" w:uiPriority="66"/>
+    <w:lsdException w:name="Medium Grid 1 Accent 3" w:uiPriority="67"/>
+    <w:lsdException w:name="Medium Grid 2 Accent 3" w:uiPriority="68"/>
+    <w:lsdException w:name="Medium Grid 3 Accent 3" w:uiPriority="69"/>
+    <w:lsdException w:name="Dark List Accent 3" w:uiPriority="70"/>
+    <w:lsdException w:name="Colorful Shading Accent 3" w:uiPriority="71"/>
+    <w:lsdException w:name="Colorful List Accent 3" w:uiPriority="72"/>
+    <w:lsdException w:name="Colorful Grid Accent 3" w:uiPriority="73"/>
+    <w:lsdException w:name="Light Shading Accent 4" w:uiPriority="60"/>
+    <w:lsdException w:name="Light List Accent 4" w:uiPriority="61"/>
+    <w:lsdException w:name="Light Grid Accent 4" w:uiPriority="62"/>
+    <w:lsdException w:name="Medium Shading 1 Accent 4" w:uiPriority="63"/>
+    <w:lsdException w:name="Medium Shading 2 Accent 4" w:uiPriority="64"/>
+    <w:lsdException w:name="Medium List 1 Accent 4" w:uiPriority="65"/>
+    <w:lsdException w:name="Medium List 2 Accent 4" w:uiPriority="66"/>
+    <w:lsdException w:name="Medium Grid 1 Accent 4" w:uiPriority="67"/>
+    <w:lsdException w:name="Medium Grid 2 Accent 4" w:uiPriority="68"/>
+    <w:lsdException w:name="Medium Grid 3 Accent 4" w:uiPriority="69"/>
+    <w:lsdException w:name="Dark List Accent 4" w:uiPriority="70"/>
+    <w:lsdException w:name="Colorful Shading Accent 4" w:uiPriority="71"/>
+    <w:lsdException w:name="Colorful List Accent 4" w:uiPriority="72"/>
+    <w:lsdException w:name="Colorful Grid Accent 4" w:uiPriority="73"/>
+    <w:lsdException w:name="Light Shading Accent 5" w:uiPriority="60"/>
+    <w:lsdException w:name="Light List Accent 5" w:uiPriority="61"/>
+    <w:lsdException w:name="Light Grid Accent 5" w:uiPriority="62"/>
+    <w:lsdException w:name="Medium Shading 1 Accent 5" w:uiPriority="63"/>
+    <w:lsdException w:name="Medium Shading 2 Accent 5" w:uiPriority="64"/>
+    <w:lsdException w:name="Medium List 1 Accent 5" w:uiPriority="65"/>
+    <w:lsdException w:name="Medium List 2 Accent 5" w:uiPriority="66"/>
+    <w:lsdException w:name="Medium Grid 1 Accent 5" w:uiPriority="67"/>
+    <w:lsdException w:name="Medium Grid 2 Accent 5" w:uiPriority="68"/>
+    <w:lsdException w:name="Medium Grid 3 Accent 5" w:uiPriority="69"/>
+    <w:lsdException w:name="Dark List Accent 5" w:uiPriority="70"/>
+    <w:lsdException w:name="Colorful Shading Accent 5" w:uiPriority="71"/>
+    <w:lsdException w:name="Colorful List Accent 5" w:uiPriority="72"/>
+    <w:lsdException w:name="Colorful Grid Accent 5" w:uiPriority="73"/>
+    <w:lsdException w:name="Light Shading Accent 6" w:uiPriority="60"/>
+    <w:lsdException w:name="Light List Accent 6" w:uiPriority="61"/>
+    <w:lsdException w:name="Light Grid Accent 6" w:uiPriority="62"/>
+    <w:lsdException w:name="Medium Shading 1 Accent 6" w:uiPriority="63"/>
+    <w:lsdException w:name="Medium Shading 2 Accent 6" w:uiPriority="64"/>
+    <w:lsdException w:name="Medium List 1 Accent 6" w:uiPriority="65"/>
+    <w:lsdException w:name="Medium List 2 Accent 6" w:uiPriority="66"/>
+    <w:lsdException w:name="Medium Grid 1 Accent 6" w:uiPriority="67"/>
+    <w:lsdException w:name="Medium Grid 2 Accent 6" w:uiPriority="68"/>
+    <w:lsdException w:name="Medium Grid 3 Accent 6" w:uiPriority="69"/>
+    <w:lsdException w:name="Dark List Accent 6" w:uiPriority="70"/>
+    <w:lsdException w:name="Colorful Shading Accent 6" w:uiPriority="71"/>
+    <w:lsdException w:name="Colorful List Accent 6" w:uiPriority="72"/>
+    <w:lsdException w:name="Colorful Grid Accent 6" w:uiPriority="73"/>
+    <w:lsdException w:name="Subtle Emphasis" w:uiPriority="19" w:qFormat="1"/>
+    <w:lsdException w:name="Intense Emphasis" w:uiPriority="21" w:qFormat="1"/>
+    <w:lsdException w:name="Subtle Reference" w:uiPriority="31" w:qFormat="1"/>
+    <w:lsdException w:name="Intense Reference" w:uiPriority="32" w:qFormat="1"/>
+    <w:lsdException w:name="Book Title" w:uiPriority="33" w:qFormat="1"/>
+    <w:lsdException w:name="Bibliography" w:semiHidden="1" w:uiPriority="37" w:unhideWhenUsed="1"/>
+    <w:lsdException w:name="TOC Heading" w:semiHidden="1" w:uiPriority="39" w:unhideWhenUsed="1" w:qFormat="1"/>
+    <w:lsdException w:name="Plain Table 1" w:uiPriority="41"/>
+    <w:lsdException w:name="Plain Table 2" w:uiPriority="42"/>
+    <w:lsdException w:name="Plain Table 3" w:uiPriority="43"/>
+    <w:lsdException w:name="Plain Table 4" w:uiPriority="44"/>
+    <w:lsdException w:name="Plain Table 5" w:uiPriority="45"/>
+    <w:lsdException w:name="Grid Table Light" w:uiPriority="40"/>
+    <w:lsdException w:name="Grid Table 1 Light" w:uiPriority="46"/>
+    <w:lsdException w:name="Grid Table 2" w:uiPriority="47"/>
+    <w:lsdException w:name="Grid Table 3" w:uiPriority="48"/>
+    <w:lsdException w:name="Grid Table 4" w:uiPriority="49"/>
+    <w:lsdException w:name="Grid Table 5 Dark" w:uiPriority="50"/>
+    <w:lsdException w:name="Grid Table 6 Colorful" w:uiPriority="51"/>
+    <w:lsdException w:name="Grid Table 7 Colorful" w:uiPriority="52"/>
+    <w:lsdException w:name="Grid Table 1 Light Accent 1" w:uiPriority="46"/>
+    <w:lsdException w:name="Grid Table 2 Accent 1" w:uiPriority="47"/>
+    <w:lsdException w:name="Grid Table 3 Accent 1" w:uiPriority="48"/>
+    <w:lsdException w:name="Grid Table 4 Accent 1" w:uiPriority="49"/>
+    <w:lsdException w:name="Grid Table 5 Dark Accent 1" w:uiPriority="50"/>
+    <w:lsdException w:name="Grid Table 6 Colorful Accent 1" w:uiPriority="51"/>
+    <w:lsdException w:name="Grid Table 7 Colorful Accent 1" w:uiPriority="52"/>
+    <w:lsdException w:name="Grid Table 1 Light Accent 2" w:uiPriority="46"/>
+    <w:lsdException w:name="Grid Table 2 Accent 2" w:uiPriority="47"/>
+    <w:lsdException w:name="Grid Table 3 Accent 2" w:uiPriority="48"/>
+    <w:lsdException w:name="Grid Table 4 Accent 2" w:uiPriority="49"/>
+    <w:lsdException w:name="Grid Table 5 Dark Accent 2" w:uiPriority="50"/>
+    <w:lsdException w:name="Grid Table 6 Colorful Accent 2" w:uiPriority="51"/>
+    <w:lsdException w:name="Grid Table 7 Colorful Accent 2" w:uiPriority="52"/>
+    <w:lsdException w:name="Grid Table 1 Light Accent 3" w:uiPriority="46"/>
+    <w:lsdException w:name="Grid Table 2 Accent 3" w:uiPriority="47"/>
+    <w:lsdException w:name="Grid Table 3 Accent 3" w:uiPriority="48"/>
+    <w:lsdException w:name="Grid Table 4 Accent 3" w:uiPriority="49"/>
+    <w:lsdException w:name="Grid Table 5 Dark Accent 3" w:uiPriority="50"/>
+    <w:lsdException w:name="Grid Table 6 Colorful Accent 3" w:uiPriority="51"/>
+    <w:lsdException w:name="Grid Table 7 Colorful Accent 3" w:uiPriority="52"/>
+    <w:lsdException w:name="Grid Table 1 Light Accent 4" w:uiPriority="46"/>
+    <w:lsdException w:name="Grid Table 2 Accent 4" w:uiPriority="47"/>
+    <w:lsdException w:name="Grid Table 3 Accent 4" w:uiPriority="48"/>
+    <w:lsdException w:name="Grid Table 4 Accent 4" w:uiPriority="49"/>
+    <w:lsdException w:name="Grid Table 5 Dark Accent 4" w:uiPriority="50"/>
+    <w:lsdException w:name="Grid Table 6 Colorful Accent 4" w:uiPriority="51"/>
+    <w:lsdException w:name="Grid Table 7 Colorful Accent 4" w:uiPriority="52"/>
+    <w:lsdException w:name="Grid Table 1 Light Accent 5" w:uiPriority="46"/>
+    <w:lsdException w:name="Grid Table 2 Accent 5" w:uiPriority="47"/>
+    <w:lsdException w:name="Grid Table 3 Accent 5" w:uiPriority="48"/>
+    <w:lsdException w:name="Grid Table 4 Accent 5" w:uiPriority="49"/>
+    <w:lsdException w:name="Grid Table 5 Dark Accent 5" w:uiPriority="50"/>
+    <w:lsdException w:name="Grid Table 6 Colorful Accent 5" w:uiPriority="51"/>
+    <w:lsdException w:name="Grid Table 7 Colorful Accent 5" w:uiPriority="52"/>
+    <w:lsdException w:name="Grid Table 1 Light Accent 6" w:uiPriority="46"/>
+    <w:lsdException w:name="Grid Table 2 Accent 6" w:uiPriority="47"/>
+    <w:lsdException w:name="Grid Table 3 Accent 6" w:uiPriority="48"/>
+    <w:lsdException w:name="Grid Table 4 Accent 6" w:uiPriority="49"/>
+    <w:lsdException w:name="Grid Table 5 Dark Accent 6" w:uiPriority="50"/>
+    <w:lsdException w:name="Grid Table 6 Colorful Accent 6" w:uiPriority="51"/>
+    <w:lsdException w:name="Grid Table 7 Colorful Accent 6" w:uiPriority="52"/>
+    <w:lsdException w:name="List Table 1 Light" w:uiPriority="46"/>
+    <w:lsdException w:name="List Table 2" w:uiPriority="47"/>
+    <w:lsdException w:name="List Table 3" w:uiPriority="48"/>
+    <w:lsdException w:name="List Table 4" w:uiPriority="49"/>
+    <w:lsdException w:name="List Table 5 Dark" w:uiPriority="50"/>
+    <w:lsdException w:name="List Table 6 Colorful" w:uiPriority="51"/>
+    <w:lsdException w:name="List Table 7 Colorful" w:uiPriority="52"/>
+    <w:lsdException w:name="List Table 1 Light Accent 1" w:uiPriority="46"/>
+    <w:lsdException w:name="List Table 2 Accent 1" w:uiPriority="47"/>
+    <w:lsdException w:name="List Table 3 Accent 1" w:uiPriority="48"/>
+    <w:lsdException w:name="List Table 4 Accent 1" w:uiPriority="49"/>
+    <w:lsdException w:name="List Table 5 Dark Accent 1" w:uiPriority="50"/>
+    <w:lsdException w:name="List Table 6 Colorful Accent 1" w:uiPriority="51"/>
+    <w:lsdException w:name="List Table 7 Colorful Accent 1" w:uiPriority="52"/>
+    <w:lsdException w:name="List Table 1 Light Accent 2" w:uiPriority="46"/>
+    <w:lsdException w:name="List Table 2 Accent 2" w:uiPriority="47"/>
+    <w:lsdException w:name="List Table 3 Accent 2" w:uiPriority="48"/>
+    <w:lsdException w:name="List Table 4 Accent 2" w:uiPriority="49"/>
+    <w:lsdException w:name="List Table 5 Dark Accent 2" w:uiPriority="50"/>
+    <w:lsdException w:name="List Table 6 Colorful Accent 2" w:uiPriority="51"/>
+    <w:lsdException w:name="List Table 7 Colorful Accent 2" w:uiPriority="52"/>
+    <w:lsdException w:name="List Table 1 Light Accent 3" w:uiPriority="46"/>
+    <w:lsdException w:name="List Table 2 Accent 3" w:uiPriority="47"/>
+    <w:lsdException w:name="List Table 3 Accent 3" w:uiPriority="48"/>
+    <w:lsdException w:name="List Table 4 Accent 3" w:uiPriority="49"/>
+    <w:lsdException w:name="List Table 5 Dark Accent 3" w:uiPriority="50"/>
+    <w:lsdException w:name="List Table 6 Colorful Accent 3" w:uiPriority="51"/>
+    <w:lsdException w:name="List Table 7 Colorful Accent 3" w:uiPriority="52"/>
+    <w:lsdException w:name="List Table 1 Light Accent 4" w:uiPriority="46"/>
+    <w:lsdException w:name="List Table 2 Accent 4" w:uiPriority="47"/>
+    <w:lsdException w:name="List Table 3 Accent 4" w:uiPriority="48"/>
+    <w:lsdException w:name="List Table 4 Accent 4" w:uiPriority="49"/>
+    <w:lsdException w:name="List Table 5 Dark Accent 4" w:uiPriority="50"/>
+    <w:lsdException w:name="List Table 6 Colorful Accent 4" w:uiPriority="51"/>
+    <w:lsdException w:name="List Table 7 Colorful Accent 4" w:uiPriority="52"/>
+    <w:lsdException w:name="List Table 1 Light Accent 5" w:uiPriority="46"/>
+    <w:lsdException w:name="List Table 2 Accent 5" w:uiPriority="47"/>
+    <w:lsdException w:name="List Table 3 Accent 5" w:uiPriority="48"/>
+    <w:lsdException w:name="List Table 4 Accent 5" w:uiPriority="49"/>
+    <w:lsdException w:name="List Table 5 Dark Accent 5" w:uiPriority="50"/>
+    <w:lsdException w:name="List Table 6 Colorful Accent 5" w:uiPriority="51"/>
+    <w:lsdException w:name="List Table 7 Colorful Accent 5" w:uiPriority="52"/>
+    <w:lsdException w:name="List Table 1 Light Accent 6" w:uiPriority="46"/>
+    <w:lsdException w:name="List Table 2 Accent 6" w:uiPriority="47"/>
+    <w:lsdException w:name="List Table 3 Accent 6" w:uiPriority="48"/>
+    <w:lsdException w:name="List Table 4 Accent 6" w:uiPriority="49"/>
+    <w:lsdException w:name="List Table 5 Dark Accent 6" w:uiPriority="50"/>
+    <w:lsdException w:name="List Table 6 Colorful Accent 6" w:uiPriority="51"/>
+    <w:lsdException w:name="List Table 7 Colorful Accent 6" w:uiPriority="52"/>
+    <w:lsdException w:name="Mention" w:semiHidden="1" w:unhideWhenUsed="1"/>
+    <w:lsdException w:name="Smart Hyperlink" w:semiHidden="1" w:unhideWhenUsed="1"/>
+    <w:lsdException w:name="Hashtag" w:semiHidden="1" w:unhideWhenUsed="1"/>
+  </w:latentStyles>
+  <w:style w:type="paragraph" w:default="1" w:styleId="Normal">
+    <w:name w:val="Normal"/>
+    <w:qFormat/>
+  </w:style>
+  <w:style w:type="character" w:default="1" w:styleId="DefaultParagraphFont">
+    <w:name w:val="Default Paragraph Font"/>
+    <w:uiPriority w:val="1"/>
+    <w:semiHidden/>
+    <w:unhideWhenUsed/>
+  </w:style>
+  <w:style w:type="table" w:default="1" w:styleId="TableNormal">
+    <w:name w:val="Normal Table"/>
+    <w:uiPriority w:val="99"/>
+    <w:semiHidden/>
+    <w:unhideWhenUsed/>
+    <w:tblPr>
+      <w:tblInd w:w="0" w:type="dxa"/>
+      <w:tblCellMar>
+        <w:top w:w="0" w:type="dxa"/>
+        <w:left w:w="108" w:type="dxa"/>
+        <w:bottom w:w="0" w:type="dxa"/>
+        <w:right w:w="108" w:type="dxa"/>
+      </w:tblCellMar>
+    </w:tblPr>
+  </w:style>
+  <w:style w:type="numbering" w:default="1" w:styleId="NoList">
+    <w:name w:val="No List"/>
+    <w:uiPriority w:val="99"/>
+    <w:semiHidden/>
+    <w:unhideWhenUsed/>
+  </w:style>
+  <w:style w:type="paragraph" w:customStyle="1" w:styleId="AAC46A92F99B420ABE6E614365A2D64F">
+    <w:name w:val="AAC46A92F99B420ABE6E614365A2D64F"/>
+    <w:rsid w:val="00E67D7F"/>
+  </w:style>
+  <w:style w:type="paragraph" w:customStyle="1" w:styleId="07468474E27847E6816157B70E8CD4CD">
+    <w:name w:val="07468474E27847E6816157B70E8CD4CD"/>
+    <w:rsid w:val="00E67D7F"/>
+  </w:style>
+  <w:style w:type="paragraph" w:customStyle="1" w:styleId="5100FCE619C743C6AA258A5253849D4D">
+    <w:name w:val="5100FCE619C743C6AA258A5253849D4D"/>
+    <w:rsid w:val="00E67D7F"/>
+  </w:style>
+  <w:style w:type="paragraph" w:customStyle="1" w:styleId="D51ADFF00C644F95B0D319DFAAD2C2E0">
+    <w:name w:val="D51ADFF00C644F95B0D319DFAAD2C2E0"/>
+    <w:rsid w:val="00E67D7F"/>
+  </w:style>
+</w:styles>
+</file>
+
+<file path=word/glossary/webSettings.xml><?xml version="1.0" encoding="utf-8"?>
+<w:webSettings xmlns:mc="http://schemas.openxmlformats.org/markup-compatibility/2006" xmlns:r="http://schemas.openxmlformats.org/officeDocument/2006/relationships" xmlns:w="http://schemas.openxmlformats.org/wordprocessingml/2006/main" xmlns:w14="http://schemas.microsoft.com/office/word/2010/wordml" xmlns:w15="http://schemas.microsoft.com/office/word/2012/wordml" xmlns:w16se="http://schemas.microsoft.com/office/word/2015/wordml/symex" mc:Ignorable="w14 w15 w16se">
+  <w:optimizeForBrowser/>
+  <w:allowPNG/>
+</w:webSettings>
 </file>
 
 <file path=word/theme/theme1.xml><?xml version="1.0" encoding="utf-8"?>
 <a:theme xmlns:a="http://schemas.openxmlformats.org/drawingml/2006/main" name="Kantoorthema">
   <a:themeElements>
-    <a:clrScheme name="Kantoor">
+    <a:clrScheme name="Custom 2">
       <a:dk1>
         <a:sysClr val="windowText" lastClr="000000"/>
       </a:dk1>
@@ -737,7 +2530,7 @@
         <a:srgbClr val="E7E6E6"/>
       </a:lt2>
       <a:accent1>
-        <a:srgbClr val="5B9BD5"/>
+        <a:srgbClr val="000000"/>
       </a:accent1>
       <a:accent2>
         <a:srgbClr val="ED7D31"/>
@@ -979,4 +2772,35 @@
     </a:ext>
   </a:extLst>
 </a:theme>
+</file>
+
+<file path=customXml/item1.xml><?xml version="1.0" encoding="utf-8"?>
+<CoverPageProperties xmlns="http://schemas.microsoft.com/office/2006/coverPageProps">
+  <PublishDate>2017-05-21T00:00:00</PublishDate>
+  <Abstract/>
+  <CompanyAddress/>
+  <CompanyPhone/>
+  <CompanyFax/>
+  <CompanyEmail/>
+</CoverPageProperties>
+</file>
+
+<file path=customXml/item2.xml><?xml version="1.0" encoding="utf-8"?>
+<b:Sources xmlns:b="http://schemas.openxmlformats.org/officeDocument/2006/bibliography" xmlns="http://schemas.openxmlformats.org/officeDocument/2006/bibliography" SelectedStyle="\APASixthEditionOfficeOnline.xsl" StyleName="APA" Version="6"/>
+</file>
+
+<file path=customXml/itemProps1.xml><?xml version="1.0" encoding="utf-8"?>
+<ds:datastoreItem xmlns:ds="http://schemas.openxmlformats.org/officeDocument/2006/customXml" ds:itemID="{55AF091B-3C7A-41E3-B477-F2FDAA23CFDA}">
+  <ds:schemaRefs>
+    <ds:schemaRef ds:uri="http://schemas.microsoft.com/office/2006/coverPageProps"/>
+  </ds:schemaRefs>
+</ds:datastoreItem>
+</file>
+
+<file path=customXml/itemProps2.xml><?xml version="1.0" encoding="utf-8"?>
+<ds:datastoreItem xmlns:ds="http://schemas.openxmlformats.org/officeDocument/2006/customXml" ds:itemID="{8E0F26F8-B899-4D85-9B79-DA9676C3721D}">
+  <ds:schemaRefs>
+    <ds:schemaRef ds:uri="http://schemas.openxmlformats.org/officeDocument/2006/bibliography"/>
+  </ds:schemaRefs>
+</ds:datastoreItem>
 </file>
</xml_diff>

<commit_message>
Single and Multi work fine now, P ESCAPE and SPACE_BAR work. TODO: replay, highscores and ai level 3
</commit_message>
<xml_diff>
--- a/Verslag.docx
+++ b/Verslag.docx
@@ -36,6 +36,7 @@
               <w:rFonts w:ascii="Times New Roman" w:hAnsi="Times New Roman" w:cs="Times New Roman"/>
               <w:noProof/>
               <w:color w:val="000000" w:themeColor="text1"/>
+              <w:lang w:val="en-US"/>
             </w:rPr>
             <w:drawing>
               <wp:inline distT="0" distB="0" distL="0" distR="0">
@@ -103,6 +104,7 @@
             <w:dataBinding w:prefixMappings="xmlns:ns0='http://purl.org/dc/elements/1.1/' xmlns:ns1='http://schemas.openxmlformats.org/package/2006/metadata/core-properties' " w:xpath="/ns1:coreProperties[1]/ns0:title[1]" w:storeItemID="{6C3C8BC8-F283-45AE-878A-BAB7291924A1}"/>
             <w:text/>
           </w:sdtPr>
+          <w:sdtEndPr/>
           <w:sdtContent>
             <w:p>
               <w:pPr>
@@ -151,6 +153,7 @@
             <w:dataBinding w:prefixMappings="xmlns:ns0='http://purl.org/dc/elements/1.1/' xmlns:ns1='http://schemas.openxmlformats.org/package/2006/metadata/core-properties' " w:xpath="/ns1:coreProperties[1]/ns0:subject[1]" w:storeItemID="{6C3C8BC8-F283-45AE-878A-BAB7291924A1}"/>
             <w:text/>
           </w:sdtPr>
+          <w:sdtEndPr/>
           <w:sdtContent>
             <w:p>
               <w:pPr>
@@ -191,6 +194,7 @@
               <w:rFonts w:ascii="Times New Roman" w:hAnsi="Times New Roman" w:cs="Times New Roman"/>
               <w:noProof/>
               <w:color w:val="000000" w:themeColor="text1"/>
+              <w:lang w:val="en-US"/>
             </w:rPr>
             <mc:AlternateContent>
               <mc:Choice Requires="wps">
@@ -354,6 +358,7 @@
                                     <w:dataBinding w:prefixMappings="xmlns:ns0='http://schemas.openxmlformats.org/officeDocument/2006/extended-properties' " w:xpath="/ns0:Properties[1]/ns0:Company[1]" w:storeItemID="{6668398D-A668-4E3E-A5EB-62B293D839F1}"/>
                                     <w:text/>
                                   </w:sdtPr>
+                                  <w:sdtEndPr/>
                                   <w:sdtContent>
                                     <w:r>
                                       <w:rPr>
@@ -498,6 +503,7 @@
                               <w:dataBinding w:prefixMappings="xmlns:ns0='http://schemas.openxmlformats.org/officeDocument/2006/extended-properties' " w:xpath="/ns0:Properties[1]/ns0:Company[1]" w:storeItemID="{6668398D-A668-4E3E-A5EB-62B293D839F1}"/>
                               <w:text/>
                             </w:sdtPr>
+                            <w:sdtEndPr/>
                             <w:sdtContent>
                               <w:r>
                                 <w:rPr>
@@ -523,6 +529,7 @@
               <w:rFonts w:ascii="Times New Roman" w:hAnsi="Times New Roman" w:cs="Times New Roman"/>
               <w:noProof/>
               <w:color w:val="000000" w:themeColor="text1"/>
+              <w:lang w:val="en-US"/>
             </w:rPr>
             <w:drawing>
               <wp:inline distT="0" distB="0" distL="0" distR="0">
@@ -788,10 +795,71 @@
           <w:rFonts w:ascii="Times New Roman" w:hAnsi="Times New Roman" w:cs="Times New Roman"/>
           <w:sz w:val="24"/>
         </w:rPr>
-        <w:t>Om de samenwerking te vergemakkelijken hebben we ervoor geopteerd om GitHub te gebruiken. Zo hadden we geen problemen met overlappende versies van bestanden.</w:t>
+        <w:t>Om het spel eerlijk te maken, laten we telkens de verliezer</w:t>
       </w:r>
       <w:bookmarkStart w:id="0" w:name="_GoBack"/>
       <w:bookmarkEnd w:id="0"/>
+      <w:r>
+        <w:rPr>
+          <w:rFonts w:ascii="Times New Roman" w:hAnsi="Times New Roman" w:cs="Times New Roman"/>
+          <w:sz w:val="24"/>
+        </w:rPr>
+        <w:t xml:space="preserve"> opslaan.</w:t>
+      </w:r>
+    </w:p>
+    <w:p>
+      <w:pPr>
+        <w:jc w:val="both"/>
+        <w:rPr>
+          <w:rFonts w:ascii="Times New Roman" w:hAnsi="Times New Roman" w:cs="Times New Roman"/>
+          <w:sz w:val="24"/>
+        </w:rPr>
+      </w:pPr>
+      <w:r>
+        <w:rPr>
+          <w:rFonts w:ascii="Times New Roman" w:hAnsi="Times New Roman" w:cs="Times New Roman"/>
+          <w:sz w:val="24"/>
+        </w:rPr>
+        <w:t xml:space="preserve">Wanneer de speler op ESC drukt tijdens een spel, hebben we ervoor </w:t>
+      </w:r>
+      <w:r>
+        <w:rPr>
+          <w:rFonts w:ascii="Times New Roman" w:hAnsi="Times New Roman" w:cs="Times New Roman"/>
+          <w:color w:val="FF0000"/>
+          <w:sz w:val="24"/>
+        </w:rPr>
+        <w:t xml:space="preserve">geöpteerd </w:t>
+      </w:r>
+      <w:r>
+        <w:rPr>
+          <w:rFonts w:ascii="Times New Roman" w:hAnsi="Times New Roman" w:cs="Times New Roman"/>
+          <w:sz w:val="24"/>
+        </w:rPr>
+        <w:t>om</w:t>
+      </w:r>
+      <w:r>
+        <w:rPr>
+          <w:rFonts w:ascii="Times New Roman" w:hAnsi="Times New Roman" w:cs="Times New Roman"/>
+          <w:sz w:val="24"/>
+        </w:rPr>
+        <w:t xml:space="preserve"> het spel niet op te slaan. De speler heeft namelijk het spel niet uitgespeeld.</w:t>
+      </w:r>
+    </w:p>
+    <w:p>
+      <w:pPr>
+        <w:jc w:val="both"/>
+        <w:rPr>
+          <w:rFonts w:ascii="Times New Roman" w:hAnsi="Times New Roman" w:cs="Times New Roman"/>
+          <w:sz w:val="24"/>
+        </w:rPr>
+      </w:pPr>
+      <w:r>
+        <w:rPr>
+          <w:rFonts w:ascii="Times New Roman" w:hAnsi="Times New Roman" w:cs="Times New Roman"/>
+          <w:sz w:val="24"/>
+        </w:rPr>
+        <w:t>Om de samenwerking te vergemakkelijken hebben we ervoor geopteerd om GitHub te gebruiken. Zo hadden we geen problemen met overlappende versies van bestanden.</w:t>
+      </w:r>
     </w:p>
     <w:p>
       <w:pPr>
@@ -1991,14 +2059,14 @@
     <w:charset w:val="00"/>
     <w:family w:val="swiss"/>
     <w:pitch w:val="variable"/>
-    <w:sig w:usb0="E0002AFF" w:usb1="4000ACFF" w:usb2="00000001" w:usb3="00000000" w:csb0="000001FF" w:csb1="00000000"/>
+    <w:sig w:usb0="E0002AFF" w:usb1="C000247B" w:usb2="00000009" w:usb3="00000000" w:csb0="000001FF" w:csb1="00000000"/>
   </w:font>
   <w:font w:name="Times New Roman">
     <w:panose1 w:val="02020603050405020304"/>
     <w:charset w:val="00"/>
     <w:family w:val="roman"/>
     <w:pitch w:val="variable"/>
-    <w:sig w:usb0="E0002AFF" w:usb1="C0007843" w:usb2="00000009" w:usb3="00000000" w:csb0="000001FF" w:csb1="00000000"/>
+    <w:sig w:usb0="E0002EFF" w:usb1="C000785B" w:usb2="00000009" w:usb3="00000000" w:csb0="000001FF" w:csb1="00000000"/>
   </w:font>
   <w:font w:name="Courier New">
     <w:panose1 w:val="02070309020205020404"/>
@@ -2019,7 +2087,7 @@
     <w:charset w:val="00"/>
     <w:family w:val="swiss"/>
     <w:pitch w:val="variable"/>
-    <w:sig w:usb0="A0002AEF" w:usb1="4000207B" w:usb2="00000000" w:usb3="00000000" w:csb0="000001FF" w:csb1="00000000"/>
+    <w:sig w:usb0="E0002AFF" w:usb1="C000247B" w:usb2="00000009" w:usb3="00000000" w:csb0="000001FF" w:csb1="00000000"/>
   </w:font>
 </w:fonts>
 </file>
@@ -2039,7 +2107,10 @@
   </w:compat>
   <w:rsids>
     <w:rsidRoot w:val="00E67D7F"/>
+    <w:rsid w:val="0015008C"/>
     <w:rsid w:val="008F2F34"/>
+    <w:rsid w:val="00A66D41"/>
+    <w:rsid w:val="00B841EA"/>
     <w:rsid w:val="00E67D7F"/>
   </w:rsids>
   <m:mathPr>
@@ -2798,7 +2869,7 @@
 </file>
 
 <file path=customXml/itemProps2.xml><?xml version="1.0" encoding="utf-8"?>
-<ds:datastoreItem xmlns:ds="http://schemas.openxmlformats.org/officeDocument/2006/customXml" ds:itemID="{8E0F26F8-B899-4D85-9B79-DA9676C3721D}">
+<ds:datastoreItem xmlns:ds="http://schemas.openxmlformats.org/officeDocument/2006/customXml" ds:itemID="{8598D5CF-07E6-4E4D-8DC7-F0D7D7ECADEE}">
   <ds:schemaRefs>
     <ds:schemaRef ds:uri="http://schemas.openxmlformats.org/officeDocument/2006/bibliography"/>
   </ds:schemaRefs>

</xml_diff>

<commit_message>
Wrote the part of for each and iterators in Verslag.docx
</commit_message>
<xml_diff>
--- a/Verslag.docx
+++ b/Verslag.docx
@@ -795,17 +795,26 @@
           <w:rFonts w:ascii="Times New Roman" w:hAnsi="Times New Roman" w:cs="Times New Roman"/>
           <w:sz w:val="24"/>
         </w:rPr>
-        <w:t>Om het spel eerlijk te maken, laten we telkens de verliezer</w:t>
+        <w:t>Om het spel eerlijk te maken, laten we telkens de verliezer opslaan.</w:t>
+      </w:r>
+    </w:p>
+    <w:p>
+      <w:pPr>
+        <w:jc w:val="both"/>
+        <w:rPr>
+          <w:rFonts w:ascii="Times New Roman" w:hAnsi="Times New Roman" w:cs="Times New Roman"/>
+          <w:sz w:val="24"/>
+        </w:rPr>
+      </w:pPr>
+      <w:r>
+        <w:rPr>
+          <w:rFonts w:ascii="Times New Roman" w:hAnsi="Times New Roman" w:cs="Times New Roman"/>
+          <w:sz w:val="24"/>
+        </w:rPr>
+        <w:t>In de code maken we gebruik van een for each lus i.p.v. een iterator uit de STL library omdat dat sneller te implementeren is en ook overzichtelijker is. Dit kan echter wel gepaard gaan met een lichte achteruitgang van de snelheid, maar dit zorgt niet voor merkbare problemen.</w:t>
       </w:r>
       <w:bookmarkStart w:id="0" w:name="_GoBack"/>
       <w:bookmarkEnd w:id="0"/>
-      <w:r>
-        <w:rPr>
-          <w:rFonts w:ascii="Times New Roman" w:hAnsi="Times New Roman" w:cs="Times New Roman"/>
-          <w:sz w:val="24"/>
-        </w:rPr>
-        <w:t xml:space="preserve"> opslaan.</w:t>
-      </w:r>
     </w:p>
     <w:p>
       <w:pPr>
@@ -820,29 +829,42 @@
           <w:rFonts w:ascii="Times New Roman" w:hAnsi="Times New Roman" w:cs="Times New Roman"/>
           <w:sz w:val="24"/>
         </w:rPr>
-        <w:t xml:space="preserve">Wanneer de speler op ESC drukt tijdens een spel, hebben we ervoor </w:t>
-      </w:r>
-      <w:r>
-        <w:rPr>
-          <w:rFonts w:ascii="Times New Roman" w:hAnsi="Times New Roman" w:cs="Times New Roman"/>
-          <w:color w:val="FF0000"/>
-          <w:sz w:val="24"/>
-        </w:rPr>
-        <w:t xml:space="preserve">geöpteerd </w:t>
-      </w:r>
-      <w:r>
-        <w:rPr>
-          <w:rFonts w:ascii="Times New Roman" w:hAnsi="Times New Roman" w:cs="Times New Roman"/>
-          <w:sz w:val="24"/>
-        </w:rPr>
-        <w:t>om</w:t>
-      </w:r>
-      <w:r>
-        <w:rPr>
-          <w:rFonts w:ascii="Times New Roman" w:hAnsi="Times New Roman" w:cs="Times New Roman"/>
-          <w:sz w:val="24"/>
-        </w:rPr>
-        <w:t xml:space="preserve"> het spel niet op te slaan. De speler heeft namelijk het spel niet uitgespeeld.</w:t>
+        <w:t xml:space="preserve">Wanneer de speler op ESC drukt tijdens een spel, hebben we </w:t>
+      </w:r>
+      <w:r>
+        <w:rPr>
+          <w:rFonts w:ascii="Times New Roman" w:hAnsi="Times New Roman" w:cs="Times New Roman"/>
+          <w:sz w:val="24"/>
+        </w:rPr>
+        <w:t xml:space="preserve">ervoor </w:t>
+      </w:r>
+      <w:r>
+        <w:rPr>
+          <w:rFonts w:ascii="Times New Roman" w:hAnsi="Times New Roman" w:cs="Times New Roman"/>
+          <w:sz w:val="24"/>
+        </w:rPr>
+        <w:t>geo</w:t>
+      </w:r>
+      <w:r>
+        <w:rPr>
+          <w:rFonts w:ascii="Times New Roman" w:hAnsi="Times New Roman" w:cs="Times New Roman"/>
+          <w:sz w:val="24"/>
+        </w:rPr>
+        <w:t>pteerd om</w:t>
+      </w:r>
+      <w:r>
+        <w:rPr>
+          <w:rFonts w:ascii="Times New Roman" w:hAnsi="Times New Roman" w:cs="Times New Roman"/>
+          <w:sz w:val="24"/>
+        </w:rPr>
+        <w:t xml:space="preserve"> </w:t>
+      </w:r>
+      <w:r>
+        <w:rPr>
+          <w:rFonts w:ascii="Times New Roman" w:hAnsi="Times New Roman" w:cs="Times New Roman"/>
+          <w:sz w:val="24"/>
+        </w:rPr>
+        <w:t>het spel niet op te slaan. De speler heeft namelijk het spel niet uitgespeeld.</w:t>
       </w:r>
     </w:p>
     <w:p>
@@ -2111,6 +2133,7 @@
     <w:rsid w:val="008F2F34"/>
     <w:rsid w:val="00A66D41"/>
     <w:rsid w:val="00B841EA"/>
+    <w:rsid w:val="00CC4AEB"/>
     <w:rsid w:val="00E67D7F"/>
   </w:rsids>
   <m:mathPr>
@@ -2869,7 +2892,7 @@
 </file>
 
 <file path=customXml/itemProps2.xml><?xml version="1.0" encoding="utf-8"?>
-<ds:datastoreItem xmlns:ds="http://schemas.openxmlformats.org/officeDocument/2006/customXml" ds:itemID="{8598D5CF-07E6-4E4D-8DC7-F0D7D7ECADEE}">
+<ds:datastoreItem xmlns:ds="http://schemas.openxmlformats.org/officeDocument/2006/customXml" ds:itemID="{736854AE-6DBF-4F07-AF5F-AED07DD6DE24}">
   <ds:schemaRefs>
     <ds:schemaRef ds:uri="http://schemas.openxmlformats.org/officeDocument/2006/bibliography"/>
   </ds:schemaRefs>

</xml_diff>

<commit_message>
replay and highscores work
</commit_message>
<xml_diff>
--- a/Verslag.docx
+++ b/Verslag.docx
@@ -1344,7 +1344,15 @@
           <w:color w:val="FF0000"/>
           <w:sz w:val="24"/>
         </w:rPr>
-        <w:t>Volgens Garben kunnen we vaker gebruik maken van x_min, x_max, x_of, … bij sprite components i.p.v. telkens met getallen te werken.</w:t>
+        <w:t xml:space="preserve">We kunnen </w:t>
+      </w:r>
+      <w:r>
+        <w:rPr>
+          <w:rFonts w:ascii="Times New Roman" w:hAnsi="Times New Roman" w:cs="Times New Roman"/>
+          <w:color w:val="FF0000"/>
+          <w:sz w:val="24"/>
+        </w:rPr>
+        <w:t>vaker gebruik maken van x_min, x_max, x_of, … bij sprite components i.p.v. telkens met getallen te werken.</w:t>
       </w:r>
     </w:p>
     <w:p>
@@ -1363,6 +1371,24 @@
           <w:sz w:val="24"/>
         </w:rPr>
         <w:t>AI level 3</w:t>
+      </w:r>
+    </w:p>
+    <w:p>
+      <w:pPr>
+        <w:jc w:val="both"/>
+        <w:rPr>
+          <w:rFonts w:ascii="Times New Roman" w:hAnsi="Times New Roman" w:cs="Times New Roman"/>
+          <w:color w:val="FF0000"/>
+          <w:sz w:val="24"/>
+        </w:rPr>
+      </w:pPr>
+      <w:r>
+        <w:rPr>
+          <w:rFonts w:ascii="Times New Roman" w:hAnsi="Times New Roman" w:cs="Times New Roman"/>
+          <w:color w:val="FF0000"/>
+          <w:sz w:val="24"/>
+        </w:rPr>
+        <w:t>Collision tussen speler en net of muur</w:t>
       </w:r>
       <w:bookmarkStart w:id="0" w:name="_GoBack"/>
       <w:bookmarkEnd w:id="0"/>
@@ -2430,6 +2456,7 @@
     <w:rsid w:val="00327CE3"/>
     <w:rsid w:val="008F2F34"/>
     <w:rsid w:val="00A66D41"/>
+    <w:rsid w:val="00A82FD9"/>
     <w:rsid w:val="00B841EA"/>
     <w:rsid w:val="00CC4AEB"/>
     <w:rsid w:val="00E67D7F"/>
@@ -3190,7 +3217,7 @@
 </file>
 
 <file path=customXml/itemProps2.xml><?xml version="1.0" encoding="utf-8"?>
-<ds:datastoreItem xmlns:ds="http://schemas.openxmlformats.org/officeDocument/2006/customXml" ds:itemID="{C8521681-418C-4BEF-B10D-12FFD66EE7E5}">
+<ds:datastoreItem xmlns:ds="http://schemas.openxmlformats.org/officeDocument/2006/customXml" ds:itemID="{754FEDE7-B8D4-44EF-8C2E-AC7D0F4C0B64}">
   <ds:schemaRefs>
     <ds:schemaRef ds:uri="http://schemas.openxmlformats.org/officeDocument/2006/bibliography"/>
   </ds:schemaRefs>

</xml_diff>

<commit_message>
Code finished, release complete & todo: verslag
</commit_message>
<xml_diff>
--- a/Verslag.docx
+++ b/Verslag.docx
@@ -601,16 +601,17 @@
         <w:rPr>
           <w:rFonts w:ascii="Times New Roman" w:hAnsi="Times New Roman" w:cs="Times New Roman"/>
           <w:color w:val="000000" w:themeColor="text1"/>
-          <w:sz w:val="32"/>
-        </w:rPr>
-      </w:pPr>
-      <w:r>
-        <w:rPr>
-          <w:rFonts w:ascii="Times New Roman" w:hAnsi="Times New Roman" w:cs="Times New Roman"/>
-          <w:color w:val="000000" w:themeColor="text1"/>
           <w:sz w:val="28"/>
           <w:u w:val="single"/>
         </w:rPr>
+      </w:pPr>
+      <w:r>
+        <w:rPr>
+          <w:rFonts w:ascii="Times New Roman" w:hAnsi="Times New Roman" w:cs="Times New Roman"/>
+          <w:color w:val="000000" w:themeColor="text1"/>
+          <w:sz w:val="28"/>
+          <w:u w:val="single"/>
+        </w:rPr>
         <w:lastRenderedPageBreak/>
         <w:t>B</w:t>
       </w:r>
@@ -622,6 +623,24 @@
           <w:u w:val="single"/>
         </w:rPr>
         <w:t>elangrijkste ontwerpsbeslissingen</w:t>
+      </w:r>
+    </w:p>
+    <w:p>
+      <w:pPr>
+        <w:jc w:val="both"/>
+        <w:rPr>
+          <w:rFonts w:ascii="Times New Roman" w:hAnsi="Times New Roman" w:cs="Times New Roman"/>
+          <w:color w:val="FF0000"/>
+          <w:sz w:val="28"/>
+        </w:rPr>
+      </w:pPr>
+      <w:r>
+        <w:rPr>
+          <w:rFonts w:ascii="Times New Roman" w:hAnsi="Times New Roman" w:cs="Times New Roman"/>
+          <w:color w:val="FF0000"/>
+          <w:sz w:val="24"/>
+        </w:rPr>
+        <w:t>Controleer het onderstaande eens?</w:t>
       </w:r>
     </w:p>
     <w:p>
@@ -735,7 +754,39 @@
           <w:color w:val="000000" w:themeColor="text1"/>
           <w:sz w:val="24"/>
         </w:rPr>
-        <w:t>De y-waarden starten op 300 px en lopen naa</w:t>
+        <w:t>De y-waarden starten op 300 p</w:t>
+      </w:r>
+      <w:r>
+        <w:rPr>
+          <w:rFonts w:ascii="Times New Roman" w:hAnsi="Times New Roman" w:cs="Times New Roman"/>
+          <w:color w:val="000000" w:themeColor="text1"/>
+          <w:sz w:val="24"/>
+        </w:rPr>
+        <w:t>i</w:t>
+      </w:r>
+      <w:r>
+        <w:rPr>
+          <w:rFonts w:ascii="Times New Roman" w:hAnsi="Times New Roman" w:cs="Times New Roman"/>
+          <w:color w:val="000000" w:themeColor="text1"/>
+          <w:sz w:val="24"/>
+        </w:rPr>
+        <w:t>x</w:t>
+      </w:r>
+      <w:r>
+        <w:rPr>
+          <w:rFonts w:ascii="Times New Roman" w:hAnsi="Times New Roman" w:cs="Times New Roman"/>
+          <w:color w:val="000000" w:themeColor="text1"/>
+          <w:sz w:val="24"/>
+        </w:rPr>
+        <w:t>els</w:t>
+      </w:r>
+      <w:r>
+        <w:rPr>
+          <w:rFonts w:ascii="Times New Roman" w:hAnsi="Times New Roman" w:cs="Times New Roman"/>
+          <w:color w:val="000000" w:themeColor="text1"/>
+          <w:sz w:val="24"/>
+        </w:rPr>
+        <w:t xml:space="preserve"> en lopen naa</w:t>
       </w:r>
       <w:r>
         <w:rPr>
@@ -769,17 +820,22 @@
         <w:jc w:val="both"/>
         <w:rPr>
           <w:rFonts w:ascii="Times New Roman" w:hAnsi="Times New Roman" w:cs="Times New Roman"/>
-          <w:color w:val="FF0000"/>
-          <w:sz w:val="24"/>
-        </w:rPr>
-      </w:pPr>
-      <w:r>
-        <w:rPr>
-          <w:rFonts w:ascii="Times New Roman" w:hAnsi="Times New Roman" w:cs="Times New Roman"/>
-          <w:color w:val="FF0000"/>
-          <w:sz w:val="24"/>
-        </w:rPr>
-        <w:t>Iets over AI level 3?</w:t>
+          <w:sz w:val="24"/>
+        </w:rPr>
+      </w:pPr>
+      <w:r>
+        <w:rPr>
+          <w:rFonts w:ascii="Times New Roman" w:hAnsi="Times New Roman" w:cs="Times New Roman"/>
+          <w:sz w:val="24"/>
+        </w:rPr>
+        <w:t>Om het spel eerlijk te maken, laten we telkens de verliezer opslaan.</w:t>
+      </w:r>
+      <w:r>
+        <w:rPr>
+          <w:rFonts w:ascii="Times New Roman" w:hAnsi="Times New Roman" w:cs="Times New Roman"/>
+          <w:sz w:val="24"/>
+        </w:rPr>
+        <w:t xml:space="preserve"> Dit vermijdt dat een speler met een goede opslag steeds aan de bal blijft.</w:t>
       </w:r>
     </w:p>
     <w:p>
@@ -795,7 +851,35 @@
           <w:rFonts w:ascii="Times New Roman" w:hAnsi="Times New Roman" w:cs="Times New Roman"/>
           <w:sz w:val="24"/>
         </w:rPr>
-        <w:t>Om het spel eerlijk te maken, laten we telkens de verliezer opslaan.</w:t>
+        <w:t>Wanneer een speler op escape drukt tijdens een si</w:t>
+      </w:r>
+      <w:r>
+        <w:rPr>
+          <w:rFonts w:ascii="Times New Roman" w:hAnsi="Times New Roman" w:cs="Times New Roman"/>
+          <w:sz w:val="24"/>
+        </w:rPr>
+        <w:t>n</w:t>
+      </w:r>
+      <w:r>
+        <w:rPr>
+          <w:rFonts w:ascii="Times New Roman" w:hAnsi="Times New Roman" w:cs="Times New Roman"/>
+          <w:sz w:val="24"/>
+        </w:rPr>
+        <w:t xml:space="preserve">gle player game of </w:t>
+      </w:r>
+      <w:r>
+        <w:rPr>
+          <w:rFonts w:ascii="Times New Roman" w:hAnsi="Times New Roman" w:cs="Times New Roman"/>
+          <w:sz w:val="24"/>
+        </w:rPr>
+        <w:t>een level verliest wordt het spel toch opgeslaan indien de score tot de top 5 behoort.</w:t>
+      </w:r>
+      <w:r>
+        <w:rPr>
+          <w:rFonts w:ascii="Times New Roman" w:hAnsi="Times New Roman" w:cs="Times New Roman"/>
+          <w:sz w:val="24"/>
+        </w:rPr>
+        <w:t xml:space="preserve"> Het kan dus een tactische beslissing zijn om na level 2 op escape te drukken.</w:t>
       </w:r>
     </w:p>
     <w:p>
@@ -803,15 +887,17 @@
         <w:jc w:val="both"/>
         <w:rPr>
           <w:rFonts w:ascii="Times New Roman" w:hAnsi="Times New Roman" w:cs="Times New Roman"/>
-          <w:sz w:val="24"/>
-        </w:rPr>
-      </w:pPr>
-      <w:r>
-        <w:rPr>
-          <w:rFonts w:ascii="Times New Roman" w:hAnsi="Times New Roman" w:cs="Times New Roman"/>
-          <w:sz w:val="24"/>
-        </w:rPr>
-        <w:t>In de code maken we gebruik van een for each lus i.p.v. een iterator uit de STL library omdat dat sneller te implementeren is en ook overzichtelijker is. Dit kan echter wel gepaard gaan met een lichte achteruitgang van de snelheid, maar dit zorgt niet voor merkbare problemen.</w:t>
+          <w:color w:val="FF0000"/>
+          <w:sz w:val="24"/>
+        </w:rPr>
+      </w:pPr>
+      <w:r>
+        <w:rPr>
+          <w:rFonts w:ascii="Times New Roman" w:hAnsi="Times New Roman" w:cs="Times New Roman"/>
+          <w:color w:val="FF0000"/>
+          <w:sz w:val="24"/>
+        </w:rPr>
+        <w:t>Iets over AI level 3:</w:t>
       </w:r>
     </w:p>
     <w:p>
@@ -822,13 +908,6 @@
           <w:sz w:val="24"/>
         </w:rPr>
       </w:pPr>
-      <w:r>
-        <w:rPr>
-          <w:rFonts w:ascii="Times New Roman" w:hAnsi="Times New Roman" w:cs="Times New Roman"/>
-          <w:sz w:val="24"/>
-        </w:rPr>
-        <w:t>Om de samenwerking te vergemakkelijken hebben we ervoor geopteerd om GitHub te gebruiken. Zo hadden we geen problemen met overlappende versies van bestanden.</w:t>
-      </w:r>
     </w:p>
     <w:p>
       <w:pPr>
@@ -838,12 +917,44 @@
           <w:sz w:val="24"/>
         </w:rPr>
       </w:pPr>
+      <w:r>
+        <w:rPr>
+          <w:rFonts w:ascii="Times New Roman" w:hAnsi="Times New Roman" w:cs="Times New Roman"/>
+          <w:sz w:val="24"/>
+        </w:rPr>
+        <w:t>In de code maken we gebruik van een for each lus i.p.v. een iterator uit de STL library omdat dat sneller te implementeren is en ook overzichtelijker is. Dit kan echter wel gepaard gaan met een lichte achteruitgang van de snelheid, maar dit zorgt niet voor merkbare problemen.</w:t>
+      </w:r>
     </w:p>
     <w:p>
       <w:pPr>
         <w:jc w:val="both"/>
         <w:rPr>
           <w:rFonts w:ascii="Times New Roman" w:hAnsi="Times New Roman" w:cs="Times New Roman"/>
+          <w:sz w:val="24"/>
+        </w:rPr>
+      </w:pPr>
+      <w:r>
+        <w:rPr>
+          <w:rFonts w:ascii="Times New Roman" w:hAnsi="Times New Roman" w:cs="Times New Roman"/>
+          <w:sz w:val="24"/>
+        </w:rPr>
+        <w:t>Om de samenwerking te vergemakkelijken hebben we ervoor geopteerd om GitHub te gebruiken. Zo hadden we geen problemen met overlappende versies van bestanden.</w:t>
+      </w:r>
+    </w:p>
+    <w:p>
+      <w:pPr>
+        <w:jc w:val="both"/>
+        <w:rPr>
+          <w:rFonts w:ascii="Times New Roman" w:hAnsi="Times New Roman" w:cs="Times New Roman"/>
+          <w:sz w:val="24"/>
+        </w:rPr>
+      </w:pPr>
+    </w:p>
+    <w:p>
+      <w:pPr>
+        <w:jc w:val="both"/>
+        <w:rPr>
+          <w:rFonts w:ascii="Times New Roman" w:hAnsi="Times New Roman" w:cs="Times New Roman"/>
           <w:color w:val="000000" w:themeColor="text1"/>
           <w:sz w:val="28"/>
           <w:u w:val="single"/>
@@ -874,7 +985,47 @@
           <w:color w:val="000000" w:themeColor="text1"/>
           <w:sz w:val="24"/>
         </w:rPr>
-        <w:t>Gilles: voornamelijk focus op single player game en replay.</w:t>
+        <w:t>Gilles legde</w:t>
+      </w:r>
+      <w:r>
+        <w:rPr>
+          <w:rFonts w:ascii="Times New Roman" w:hAnsi="Times New Roman" w:cs="Times New Roman"/>
+          <w:color w:val="000000" w:themeColor="text1"/>
+          <w:sz w:val="24"/>
+        </w:rPr>
+        <w:t xml:space="preserve"> voornamelijk </w:t>
+      </w:r>
+      <w:r>
+        <w:rPr>
+          <w:rFonts w:ascii="Times New Roman" w:hAnsi="Times New Roman" w:cs="Times New Roman"/>
+          <w:color w:val="000000" w:themeColor="text1"/>
+          <w:sz w:val="24"/>
+        </w:rPr>
+        <w:t xml:space="preserve">de </w:t>
+      </w:r>
+      <w:r>
+        <w:rPr>
+          <w:rFonts w:ascii="Times New Roman" w:hAnsi="Times New Roman" w:cs="Times New Roman"/>
+          <w:color w:val="000000" w:themeColor="text1"/>
+          <w:sz w:val="24"/>
+        </w:rPr>
+        <w:t xml:space="preserve">focus op </w:t>
+      </w:r>
+      <w:r>
+        <w:rPr>
+          <w:rFonts w:ascii="Times New Roman" w:hAnsi="Times New Roman" w:cs="Times New Roman"/>
+          <w:color w:val="000000" w:themeColor="text1"/>
+          <w:sz w:val="24"/>
+        </w:rPr>
+        <w:t xml:space="preserve">de </w:t>
+      </w:r>
+      <w:r>
+        <w:rPr>
+          <w:rFonts w:ascii="Times New Roman" w:hAnsi="Times New Roman" w:cs="Times New Roman"/>
+          <w:color w:val="000000" w:themeColor="text1"/>
+          <w:sz w:val="24"/>
+        </w:rPr>
+        <w:t>single player en replay.</w:t>
       </w:r>
       <w:r>
         <w:rPr>
@@ -883,6 +1034,54 @@
           <w:sz w:val="24"/>
         </w:rPr>
         <w:t xml:space="preserve"> </w:t>
+      </w:r>
+      <w:r>
+        <w:rPr>
+          <w:rFonts w:ascii="Times New Roman" w:hAnsi="Times New Roman" w:cs="Times New Roman"/>
+          <w:color w:val="000000" w:themeColor="text1"/>
+          <w:sz w:val="24"/>
+        </w:rPr>
+        <w:t>Hij ontwerpte ook de AI in level 3. Garben legde</w:t>
+      </w:r>
+      <w:r>
+        <w:rPr>
+          <w:rFonts w:ascii="Times New Roman" w:hAnsi="Times New Roman" w:cs="Times New Roman"/>
+          <w:color w:val="000000" w:themeColor="text1"/>
+          <w:sz w:val="24"/>
+        </w:rPr>
+        <w:t xml:space="preserve"> voornamelijk </w:t>
+      </w:r>
+      <w:r>
+        <w:rPr>
+          <w:rFonts w:ascii="Times New Roman" w:hAnsi="Times New Roman" w:cs="Times New Roman"/>
+          <w:color w:val="000000" w:themeColor="text1"/>
+          <w:sz w:val="24"/>
+        </w:rPr>
+        <w:t xml:space="preserve">de </w:t>
+      </w:r>
+      <w:r>
+        <w:rPr>
+          <w:rFonts w:ascii="Times New Roman" w:hAnsi="Times New Roman" w:cs="Times New Roman"/>
+          <w:color w:val="000000" w:themeColor="text1"/>
+          <w:sz w:val="24"/>
+        </w:rPr>
+        <w:t xml:space="preserve">focus op </w:t>
+      </w:r>
+      <w:r>
+        <w:rPr>
+          <w:rFonts w:ascii="Times New Roman" w:hAnsi="Times New Roman" w:cs="Times New Roman"/>
+          <w:color w:val="000000" w:themeColor="text1"/>
+          <w:sz w:val="24"/>
+        </w:rPr>
+        <w:t xml:space="preserve">multiplayer game. De geheugenlekken </w:t>
+      </w:r>
+      <w:r>
+        <w:rPr>
+          <w:rFonts w:ascii="Times New Roman" w:hAnsi="Times New Roman" w:cs="Times New Roman"/>
+          <w:color w:val="000000" w:themeColor="text1"/>
+          <w:sz w:val="24"/>
+        </w:rPr>
+        <w:t>nam hij ook op zich.</w:t>
       </w:r>
     </w:p>
     <w:p>
@@ -900,15 +1099,15 @@
           <w:color w:val="000000" w:themeColor="text1"/>
           <w:sz w:val="24"/>
         </w:rPr>
-        <w:t xml:space="preserve">Garben: voornamelijk focus op </w:t>
-      </w:r>
-      <w:r>
-        <w:rPr>
-          <w:rFonts w:ascii="Times New Roman" w:hAnsi="Times New Roman" w:cs="Times New Roman"/>
-          <w:color w:val="000000" w:themeColor="text1"/>
-          <w:sz w:val="24"/>
-        </w:rPr>
-        <w:t>multiplayer game. De geheugenlekken heb ik ook op me genomen.</w:t>
+        <w:t xml:space="preserve">De systemen deden we grotendeels samen. Soms deden we elk een functie, terwijl we andere keren </w:t>
+      </w:r>
+      <w:r>
+        <w:rPr>
+          <w:rFonts w:ascii="Times New Roman" w:hAnsi="Times New Roman" w:cs="Times New Roman"/>
+          <w:color w:val="000000" w:themeColor="text1"/>
+          <w:sz w:val="24"/>
+        </w:rPr>
+        <w:t>samen werkte om elkaar bij te staan bij het schrijven van een methode.</w:t>
       </w:r>
     </w:p>
     <w:p>
@@ -926,418 +1125,307 @@
           <w:color w:val="000000" w:themeColor="text1"/>
           <w:sz w:val="24"/>
         </w:rPr>
-        <w:t xml:space="preserve">De systemen deden we grotendeels samen. Soms deden we elk een functie, terwijl we andere keren </w:t>
-      </w:r>
-      <w:r>
-        <w:rPr>
-          <w:rFonts w:ascii="Times New Roman" w:hAnsi="Times New Roman" w:cs="Times New Roman"/>
-          <w:color w:val="000000" w:themeColor="text1"/>
-          <w:sz w:val="24"/>
-        </w:rPr>
-        <w:t>samen werkte om elkaar bij te staan bij het schrijven van een methode.</w:t>
+        <w:t xml:space="preserve">We hanteerden elk een totaal andere </w:t>
+      </w:r>
+      <w:r>
+        <w:rPr>
+          <w:rFonts w:ascii="Times New Roman" w:hAnsi="Times New Roman" w:cs="Times New Roman"/>
+          <w:color w:val="000000" w:themeColor="text1"/>
+          <w:sz w:val="24"/>
+        </w:rPr>
+        <w:t>methode</w:t>
+      </w:r>
+      <w:r>
+        <w:rPr>
+          <w:rFonts w:ascii="Times New Roman" w:hAnsi="Times New Roman" w:cs="Times New Roman"/>
+          <w:color w:val="000000" w:themeColor="text1"/>
+          <w:sz w:val="24"/>
+        </w:rPr>
+        <w:t xml:space="preserve"> van programmeren. Gilles </w:t>
+      </w:r>
+      <w:r>
+        <w:rPr>
+          <w:rFonts w:ascii="Times New Roman" w:hAnsi="Times New Roman" w:cs="Times New Roman"/>
+          <w:color w:val="000000" w:themeColor="text1"/>
+          <w:sz w:val="24"/>
+        </w:rPr>
+        <w:t xml:space="preserve">begon onmiddellijk met programmeren </w:t>
+      </w:r>
+      <w:r>
+        <w:rPr>
+          <w:rFonts w:ascii="Times New Roman" w:hAnsi="Times New Roman" w:cs="Times New Roman"/>
+          <w:color w:val="000000" w:themeColor="text1"/>
+          <w:sz w:val="24"/>
+        </w:rPr>
+        <w:t xml:space="preserve">en schreef dan ook de meeste code, </w:t>
+      </w:r>
+      <w:r>
+        <w:rPr>
+          <w:rFonts w:ascii="Times New Roman" w:hAnsi="Times New Roman" w:cs="Times New Roman"/>
+          <w:color w:val="000000" w:themeColor="text1"/>
+          <w:sz w:val="24"/>
+        </w:rPr>
+        <w:t xml:space="preserve">terwijl Garben eerder afwachtte tot </w:t>
+      </w:r>
+      <w:r>
+        <w:rPr>
+          <w:rFonts w:ascii="Times New Roman" w:hAnsi="Times New Roman" w:cs="Times New Roman"/>
+          <w:color w:val="000000" w:themeColor="text1"/>
+          <w:sz w:val="24"/>
+        </w:rPr>
+        <w:t>hij precies wist waar de code moest staan en wat het moest doen.</w:t>
+      </w:r>
+      <w:r>
+        <w:rPr>
+          <w:rFonts w:ascii="Times New Roman" w:hAnsi="Times New Roman" w:cs="Times New Roman"/>
+          <w:color w:val="000000" w:themeColor="text1"/>
+          <w:sz w:val="24"/>
+        </w:rPr>
+        <w:t xml:space="preserve"> Op die manier vond hij dan bugs</w:t>
+      </w:r>
+      <w:r>
+        <w:rPr>
+          <w:rFonts w:ascii="Times New Roman" w:hAnsi="Times New Roman" w:cs="Times New Roman"/>
+          <w:color w:val="000000" w:themeColor="text1"/>
+          <w:sz w:val="24"/>
+        </w:rPr>
+        <w:t xml:space="preserve"> </w:t>
+      </w:r>
+      <w:r>
+        <w:rPr>
+          <w:rFonts w:ascii="Times New Roman" w:hAnsi="Times New Roman" w:cs="Times New Roman"/>
+          <w:color w:val="000000" w:themeColor="text1"/>
+          <w:sz w:val="24"/>
+        </w:rPr>
+        <w:t xml:space="preserve">en </w:t>
+      </w:r>
+      <w:r>
+        <w:rPr>
+          <w:rFonts w:ascii="Times New Roman" w:hAnsi="Times New Roman" w:cs="Times New Roman"/>
+          <w:color w:val="000000" w:themeColor="text1"/>
+          <w:sz w:val="24"/>
+        </w:rPr>
+        <w:t xml:space="preserve">kon hij de code van Gilles copy-pasten in het juiste systeem. </w:t>
+      </w:r>
+      <w:r>
+        <w:rPr>
+          <w:rFonts w:ascii="Times New Roman" w:hAnsi="Times New Roman" w:cs="Times New Roman"/>
+          <w:color w:val="000000" w:themeColor="text1"/>
+          <w:sz w:val="24"/>
+        </w:rPr>
+        <w:t xml:space="preserve">Desondanks onze verschillende werkwijze konden we toch goed samen werken </w:t>
+      </w:r>
+      <w:r>
+        <w:rPr>
+          <w:rFonts w:ascii="Times New Roman" w:hAnsi="Times New Roman" w:cs="Times New Roman"/>
+          <w:color w:val="000000" w:themeColor="text1"/>
+          <w:sz w:val="24"/>
+        </w:rPr>
+        <w:t>en vulden we elkaar goed aan. Diversiteit in onze groep was in dit geval geen nadeel, integendeel.</w:t>
+      </w:r>
+    </w:p>
+    <w:p>
+      <w:pPr>
+        <w:jc w:val="both"/>
+        <w:rPr>
+          <w:rFonts w:ascii="Times New Roman" w:hAnsi="Times New Roman" w:cs="Times New Roman"/>
+          <w:color w:val="000000" w:themeColor="text1"/>
+          <w:sz w:val="28"/>
+          <w:u w:val="single"/>
+        </w:rPr>
+      </w:pPr>
+      <w:r>
+        <w:rPr>
+          <w:rFonts w:ascii="Times New Roman" w:hAnsi="Times New Roman" w:cs="Times New Roman"/>
+          <w:color w:val="000000" w:themeColor="text1"/>
+          <w:sz w:val="28"/>
+          <w:u w:val="single"/>
+        </w:rPr>
+        <w:lastRenderedPageBreak/>
+        <w:t>Problemen bij uitvoering</w:t>
+      </w:r>
+    </w:p>
+    <w:p>
+      <w:pPr>
+        <w:jc w:val="both"/>
+        <w:rPr>
+          <w:rFonts w:ascii="Times New Roman" w:hAnsi="Times New Roman" w:cs="Times New Roman"/>
+          <w:color w:val="000000" w:themeColor="text1"/>
+          <w:sz w:val="24"/>
+        </w:rPr>
+      </w:pPr>
+      <w:r>
+        <w:rPr>
+          <w:rFonts w:ascii="Times New Roman" w:hAnsi="Times New Roman" w:cs="Times New Roman"/>
+          <w:color w:val="000000" w:themeColor="text1"/>
+          <w:sz w:val="24"/>
+        </w:rPr>
+        <w:t xml:space="preserve">We hebben vaak gesukkeld met de offsets op de sprites. Het heeft </w:t>
+      </w:r>
+      <w:r>
+        <w:rPr>
+          <w:rFonts w:ascii="Times New Roman" w:hAnsi="Times New Roman" w:cs="Times New Roman"/>
+          <w:color w:val="000000" w:themeColor="text1"/>
+          <w:sz w:val="24"/>
+        </w:rPr>
+        <w:t>soms toch wel even geduurd vooraleer we de tekeningen op de juiste plaats verkregen.</w:t>
+      </w:r>
+    </w:p>
+    <w:p>
+      <w:pPr>
+        <w:jc w:val="both"/>
+        <w:rPr>
+          <w:rFonts w:ascii="Times New Roman" w:hAnsi="Times New Roman" w:cs="Times New Roman"/>
+          <w:color w:val="000000" w:themeColor="text1"/>
+          <w:sz w:val="24"/>
+        </w:rPr>
+      </w:pPr>
+      <w:r>
+        <w:rPr>
+          <w:rFonts w:ascii="Times New Roman" w:hAnsi="Times New Roman" w:cs="Times New Roman"/>
+          <w:color w:val="000000" w:themeColor="text1"/>
+          <w:sz w:val="24"/>
+        </w:rPr>
+        <w:t xml:space="preserve">We hadden in het begin niet onmiddellijk door </w:t>
+      </w:r>
+      <w:r>
+        <w:rPr>
+          <w:rFonts w:ascii="Times New Roman" w:hAnsi="Times New Roman" w:cs="Times New Roman"/>
+          <w:color w:val="000000" w:themeColor="text1"/>
+          <w:sz w:val="24"/>
+        </w:rPr>
+        <w:t>waarvoor</w:t>
+      </w:r>
+      <w:r>
+        <w:rPr>
+          <w:rFonts w:ascii="Times New Roman" w:hAnsi="Times New Roman" w:cs="Times New Roman"/>
+          <w:color w:val="000000" w:themeColor="text1"/>
+          <w:sz w:val="24"/>
+        </w:rPr>
+        <w:t xml:space="preserve"> elk van de systemen gebruikt moest worden. We gebruikten system_input_single, system_input_multi, system_state_single </w:t>
+      </w:r>
+      <w:r>
+        <w:rPr>
+          <w:rFonts w:ascii="Times New Roman" w:hAnsi="Times New Roman" w:cs="Times New Roman"/>
+          <w:color w:val="000000" w:themeColor="text1"/>
+          <w:sz w:val="24"/>
+        </w:rPr>
+        <w:t>&amp;</w:t>
+      </w:r>
+      <w:r>
+        <w:rPr>
+          <w:rFonts w:ascii="Times New Roman" w:hAnsi="Times New Roman" w:cs="Times New Roman"/>
+          <w:color w:val="000000" w:themeColor="text1"/>
+          <w:sz w:val="24"/>
+        </w:rPr>
+        <w:t xml:space="preserve"> system state_multi </w:t>
+      </w:r>
+      <w:r>
+        <w:rPr>
+          <w:rFonts w:ascii="Times New Roman" w:hAnsi="Times New Roman" w:cs="Times New Roman"/>
+          <w:color w:val="000000" w:themeColor="text1"/>
+          <w:sz w:val="24"/>
+        </w:rPr>
+        <w:t>eerst niet en toch werkte het spel</w:t>
+      </w:r>
+      <w:r>
+        <w:rPr>
+          <w:rFonts w:ascii="Times New Roman" w:hAnsi="Times New Roman" w:cs="Times New Roman"/>
+          <w:color w:val="000000" w:themeColor="text1"/>
+          <w:sz w:val="24"/>
+        </w:rPr>
+        <w:t xml:space="preserve">. We hadden namelijk de werking van de systemen die input zouden moeten behandelen geimplementeerd in system_motion zelf. </w:t>
+      </w:r>
+      <w:r>
+        <w:rPr>
+          <w:rFonts w:ascii="Times New Roman" w:hAnsi="Times New Roman" w:cs="Times New Roman"/>
+          <w:color w:val="000000" w:themeColor="text1"/>
+          <w:sz w:val="24"/>
+        </w:rPr>
+        <w:t>Dit zorgde er dan weer voor dat we wat meer code nodig hadden om te controleren of we in single- of in multiplayer aan het spelen waren.</w:t>
+      </w:r>
+      <w:r>
+        <w:rPr>
+          <w:rFonts w:ascii="Times New Roman" w:hAnsi="Times New Roman" w:cs="Times New Roman"/>
+          <w:color w:val="000000" w:themeColor="text1"/>
+          <w:sz w:val="24"/>
+        </w:rPr>
+        <w:t xml:space="preserve"> Na heel wat copy-pasten van de code op de correcte plaats, verkregen we uiteindelijk toch de gebruikelijke werking van het spel.</w:t>
+      </w:r>
+    </w:p>
+    <w:p>
+      <w:pPr>
+        <w:jc w:val="both"/>
+        <w:rPr>
+          <w:rFonts w:ascii="Times New Roman" w:hAnsi="Times New Roman" w:cs="Times New Roman"/>
+          <w:sz w:val="24"/>
+        </w:rPr>
+      </w:pPr>
+      <w:r>
+        <w:rPr>
+          <w:rFonts w:ascii="Times New Roman" w:hAnsi="Times New Roman" w:cs="Times New Roman"/>
+          <w:color w:val="000000" w:themeColor="text1"/>
+          <w:sz w:val="24"/>
+        </w:rPr>
+        <w:t xml:space="preserve">Wat we momenteel nog niet goed begrijpen is hoe de systemen aan de </w:t>
+      </w:r>
+      <w:r>
+        <w:rPr>
+          <w:rFonts w:ascii="Times New Roman" w:hAnsi="Times New Roman" w:cs="Times New Roman"/>
+          <w:color w:val="000000" w:themeColor="text1"/>
+          <w:sz w:val="24"/>
+        </w:rPr>
+        <w:t xml:space="preserve">game </w:t>
+      </w:r>
+      <w:r>
+        <w:rPr>
+          <w:rFonts w:ascii="Times New Roman" w:hAnsi="Times New Roman" w:cs="Times New Roman"/>
+          <w:color w:val="000000" w:themeColor="text1"/>
+          <w:sz w:val="24"/>
+        </w:rPr>
+        <w:t>engine worden toegevoegd. We hebben het nu gedaan door een pointer naar het systeem</w:t>
+      </w:r>
+      <w:r>
+        <w:rPr>
+          <w:rFonts w:ascii="Times New Roman" w:hAnsi="Times New Roman" w:cs="Times New Roman"/>
+          <w:color w:val="000000" w:themeColor="text1"/>
+          <w:sz w:val="24"/>
+        </w:rPr>
+        <w:t xml:space="preserve"> (een variabele van de klasse)</w:t>
+      </w:r>
+      <w:r>
+        <w:rPr>
+          <w:rFonts w:ascii="Times New Roman" w:hAnsi="Times New Roman" w:cs="Times New Roman"/>
+          <w:color w:val="000000" w:themeColor="text1"/>
+          <w:sz w:val="24"/>
+        </w:rPr>
+        <w:t xml:space="preserve"> mee te geven, maar we vonden nergens terug waar de systemen</w:t>
+      </w:r>
+      <w:r>
+        <w:rPr>
+          <w:rFonts w:ascii="Times New Roman" w:hAnsi="Times New Roman" w:cs="Times New Roman"/>
+          <w:color w:val="000000" w:themeColor="text1"/>
+          <w:sz w:val="24"/>
+        </w:rPr>
+        <w:t xml:space="preserve"> precies</w:t>
+      </w:r>
+      <w:r>
+        <w:rPr>
+          <w:rFonts w:ascii="Times New Roman" w:hAnsi="Times New Roman" w:cs="Times New Roman"/>
+          <w:color w:val="000000" w:themeColor="text1"/>
+          <w:sz w:val="24"/>
+        </w:rPr>
+        <w:t xml:space="preserve"> worden </w:t>
       </w:r>
       <w:bookmarkStart w:id="0" w:name="_GoBack"/>
       <w:bookmarkEnd w:id="0"/>
-    </w:p>
-    <w:p>
-      <w:pPr>
-        <w:jc w:val="both"/>
-        <w:rPr>
-          <w:rFonts w:ascii="Times New Roman" w:hAnsi="Times New Roman" w:cs="Times New Roman"/>
-          <w:color w:val="000000" w:themeColor="text1"/>
-          <w:sz w:val="24"/>
-        </w:rPr>
-      </w:pPr>
-      <w:r>
-        <w:rPr>
-          <w:rFonts w:ascii="Times New Roman" w:hAnsi="Times New Roman" w:cs="Times New Roman"/>
-          <w:color w:val="000000" w:themeColor="text1"/>
-          <w:sz w:val="24"/>
-        </w:rPr>
-        <w:t xml:space="preserve">We hanteerden elk een totaal andere </w:t>
-      </w:r>
-      <w:r>
-        <w:rPr>
-          <w:rFonts w:ascii="Times New Roman" w:hAnsi="Times New Roman" w:cs="Times New Roman"/>
-          <w:color w:val="000000" w:themeColor="text1"/>
-          <w:sz w:val="24"/>
-        </w:rPr>
-        <w:t>methode</w:t>
-      </w:r>
-      <w:r>
-        <w:rPr>
-          <w:rFonts w:ascii="Times New Roman" w:hAnsi="Times New Roman" w:cs="Times New Roman"/>
-          <w:color w:val="000000" w:themeColor="text1"/>
-          <w:sz w:val="24"/>
-        </w:rPr>
-        <w:t xml:space="preserve"> van programmeren. Gilles </w:t>
-      </w:r>
-      <w:r>
-        <w:rPr>
-          <w:rFonts w:ascii="Times New Roman" w:hAnsi="Times New Roman" w:cs="Times New Roman"/>
-          <w:color w:val="000000" w:themeColor="text1"/>
-          <w:sz w:val="24"/>
-        </w:rPr>
-        <w:t xml:space="preserve">begon onmiddellijk met programmeren </w:t>
-      </w:r>
-      <w:r>
-        <w:rPr>
-          <w:rFonts w:ascii="Times New Roman" w:hAnsi="Times New Roman" w:cs="Times New Roman"/>
-          <w:color w:val="000000" w:themeColor="text1"/>
-          <w:sz w:val="24"/>
-        </w:rPr>
-        <w:t xml:space="preserve">en schreef dan ook de meeste code, </w:t>
-      </w:r>
-      <w:r>
-        <w:rPr>
-          <w:rFonts w:ascii="Times New Roman" w:hAnsi="Times New Roman" w:cs="Times New Roman"/>
-          <w:color w:val="000000" w:themeColor="text1"/>
-          <w:sz w:val="24"/>
-        </w:rPr>
-        <w:t xml:space="preserve">terwijl Garben eerder afwachtte tot </w:t>
-      </w:r>
-      <w:r>
-        <w:rPr>
-          <w:rFonts w:ascii="Times New Roman" w:hAnsi="Times New Roman" w:cs="Times New Roman"/>
-          <w:color w:val="000000" w:themeColor="text1"/>
-          <w:sz w:val="24"/>
-        </w:rPr>
-        <w:t>hij precies wist waar de code moest staan en wat het moest doen.</w:t>
-      </w:r>
-      <w:r>
-        <w:rPr>
-          <w:rFonts w:ascii="Times New Roman" w:hAnsi="Times New Roman" w:cs="Times New Roman"/>
-          <w:color w:val="000000" w:themeColor="text1"/>
-          <w:sz w:val="24"/>
-        </w:rPr>
-        <w:t xml:space="preserve"> Op die manier vond hij dan bugs</w:t>
-      </w:r>
-      <w:r>
-        <w:rPr>
-          <w:rFonts w:ascii="Times New Roman" w:hAnsi="Times New Roman" w:cs="Times New Roman"/>
-          <w:color w:val="000000" w:themeColor="text1"/>
-          <w:sz w:val="24"/>
-        </w:rPr>
-        <w:t xml:space="preserve"> </w:t>
-      </w:r>
-      <w:r>
-        <w:rPr>
-          <w:rFonts w:ascii="Times New Roman" w:hAnsi="Times New Roman" w:cs="Times New Roman"/>
-          <w:color w:val="000000" w:themeColor="text1"/>
-          <w:sz w:val="24"/>
-        </w:rPr>
-        <w:t xml:space="preserve">en </w:t>
-      </w:r>
-      <w:r>
-        <w:rPr>
-          <w:rFonts w:ascii="Times New Roman" w:hAnsi="Times New Roman" w:cs="Times New Roman"/>
-          <w:color w:val="000000" w:themeColor="text1"/>
-          <w:sz w:val="24"/>
-        </w:rPr>
-        <w:t xml:space="preserve">kon hij de code van Gilles copy-pasten in het juiste systeem. </w:t>
-      </w:r>
-      <w:r>
-        <w:rPr>
-          <w:rFonts w:ascii="Times New Roman" w:hAnsi="Times New Roman" w:cs="Times New Roman"/>
-          <w:color w:val="000000" w:themeColor="text1"/>
-          <w:sz w:val="24"/>
-        </w:rPr>
-        <w:t xml:space="preserve">Desondanks onze verschillende werkwijze konden we toch goed samen werken </w:t>
-      </w:r>
-      <w:r>
-        <w:rPr>
-          <w:rFonts w:ascii="Times New Roman" w:hAnsi="Times New Roman" w:cs="Times New Roman"/>
-          <w:color w:val="000000" w:themeColor="text1"/>
-          <w:sz w:val="24"/>
-        </w:rPr>
-        <w:t>en vulden we elkaar goed aan. Diversiteit in onze groep was in dit geval geen nadeel, integendeel.</w:t>
-      </w:r>
-    </w:p>
-    <w:p>
-      <w:pPr>
-        <w:jc w:val="both"/>
-        <w:rPr>
-          <w:rFonts w:ascii="Times New Roman" w:hAnsi="Times New Roman" w:cs="Times New Roman"/>
-          <w:color w:val="000000" w:themeColor="text1"/>
-          <w:sz w:val="24"/>
-        </w:rPr>
-      </w:pPr>
-    </w:p>
-    <w:p>
-      <w:pPr>
-        <w:jc w:val="both"/>
-        <w:rPr>
-          <w:rFonts w:ascii="Times New Roman" w:hAnsi="Times New Roman" w:cs="Times New Roman"/>
-          <w:color w:val="000000" w:themeColor="text1"/>
-          <w:sz w:val="28"/>
-          <w:u w:val="single"/>
-        </w:rPr>
-      </w:pPr>
-      <w:r>
-        <w:rPr>
-          <w:rFonts w:ascii="Times New Roman" w:hAnsi="Times New Roman" w:cs="Times New Roman"/>
-          <w:color w:val="000000" w:themeColor="text1"/>
-          <w:sz w:val="28"/>
-          <w:u w:val="single"/>
-        </w:rPr>
-        <w:t>Problemen bij uitvoering</w:t>
-      </w:r>
-    </w:p>
-    <w:p>
-      <w:pPr>
-        <w:jc w:val="both"/>
-        <w:rPr>
-          <w:rFonts w:ascii="Times New Roman" w:hAnsi="Times New Roman" w:cs="Times New Roman"/>
-          <w:color w:val="000000" w:themeColor="text1"/>
-          <w:sz w:val="24"/>
-        </w:rPr>
-      </w:pPr>
-      <w:r>
-        <w:rPr>
-          <w:rFonts w:ascii="Times New Roman" w:hAnsi="Times New Roman" w:cs="Times New Roman"/>
-          <w:color w:val="000000" w:themeColor="text1"/>
-          <w:sz w:val="24"/>
-        </w:rPr>
-        <w:t xml:space="preserve">We hebben vaak gesukkeld met de offsets op de sprites. Het heeft </w:t>
-      </w:r>
-      <w:r>
-        <w:rPr>
-          <w:rFonts w:ascii="Times New Roman" w:hAnsi="Times New Roman" w:cs="Times New Roman"/>
-          <w:color w:val="000000" w:themeColor="text1"/>
-          <w:sz w:val="24"/>
-        </w:rPr>
-        <w:t>soms toch wel even geduurd vooraleer we de tekeningen op de juiste plaats verkregen.</w:t>
-      </w:r>
-    </w:p>
-    <w:p>
-      <w:pPr>
-        <w:jc w:val="both"/>
-        <w:rPr>
-          <w:rFonts w:ascii="Times New Roman" w:hAnsi="Times New Roman" w:cs="Times New Roman"/>
-          <w:color w:val="000000" w:themeColor="text1"/>
-          <w:sz w:val="24"/>
-        </w:rPr>
-      </w:pPr>
-      <w:r>
-        <w:rPr>
-          <w:rFonts w:ascii="Times New Roman" w:hAnsi="Times New Roman" w:cs="Times New Roman"/>
-          <w:color w:val="000000" w:themeColor="text1"/>
-          <w:sz w:val="24"/>
-        </w:rPr>
-        <w:lastRenderedPageBreak/>
-        <w:t xml:space="preserve">We hadden in het begin niet onmiddellijk door </w:t>
-      </w:r>
-      <w:r>
-        <w:rPr>
-          <w:rFonts w:ascii="Times New Roman" w:hAnsi="Times New Roman" w:cs="Times New Roman"/>
-          <w:color w:val="000000" w:themeColor="text1"/>
-          <w:sz w:val="24"/>
-        </w:rPr>
-        <w:t>waarvoor</w:t>
-      </w:r>
-      <w:r>
-        <w:rPr>
-          <w:rFonts w:ascii="Times New Roman" w:hAnsi="Times New Roman" w:cs="Times New Roman"/>
-          <w:color w:val="000000" w:themeColor="text1"/>
-          <w:sz w:val="24"/>
-        </w:rPr>
-        <w:t xml:space="preserve"> elk van de systemen gebruikt moest worden. We gebruikten system_input_single, system_input_multi, system_state_single </w:t>
-      </w:r>
-      <w:r>
-        <w:rPr>
-          <w:rFonts w:ascii="Times New Roman" w:hAnsi="Times New Roman" w:cs="Times New Roman"/>
-          <w:color w:val="000000" w:themeColor="text1"/>
-          <w:sz w:val="24"/>
-        </w:rPr>
-        <w:t>&amp;</w:t>
-      </w:r>
-      <w:r>
-        <w:rPr>
-          <w:rFonts w:ascii="Times New Roman" w:hAnsi="Times New Roman" w:cs="Times New Roman"/>
-          <w:color w:val="000000" w:themeColor="text1"/>
-          <w:sz w:val="24"/>
-        </w:rPr>
-        <w:t xml:space="preserve"> system state_multi </w:t>
-      </w:r>
-      <w:r>
-        <w:rPr>
-          <w:rFonts w:ascii="Times New Roman" w:hAnsi="Times New Roman" w:cs="Times New Roman"/>
-          <w:color w:val="000000" w:themeColor="text1"/>
-          <w:sz w:val="24"/>
-        </w:rPr>
-        <w:t>eerst niet en toch werkte het spel</w:t>
-      </w:r>
-      <w:r>
-        <w:rPr>
-          <w:rFonts w:ascii="Times New Roman" w:hAnsi="Times New Roman" w:cs="Times New Roman"/>
-          <w:color w:val="000000" w:themeColor="text1"/>
-          <w:sz w:val="24"/>
-        </w:rPr>
-        <w:t xml:space="preserve">. We hadden namelijk de werking van de systemen die input zouden moeten behandelen geimplementeerd in system_motion zelf. </w:t>
-      </w:r>
-      <w:r>
-        <w:rPr>
-          <w:rFonts w:ascii="Times New Roman" w:hAnsi="Times New Roman" w:cs="Times New Roman"/>
-          <w:color w:val="000000" w:themeColor="text1"/>
-          <w:sz w:val="24"/>
-        </w:rPr>
-        <w:t>Dit zorgde er dan weer voor dat we wat meer code nodig hadden om te controleren of we in single- of in multiplayer aan het spelen waren.</w:t>
-      </w:r>
-      <w:r>
-        <w:rPr>
-          <w:rFonts w:ascii="Times New Roman" w:hAnsi="Times New Roman" w:cs="Times New Roman"/>
-          <w:color w:val="000000" w:themeColor="text1"/>
-          <w:sz w:val="24"/>
-        </w:rPr>
-        <w:t xml:space="preserve"> Na heel wat copy-pasten van de code op de correcte plaats, verkregen we uiteindelijk toch de gebruikelijke werking van het spel.</w:t>
-      </w:r>
-    </w:p>
-    <w:p>
-      <w:pPr>
-        <w:jc w:val="both"/>
-        <w:rPr>
-          <w:rFonts w:ascii="Times New Roman" w:hAnsi="Times New Roman" w:cs="Times New Roman"/>
-          <w:color w:val="000000" w:themeColor="text1"/>
-          <w:sz w:val="24"/>
-        </w:rPr>
-      </w:pPr>
-      <w:r>
-        <w:rPr>
-          <w:rFonts w:ascii="Times New Roman" w:hAnsi="Times New Roman" w:cs="Times New Roman"/>
-          <w:color w:val="000000" w:themeColor="text1"/>
-          <w:sz w:val="24"/>
-        </w:rPr>
-        <w:t xml:space="preserve">Wat we momenteel nog niet goed begrijpen is hoe de systemen aan de </w:t>
-      </w:r>
-      <w:r>
-        <w:rPr>
-          <w:rFonts w:ascii="Times New Roman" w:hAnsi="Times New Roman" w:cs="Times New Roman"/>
-          <w:color w:val="000000" w:themeColor="text1"/>
-          <w:sz w:val="24"/>
-        </w:rPr>
-        <w:t xml:space="preserve">game </w:t>
-      </w:r>
-      <w:r>
-        <w:rPr>
-          <w:rFonts w:ascii="Times New Roman" w:hAnsi="Times New Roman" w:cs="Times New Roman"/>
-          <w:color w:val="000000" w:themeColor="text1"/>
-          <w:sz w:val="24"/>
-        </w:rPr>
-        <w:t>engine worden toegevoegd. We hebben het nu gedaan door een pointer naar het systeem</w:t>
-      </w:r>
-      <w:r>
-        <w:rPr>
-          <w:rFonts w:ascii="Times New Roman" w:hAnsi="Times New Roman" w:cs="Times New Roman"/>
-          <w:color w:val="000000" w:themeColor="text1"/>
-          <w:sz w:val="24"/>
-        </w:rPr>
-        <w:t xml:space="preserve"> (een variabele van de klasse)</w:t>
-      </w:r>
-      <w:r>
-        <w:rPr>
-          <w:rFonts w:ascii="Times New Roman" w:hAnsi="Times New Roman" w:cs="Times New Roman"/>
-          <w:color w:val="000000" w:themeColor="text1"/>
-          <w:sz w:val="24"/>
-        </w:rPr>
-        <w:t xml:space="preserve"> mee te geven, maar we vonden nergens terug waar de systemen</w:t>
-      </w:r>
-      <w:r>
-        <w:rPr>
-          <w:rFonts w:ascii="Times New Roman" w:hAnsi="Times New Roman" w:cs="Times New Roman"/>
-          <w:color w:val="000000" w:themeColor="text1"/>
-          <w:sz w:val="24"/>
-        </w:rPr>
-        <w:t xml:space="preserve"> precies</w:t>
-      </w:r>
-      <w:r>
-        <w:rPr>
-          <w:rFonts w:ascii="Times New Roman" w:hAnsi="Times New Roman" w:cs="Times New Roman"/>
-          <w:color w:val="000000" w:themeColor="text1"/>
-          <w:sz w:val="24"/>
-        </w:rPr>
-        <w:t xml:space="preserve"> worden aangemaakt.</w:t>
-      </w:r>
-    </w:p>
-    <w:p>
-      <w:pPr>
-        <w:jc w:val="both"/>
-        <w:rPr>
-          <w:rFonts w:ascii="Times New Roman" w:hAnsi="Times New Roman" w:cs="Times New Roman"/>
-          <w:color w:val="FF0000"/>
-          <w:sz w:val="24"/>
-          <w:u w:val="single"/>
-        </w:rPr>
-      </w:pPr>
-      <w:r>
-        <w:rPr>
-          <w:rFonts w:ascii="Times New Roman" w:hAnsi="Times New Roman" w:cs="Times New Roman"/>
-          <w:color w:val="FF0000"/>
-          <w:sz w:val="24"/>
-          <w:u w:val="single"/>
-        </w:rPr>
-        <w:t>Bugs of TODO’s:</w:t>
-      </w:r>
-    </w:p>
-    <w:p>
-      <w:pPr>
-        <w:jc w:val="both"/>
-        <w:rPr>
-          <w:rFonts w:ascii="Times New Roman" w:hAnsi="Times New Roman" w:cs="Times New Roman"/>
-          <w:color w:val="FF0000"/>
-          <w:sz w:val="24"/>
-        </w:rPr>
-      </w:pPr>
-      <w:r>
-        <w:rPr>
-          <w:rFonts w:ascii="Times New Roman" w:hAnsi="Times New Roman" w:cs="Times New Roman"/>
-          <w:color w:val="FF0000"/>
-          <w:sz w:val="24"/>
-        </w:rPr>
-        <w:t>De bal reageert anders in een single player game dan in een multi player game.</w:t>
-      </w:r>
-    </w:p>
-    <w:p>
-      <w:pPr>
-        <w:jc w:val="both"/>
-        <w:rPr>
-          <w:rFonts w:ascii="Times New Roman" w:hAnsi="Times New Roman" w:cs="Times New Roman"/>
-          <w:color w:val="FF0000"/>
-          <w:sz w:val="24"/>
-        </w:rPr>
-      </w:pPr>
-      <w:r>
-        <w:rPr>
-          <w:rFonts w:ascii="Times New Roman" w:hAnsi="Times New Roman" w:cs="Times New Roman"/>
-          <w:color w:val="FF0000"/>
-          <w:sz w:val="24"/>
-        </w:rPr>
-        <w:t xml:space="preserve">We kunnen </w:t>
-      </w:r>
-      <w:r>
-        <w:rPr>
-          <w:rFonts w:ascii="Times New Roman" w:hAnsi="Times New Roman" w:cs="Times New Roman"/>
-          <w:color w:val="FF0000"/>
-          <w:sz w:val="24"/>
-        </w:rPr>
-        <w:t>vaker gebruik maken van x_min, x_max, x_of, … bij sprite components i.p.v. telkens met getallen te werken.</w:t>
-      </w:r>
-    </w:p>
-    <w:p>
-      <w:pPr>
-        <w:jc w:val="both"/>
-        <w:rPr>
-          <w:rFonts w:ascii="Times New Roman" w:hAnsi="Times New Roman" w:cs="Times New Roman"/>
-          <w:color w:val="FF0000"/>
-          <w:sz w:val="24"/>
-        </w:rPr>
-      </w:pPr>
-      <w:r>
-        <w:rPr>
-          <w:rFonts w:ascii="Times New Roman" w:hAnsi="Times New Roman" w:cs="Times New Roman"/>
-          <w:color w:val="FF0000"/>
-          <w:sz w:val="24"/>
-        </w:rPr>
-        <w:t>Collision tussen speler en net of muur</w:t>
+      <w:r>
+        <w:rPr>
+          <w:rFonts w:ascii="Times New Roman" w:hAnsi="Times New Roman" w:cs="Times New Roman"/>
+          <w:color w:val="000000" w:themeColor="text1"/>
+          <w:sz w:val="24"/>
+        </w:rPr>
+        <w:t>aangemaakt.</w:t>
       </w:r>
     </w:p>
     <w:sectPr>
@@ -1460,7 +1548,7 @@
             <w:noProof/>
             <w:sz w:val="24"/>
           </w:rPr>
-          <w:t>- 1 -</w:t>
+          <w:t>- 2 -</w:t>
         </w:r>
         <w:r>
           <w:rPr>
@@ -2407,6 +2495,7 @@
     <w:rsid w:val="00A82FD9"/>
     <w:rsid w:val="00B841EA"/>
     <w:rsid w:val="00CC4AEB"/>
+    <w:rsid w:val="00DF6128"/>
     <w:rsid w:val="00E67D7F"/>
   </w:rsids>
   <m:mathPr>
@@ -3165,7 +3254,7 @@
 </file>
 
 <file path=customXml/itemProps2.xml><?xml version="1.0" encoding="utf-8"?>
-<ds:datastoreItem xmlns:ds="http://schemas.openxmlformats.org/officeDocument/2006/customXml" ds:itemID="{77C29911-B4D4-425D-BDAE-404888F51278}">
+<ds:datastoreItem xmlns:ds="http://schemas.openxmlformats.org/officeDocument/2006/customXml" ds:itemID="{8DEBA234-A32E-48B1-912F-3F85BD705926}">
   <ds:schemaRefs>
     <ds:schemaRef ds:uri="http://schemas.openxmlformats.org/officeDocument/2006/bibliography"/>
   </ds:schemaRefs>

</xml_diff>